<commit_message>
First draft of lit review
</commit_message>
<xml_diff>
--- a/Documents/ProjectReport.docx
+++ b/Documents/ProjectReport.docx
@@ -1615,21 +1615,7 @@
                 <w:rStyle w:val="Hyperlink"/>
                 <w:noProof/>
               </w:rPr>
-              <w:t>AI Program</w:t>
-            </w:r>
-            <w:r>
-              <w:rPr>
-                <w:rStyle w:val="Hyperlink"/>
-                <w:noProof/>
-              </w:rPr>
-              <w:t>m</w:t>
-            </w:r>
-            <w:r>
-              <w:rPr>
-                <w:rStyle w:val="Hyperlink"/>
-                <w:noProof/>
-              </w:rPr>
-              <w:t>ing Techniques</w:t>
+              <w:t>AI Programming Techniques</w:t>
             </w:r>
             <w:r>
               <w:rPr>
@@ -6202,7 +6188,6 @@
           <w:lang w:eastAsia="ja-JP"/>
         </w:rPr>
       </w:pPr>
-      <w:commentRangeStart w:id="30"/>
       <w:r>
         <w:rPr>
           <w:lang w:eastAsia="ja-JP"/>
@@ -6225,8 +6210,68 @@
         <w:rPr>
           <w:lang w:eastAsia="ja-JP"/>
         </w:rPr>
-        <w:t xml:space="preserve">claimed; </w:t>
-      </w:r>
+        <w:t>claimed;</w:t>
+      </w:r>
+      <w:r>
+        <w:rPr>
+          <w:lang w:eastAsia="ja-JP"/>
+        </w:rPr>
+        <w:t xml:space="preserve"> </w:t>
+      </w:r>
+      <w:r>
+        <w:rPr>
+          <w:lang w:eastAsia="ja-JP"/>
+        </w:rPr>
+        <w:t xml:space="preserve">notable traits of a behaviour tree </w:t>
+      </w:r>
+      <w:r>
+        <w:rPr>
+          <w:lang w:eastAsia="ja-JP"/>
+        </w:rPr>
+        <w:t>are</w:t>
+      </w:r>
+      <w:r>
+        <w:rPr>
+          <w:lang w:eastAsia="ja-JP"/>
+        </w:rPr>
+        <w:t xml:space="preserve"> the use of hierarchy </w:t>
+      </w:r>
+      <w:r>
+        <w:rPr>
+          <w:lang w:eastAsia="ja-JP"/>
+        </w:rPr>
+        <w:t xml:space="preserve">simplifies the code, aides in its reuse and increase in character behaviour. Programming the character by task for the nodes in the behaviour tree helps divide the entire character’s behaviour into simpler tasks. </w:t>
+      </w:r>
+      <w:r>
+        <w:rPr>
+          <w:lang w:eastAsia="ja-JP"/>
+        </w:rPr>
+        <w:t>Recursive actions by the character are easier to create. Graphical charts give users a good overview with little complexity.</w:t>
+      </w:r>
+    </w:p>
+    <w:p>
+      <w:pPr>
+        <w:rPr>
+          <w:lang w:eastAsia="ja-JP"/>
+        </w:rPr>
+      </w:pPr>
+      <w:bookmarkStart w:id="30" w:name="_GoBack"/>
+      <w:bookmarkEnd w:id="30"/>
+    </w:p>
+    <w:p>
+      <w:pPr>
+        <w:pStyle w:val="Heading4"/>
+      </w:pPr>
+      <w:r>
+        <w:t>Behaviour Tree Structure</w:t>
+      </w:r>
+    </w:p>
+    <w:p>
+      <w:pPr>
+        <w:rPr>
+          <w:lang w:eastAsia="ja-JP"/>
+        </w:rPr>
+      </w:pPr>
       <w:r>
         <w:rPr>
           <w:lang w:eastAsia="ja-JP"/>
@@ -6237,192 +6282,667 @@
         <w:rPr>
           <w:lang w:eastAsia="ja-JP"/>
         </w:rPr>
-        <w:t>Some of the notable properties of BTs are:</w:t>
-      </w:r>
-    </w:p>
-    <w:p>
-      <w:pPr>
-        <w:rPr>
-          <w:lang w:eastAsia="ja-JP"/>
-        </w:rPr>
-      </w:pPr>
-      <w:r>
-        <w:rPr>
-          <w:lang w:eastAsia="ja-JP"/>
-        </w:rPr>
-        <w:t>• Use of hierarchy in Hierarchical Finite State Machine (HFSM) facil</w:t>
-      </w:r>
-      <w:bookmarkStart w:id="31" w:name="_GoBack"/>
+        <w:t>BTs are depth-first, ordered Directed Acyclic Graphs</w:t>
+      </w:r>
+      <w:r>
+        <w:rPr>
+          <w:lang w:eastAsia="ja-JP"/>
+        </w:rPr>
+        <w:t xml:space="preserve"> </w:t>
+      </w:r>
+      <w:r>
+        <w:rPr>
+          <w:lang w:eastAsia="ja-JP"/>
+        </w:rPr>
+        <w:t>(DAGs) used to represent a decision process</w:t>
+      </w:r>
+      <w:r>
+        <w:rPr>
+          <w:lang w:eastAsia="ja-JP"/>
+        </w:rPr>
+        <w:t>.</w:t>
+      </w:r>
+      <w:r>
+        <w:rPr>
+          <w:lang w:eastAsia="ja-JP"/>
+        </w:rPr>
+        <w:t>” (</w:t>
+      </w:r>
+      <w:r>
+        <w:rPr>
+          <w:lang w:eastAsia="ja-JP"/>
+        </w:rPr>
+        <w:t xml:space="preserve">Scheper, </w:t>
+      </w:r>
+      <w:r>
+        <w:rPr>
+          <w:lang w:eastAsia="ja-JP"/>
+        </w:rPr>
+        <w:t>K.</w:t>
+      </w:r>
+      <w:r>
+        <w:rPr>
+          <w:lang w:eastAsia="ja-JP"/>
+        </w:rPr>
+        <w:t xml:space="preserve"> Y. W.</w:t>
+      </w:r>
+      <w:r>
+        <w:rPr>
+          <w:lang w:eastAsia="ja-JP"/>
+        </w:rPr>
+        <w:t>, 201</w:t>
+      </w:r>
+      <w:r>
+        <w:rPr>
+          <w:lang w:eastAsia="ja-JP"/>
+        </w:rPr>
+        <w:t>4</w:t>
+      </w:r>
+      <w:r>
+        <w:rPr>
+          <w:lang w:eastAsia="ja-JP"/>
+        </w:rPr>
+        <w:t>)</w:t>
+      </w:r>
+      <w:r>
+        <w:rPr>
+          <w:lang w:eastAsia="ja-JP"/>
+        </w:rPr>
+        <w:t xml:space="preserve"> </w:t>
+      </w:r>
+      <w:r>
+        <w:rPr>
+          <w:lang w:eastAsia="ja-JP"/>
+        </w:rPr>
+        <w:t>Each node can return a single status; success, failure or running are the</w:t>
+      </w:r>
+      <w:r>
+        <w:rPr>
+          <w:lang w:eastAsia="ja-JP"/>
+        </w:rPr>
+        <w:t xml:space="preserve"> minimum</w:t>
+      </w:r>
+      <w:r>
+        <w:rPr>
+          <w:lang w:eastAsia="ja-JP"/>
+        </w:rPr>
+        <w:t xml:space="preserve"> required </w:t>
+      </w:r>
+      <w:r>
+        <w:rPr>
+          <w:lang w:eastAsia="ja-JP"/>
+        </w:rPr>
+        <w:t>but some systems may contain other nodes.</w:t>
+      </w:r>
+    </w:p>
+    <w:p/>
+    <w:p>
+      <w:r>
+        <w:rPr>
+          <w:lang w:eastAsia="ja-JP"/>
+        </w:rPr>
+        <w:t>The three major node types are; composite, decorator and action nodes</w:t>
+      </w:r>
+      <w:r>
+        <w:rPr>
+          <w:lang w:eastAsia="ja-JP"/>
+        </w:rPr>
+        <w:t xml:space="preserve"> (</w:t>
+      </w:r>
+      <w:r>
+        <w:rPr>
+          <w:lang w:eastAsia="ja-JP"/>
+        </w:rPr>
+        <w:t>Epic Games, Inc 2019</w:t>
+      </w:r>
+      <w:r>
+        <w:rPr>
+          <w:lang w:eastAsia="ja-JP"/>
+        </w:rPr>
+        <w:t>)</w:t>
+      </w:r>
+      <w:r>
+        <w:rPr>
+          <w:lang w:eastAsia="ja-JP"/>
+        </w:rPr>
+        <w:t xml:space="preserve">. </w:t>
+      </w:r>
+      <w:r>
+        <w:rPr>
+          <w:lang w:eastAsia="ja-JP"/>
+        </w:rPr>
+        <w:t>Composite nodes are containing a list or sequence of nodes. Composite nodes will process its list</w:t>
+      </w:r>
+      <w:r>
+        <w:rPr>
+          <w:lang w:eastAsia="ja-JP"/>
+        </w:rPr>
+        <w:t xml:space="preserve"> and react properly given the result of its children. Decorator nodes are </w:t>
+      </w:r>
+      <w:proofErr w:type="gramStart"/>
+      <w:r>
+        <w:rPr>
+          <w:lang w:eastAsia="ja-JP"/>
+        </w:rPr>
+        <w:t>similar to</w:t>
+      </w:r>
+      <w:proofErr w:type="gramEnd"/>
+      <w:r>
+        <w:rPr>
+          <w:lang w:eastAsia="ja-JP"/>
+        </w:rPr>
+        <w:t xml:space="preserve"> composite nodes with the exception of it only contains one child node, the child node’s result influences what the decorator node returns. The last standard node is </w:t>
+      </w:r>
+      <w:r>
+        <w:rPr>
+          <w:lang w:eastAsia="ja-JP"/>
+        </w:rPr>
+        <w:t>action node, a leaf node, which the developer write code that it will run to get a result and pass it on to its parent.</w:t>
+      </w:r>
+    </w:p>
+    <w:p>
+      <w:pPr>
+        <w:rPr>
+          <w:lang w:eastAsia="ja-JP"/>
+        </w:rPr>
+      </w:pPr>
+    </w:p>
+    <w:p>
+      <w:pPr>
+        <w:pStyle w:val="Heading4"/>
+      </w:pPr>
+      <w:r>
+        <w:t>Running A Behaviour Tree</w:t>
+      </w:r>
+    </w:p>
+    <w:p>
+      <w:pPr>
+        <w:rPr>
+          <w:lang w:eastAsia="ja-JP"/>
+        </w:rPr>
+      </w:pPr>
+      <w:r>
+        <w:rPr>
+          <w:lang w:eastAsia="ja-JP"/>
+        </w:rPr>
+        <w:t>Beh</w:t>
+      </w:r>
+      <w:r>
+        <w:rPr>
+          <w:lang w:eastAsia="ja-JP"/>
+        </w:rPr>
+        <w:t>aviour trees are flexible and can be ran as much as the developer wants, the tree can be designed to run per frame or to be run when a</w:t>
+      </w:r>
+      <w:r>
+        <w:rPr>
+          <w:lang w:eastAsia="ja-JP"/>
+        </w:rPr>
+        <w:t>n</w:t>
+      </w:r>
+      <w:r>
+        <w:rPr>
+          <w:lang w:eastAsia="ja-JP"/>
+        </w:rPr>
+        <w:t xml:space="preserve"> update is needed. </w:t>
+      </w:r>
+      <w:r>
+        <w:rPr>
+          <w:lang w:eastAsia="ja-JP"/>
+        </w:rPr>
+        <w:t xml:space="preserve">A behaviour tree </w:t>
+      </w:r>
+      <w:r>
+        <w:rPr>
+          <w:lang w:eastAsia="ja-JP"/>
+        </w:rPr>
+        <w:t>simple process the dedicated root node for that tree</w:t>
+      </w:r>
+      <w:r>
+        <w:rPr>
+          <w:lang w:eastAsia="ja-JP"/>
+        </w:rPr>
+        <w:t>.</w:t>
+      </w:r>
+      <w:r>
+        <w:rPr>
+          <w:lang w:eastAsia="ja-JP"/>
+        </w:rPr>
+        <w:t xml:space="preserve"> </w:t>
+      </w:r>
+      <w:r>
+        <w:rPr>
+          <w:lang w:eastAsia="ja-JP"/>
+        </w:rPr>
+        <w:t>The tree calls the root node and process it, that node may call another node and work it way down the tree till it hit a</w:t>
+      </w:r>
+      <w:r>
+        <w:rPr>
+          <w:lang w:eastAsia="ja-JP"/>
+        </w:rPr>
+        <w:t>n</w:t>
+      </w:r>
+      <w:r>
+        <w:rPr>
+          <w:lang w:eastAsia="ja-JP"/>
+        </w:rPr>
+        <w:t xml:space="preserve"> action/leaf node, that node will run the programming the developer has created for it</w:t>
+      </w:r>
+      <w:r>
+        <w:rPr>
+          <w:lang w:eastAsia="ja-JP"/>
+        </w:rPr>
+        <w:t xml:space="preserve">. The node will then get a </w:t>
+      </w:r>
+      <w:r>
+        <w:rPr>
+          <w:lang w:eastAsia="ja-JP"/>
+        </w:rPr>
+        <w:lastRenderedPageBreak/>
+        <w:t xml:space="preserve">result from the function it calls and pass it back to </w:t>
+      </w:r>
+      <w:r>
+        <w:rPr>
+          <w:lang w:eastAsia="ja-JP"/>
+        </w:rPr>
+        <w:t>its</w:t>
+      </w:r>
+      <w:r>
+        <w:rPr>
+          <w:lang w:eastAsia="ja-JP"/>
+        </w:rPr>
+        <w:t xml:space="preserve"> parent, the parent will process that, may call another child until it returns a result and the process repeats until the root node gets a result.</w:t>
+      </w:r>
+      <w:r>
+        <w:rPr>
+          <w:lang w:eastAsia="ja-JP"/>
+        </w:rPr>
+        <w:t xml:space="preserve"> This is just one tick of the tree, this can be called if a situation changes and requires the behaviour tree to recalculate what needs to be done or can be updated on just a simple timer depending on its usage.</w:t>
+      </w:r>
+    </w:p>
+    <w:p>
+      <w:pPr>
+        <w:rPr>
+          <w:lang w:eastAsia="ja-JP"/>
+        </w:rPr>
+      </w:pPr>
+    </w:p>
+    <w:p>
+      <w:pPr>
+        <w:pStyle w:val="Heading4"/>
+      </w:pPr>
+      <w:r>
+        <w:t>Advantages</w:t>
+      </w:r>
+    </w:p>
+    <w:p>
+      <w:pPr>
+        <w:rPr>
+          <w:lang w:eastAsia="ja-JP"/>
+        </w:rPr>
+      </w:pPr>
+      <w:r>
+        <w:rPr>
+          <w:lang w:eastAsia="ja-JP"/>
+        </w:rPr>
+        <w:t>Modular</w:t>
+      </w:r>
+      <w:r>
+        <w:rPr>
+          <w:lang w:eastAsia="ja-JP"/>
+        </w:rPr>
+        <w:t xml:space="preserve">, </w:t>
+      </w:r>
+      <w:r>
+        <w:rPr>
+          <w:lang w:eastAsia="ja-JP"/>
+        </w:rPr>
+        <w:t xml:space="preserve">code is written </w:t>
+      </w:r>
+      <w:r>
+        <w:rPr>
+          <w:lang w:eastAsia="ja-JP"/>
+        </w:rPr>
+        <w:t xml:space="preserve">in parts </w:t>
+      </w:r>
+      <w:r>
+        <w:rPr>
+          <w:lang w:eastAsia="ja-JP"/>
+        </w:rPr>
+        <w:t>so a</w:t>
+      </w:r>
+      <w:r>
+        <w:rPr>
+          <w:lang w:eastAsia="ja-JP"/>
+        </w:rPr>
+        <w:t xml:space="preserve"> single</w:t>
+      </w:r>
+      <w:r>
+        <w:rPr>
+          <w:lang w:eastAsia="ja-JP"/>
+        </w:rPr>
+        <w:t xml:space="preserve"> node can run </w:t>
+      </w:r>
+      <w:r>
+        <w:rPr>
+          <w:lang w:eastAsia="ja-JP"/>
+        </w:rPr>
+        <w:t>that small part of the system</w:t>
+      </w:r>
+      <w:r>
+        <w:rPr>
+          <w:lang w:eastAsia="ja-JP"/>
+        </w:rPr>
+        <w:t xml:space="preserve">. This </w:t>
+      </w:r>
+      <w:r>
+        <w:rPr>
+          <w:lang w:eastAsia="ja-JP"/>
+        </w:rPr>
+        <w:t>means</w:t>
+      </w:r>
+      <w:r>
+        <w:rPr>
+          <w:lang w:eastAsia="ja-JP"/>
+        </w:rPr>
+        <w:t xml:space="preserve"> </w:t>
+      </w:r>
+      <w:r>
+        <w:rPr>
+          <w:lang w:eastAsia="ja-JP"/>
+        </w:rPr>
+        <w:t>that the</w:t>
+      </w:r>
+      <w:r>
+        <w:rPr>
+          <w:lang w:eastAsia="ja-JP"/>
+        </w:rPr>
+        <w:t xml:space="preserve"> code</w:t>
+      </w:r>
+      <w:r>
+        <w:rPr>
+          <w:lang w:eastAsia="ja-JP"/>
+        </w:rPr>
+        <w:t xml:space="preserve"> is broken down into small sections, making it</w:t>
+      </w:r>
+      <w:r>
+        <w:rPr>
+          <w:lang w:eastAsia="ja-JP"/>
+        </w:rPr>
+        <w:t xml:space="preserve"> very modular and it can be swapped in and out or moved around very easily.</w:t>
+      </w:r>
+      <w:r>
+        <w:rPr>
+          <w:lang w:eastAsia="ja-JP"/>
+        </w:rPr>
+        <w:t xml:space="preserve"> </w:t>
+      </w:r>
+    </w:p>
+    <w:p>
+      <w:pPr>
+        <w:rPr>
+          <w:lang w:eastAsia="ja-JP"/>
+        </w:rPr>
+      </w:pPr>
+      <w:r>
+        <w:rPr>
+          <w:lang w:eastAsia="ja-JP"/>
+        </w:rPr>
+        <w:t>Human readable, since the code it written for singular node the code is written in chunks and breaks down the entire behaviour into sections making it more readable. Visual representations of the behaviour tree are also human readable</w:t>
+      </w:r>
+      <w:r>
+        <w:rPr>
+          <w:lang w:eastAsia="ja-JP"/>
+        </w:rPr>
+        <w:t xml:space="preserve"> since the tree is depth first search the tree can be easily followed</w:t>
+      </w:r>
+      <w:r>
+        <w:rPr>
+          <w:lang w:eastAsia="ja-JP"/>
+        </w:rPr>
+        <w:t xml:space="preserve">. If an instance of a tree has been taken you can see what has been done by colour coding </w:t>
+      </w:r>
+      <w:r>
+        <w:rPr>
+          <w:lang w:eastAsia="ja-JP"/>
+        </w:rPr>
+        <w:t>the node based on its status and you can follow the tree down and see what choice was made at each node.</w:t>
+      </w:r>
+    </w:p>
+    <w:p>
+      <w:pPr>
+        <w:rPr>
+          <w:lang w:eastAsia="ja-JP"/>
+        </w:rPr>
+      </w:pPr>
+      <w:r>
+        <w:rPr>
+          <w:lang w:eastAsia="ja-JP"/>
+        </w:rPr>
+        <w:t>R</w:t>
+      </w:r>
+      <w:r>
+        <w:rPr>
+          <w:lang w:eastAsia="ja-JP"/>
+        </w:rPr>
+        <w:t>eactive</w:t>
+      </w:r>
+      <w:r>
+        <w:rPr>
+          <w:lang w:eastAsia="ja-JP"/>
+        </w:rPr>
+        <w:t>, behaviour tree’s can react to situations thanks to its running status. If a tree runs and returns a running command it means it is in the process of completing its task</w:t>
+      </w:r>
+      <w:r>
+        <w:rPr>
+          <w:lang w:eastAsia="ja-JP"/>
+        </w:rPr>
+        <w:t xml:space="preserve">, the tree can be run again when a change has been made then the tree can re-evaluate itself and if need be </w:t>
+      </w:r>
+      <w:r>
+        <w:rPr>
+          <w:lang w:eastAsia="ja-JP"/>
+        </w:rPr>
+        <w:t>reacting</w:t>
+      </w:r>
+      <w:r>
+        <w:rPr>
+          <w:lang w:eastAsia="ja-JP"/>
+        </w:rPr>
+        <w:t xml:space="preserve"> to the new variables</w:t>
+      </w:r>
+      <w:r>
+        <w:rPr>
+          <w:lang w:eastAsia="ja-JP"/>
+        </w:rPr>
+        <w:t>, interrupt itself</w:t>
+      </w:r>
+      <w:r>
+        <w:rPr>
+          <w:lang w:eastAsia="ja-JP"/>
+        </w:rPr>
+        <w:t xml:space="preserve"> and change what it was doing</w:t>
+      </w:r>
+      <w:r>
+        <w:rPr>
+          <w:lang w:eastAsia="ja-JP"/>
+        </w:rPr>
+        <w:t>.</w:t>
+      </w:r>
+    </w:p>
+    <w:p>
+      <w:pPr>
+        <w:rPr>
+          <w:lang w:eastAsia="ja-JP"/>
+        </w:rPr>
+      </w:pPr>
+      <w:r>
+        <w:rPr>
+          <w:lang w:eastAsia="ja-JP"/>
+        </w:rPr>
+        <w:t>Hierarchical</w:t>
+      </w:r>
+      <w:r>
+        <w:rPr>
+          <w:lang w:eastAsia="ja-JP"/>
+        </w:rPr>
+        <w:t>, the tree is processed in order. Starting off with the root node, then it calls its children in order, where the first one has priority</w:t>
+      </w:r>
+      <w:r>
+        <w:rPr>
+          <w:lang w:eastAsia="ja-JP"/>
+        </w:rPr>
+        <w:t>.</w:t>
+      </w:r>
+    </w:p>
+    <w:p>
+      <w:pPr>
+        <w:rPr>
+          <w:lang w:eastAsia="ja-JP"/>
+        </w:rPr>
+      </w:pPr>
+      <w:r>
+        <w:rPr>
+          <w:lang w:eastAsia="ja-JP"/>
+        </w:rPr>
+        <w:t>Reusable code</w:t>
+      </w:r>
+      <w:r>
+        <w:rPr>
+          <w:lang w:eastAsia="ja-JP"/>
+        </w:rPr>
+        <w:t>, since the code has been broken down into sections, some code could be reused across multiple objects in the project or even cross projects.</w:t>
+      </w:r>
+    </w:p>
+    <w:p>
+      <w:pPr>
+        <w:rPr>
+          <w:lang w:eastAsia="ja-JP"/>
+        </w:rPr>
+      </w:pPr>
+    </w:p>
+    <w:p>
+      <w:pPr>
+        <w:pStyle w:val="Heading4"/>
+      </w:pPr>
+      <w:r>
+        <w:t>Disadvantages</w:t>
+      </w:r>
+    </w:p>
+    <w:p>
+      <w:pPr>
+        <w:rPr>
+          <w:lang w:eastAsia="ja-JP"/>
+        </w:rPr>
+      </w:pPr>
+      <w:r>
+        <w:rPr>
+          <w:lang w:eastAsia="ja-JP"/>
+        </w:rPr>
+        <w:t>Complexity, creating the tree into nodes makes each section much more readable and understandable but it can be complex to break down the system and turn it into a behaviour tree and is another way of thinking of the system which can be tricky to get into that mindset.</w:t>
+      </w:r>
+    </w:p>
+    <w:p>
+      <w:pPr>
+        <w:rPr>
+          <w:lang w:eastAsia="ja-JP"/>
+        </w:rPr>
+      </w:pPr>
+      <w:r>
+        <w:rPr>
+          <w:lang w:eastAsia="ja-JP"/>
+        </w:rPr>
+        <w:t>Can be expensive</w:t>
+      </w:r>
+      <w:r>
+        <w:rPr>
+          <w:lang w:eastAsia="ja-JP"/>
+        </w:rPr>
+        <w:t xml:space="preserve">, each node has its own overhead and then calls a </w:t>
+      </w:r>
+      <w:r>
+        <w:rPr>
+          <w:lang w:eastAsia="ja-JP"/>
+        </w:rPr>
+        <w:t>function</w:t>
+      </w:r>
+      <w:r>
+        <w:rPr>
+          <w:lang w:eastAsia="ja-JP"/>
+        </w:rPr>
+        <w:t xml:space="preserve"> which add more overhead</w:t>
+      </w:r>
+      <w:r>
+        <w:rPr>
+          <w:lang w:eastAsia="ja-JP"/>
+        </w:rPr>
+        <w:t xml:space="preserve"> which other methods can avoid.</w:t>
+      </w:r>
+    </w:p>
+    <w:p>
+      <w:pPr>
+        <w:rPr>
+          <w:lang w:eastAsia="ja-JP"/>
+        </w:rPr>
+      </w:pPr>
+      <w:r>
+        <w:rPr>
+          <w:lang w:eastAsia="ja-JP"/>
+        </w:rPr>
+        <w:t>Sometimes not needed</w:t>
+      </w:r>
+      <w:r>
+        <w:rPr>
+          <w:lang w:eastAsia="ja-JP"/>
+        </w:rPr>
+        <w:t xml:space="preserve">, smaller </w:t>
+      </w:r>
+      <w:r>
+        <w:rPr>
+          <w:lang w:eastAsia="ja-JP"/>
+        </w:rPr>
+        <w:t>AI are sometimes simple enough that the benefits of a behaviour tree would not be a benefit.</w:t>
+      </w:r>
+    </w:p>
+    <w:p>
+      <w:pPr>
+        <w:rPr>
+          <w:lang w:eastAsia="ja-JP"/>
+        </w:rPr>
+      </w:pPr>
+    </w:p>
+    <w:p>
+      <w:pPr>
+        <w:pStyle w:val="Heading3"/>
+      </w:pPr>
+      <w:bookmarkStart w:id="31" w:name="_Toc2963923"/>
+      <w:r>
+        <w:t>Finite State Machine</w:t>
+      </w:r>
       <w:bookmarkEnd w:id="31"/>
-      <w:r>
-        <w:rPr>
-          <w:lang w:eastAsia="ja-JP"/>
-        </w:rPr>
-        <w:t>itates reusability of</w:t>
-      </w:r>
-    </w:p>
-    <w:p>
-      <w:pPr>
-        <w:rPr>
-          <w:lang w:eastAsia="ja-JP"/>
-        </w:rPr>
-      </w:pPr>
-      <w:r>
-        <w:rPr>
-          <w:lang w:eastAsia="ja-JP"/>
-        </w:rPr>
-        <w:t>code base and expandability of character behaviour</w:t>
-      </w:r>
-    </w:p>
-    <w:p>
-      <w:pPr>
-        <w:rPr>
-          <w:lang w:eastAsia="ja-JP"/>
-        </w:rPr>
-      </w:pPr>
-      <w:r>
-        <w:rPr>
-          <w:lang w:eastAsia="ja-JP"/>
-        </w:rPr>
-        <w:t>• Expressing behaviour in terms of a set tasks as in Hierarchical Task Network (HTN)</w:t>
-      </w:r>
-    </w:p>
-    <w:p>
-      <w:pPr>
-        <w:rPr>
-          <w:lang w:eastAsia="ja-JP"/>
-        </w:rPr>
-      </w:pPr>
-      <w:r>
-        <w:rPr>
-          <w:lang w:eastAsia="ja-JP"/>
-        </w:rPr>
-        <w:t>allows for easier decomposition of behaviour</w:t>
-      </w:r>
-    </w:p>
-    <w:p>
-      <w:pPr>
-        <w:rPr>
-          <w:lang w:eastAsia="ja-JP"/>
-        </w:rPr>
-      </w:pPr>
-      <w:r>
-        <w:rPr>
-          <w:lang w:eastAsia="ja-JP"/>
-        </w:rPr>
-        <w:t>• The simplicity of decision trees makes recursive decomposition easy to implement</w:t>
-      </w:r>
-    </w:p>
-    <w:p>
-      <w:pPr>
-        <w:rPr>
-          <w:lang w:eastAsia="ja-JP"/>
-        </w:rPr>
-      </w:pPr>
-      <w:r>
-        <w:rPr>
-          <w:lang w:eastAsia="ja-JP"/>
-        </w:rPr>
-        <w:t>• Graphical state charts found in FSM give users a good overview of the NPC behaviour</w:t>
-      </w:r>
-    </w:p>
-    <w:p>
-      <w:pPr>
-        <w:rPr>
-          <w:lang w:eastAsia="ja-JP"/>
-        </w:rPr>
-      </w:pPr>
-      <w:r>
-        <w:rPr>
-          <w:lang w:eastAsia="ja-JP"/>
-        </w:rPr>
-        <w:t>reducing representational complexity</w:t>
-      </w:r>
-      <w:r>
-        <w:rPr>
-          <w:lang w:eastAsia="ja-JP"/>
-        </w:rPr>
-        <w:t>”</w:t>
-      </w:r>
-      <w:commentRangeEnd w:id="30"/>
-      <w:r>
-        <w:rPr>
-          <w:rStyle w:val="CommentReference"/>
-        </w:rPr>
-        <w:commentReference w:id="30"/>
-      </w:r>
-    </w:p>
-    <w:p>
-      <w:pPr>
-        <w:rPr>
-          <w:lang w:eastAsia="ja-JP"/>
-        </w:rPr>
-      </w:pPr>
-    </w:p>
-    <w:p>
-      <w:pPr>
-        <w:pStyle w:val="Heading4"/>
-      </w:pPr>
-      <w:r>
-        <w:t>Behaviour Tree Structure</w:t>
-      </w:r>
-    </w:p>
-    <w:p>
-      <w:pPr>
-        <w:rPr>
-          <w:lang w:eastAsia="ja-JP"/>
-        </w:rPr>
-      </w:pPr>
-      <w:r>
-        <w:rPr>
-          <w:lang w:eastAsia="ja-JP"/>
-        </w:rPr>
-        <w:t xml:space="preserve">Behaviour trees are </w:t>
-      </w:r>
-      <w:r>
-        <w:rPr>
-          <w:lang w:eastAsia="ja-JP"/>
-        </w:rPr>
-        <w:t>a tree structure with a defined root node. Each node can return a single status; success, failure or running are the</w:t>
-      </w:r>
-      <w:r>
-        <w:rPr>
-          <w:lang w:eastAsia="ja-JP"/>
-        </w:rPr>
-        <w:t xml:space="preserve"> minimum</w:t>
-      </w:r>
-      <w:r>
-        <w:rPr>
-          <w:lang w:eastAsia="ja-JP"/>
-        </w:rPr>
-        <w:t xml:space="preserve"> required </w:t>
-      </w:r>
-      <w:r>
-        <w:rPr>
-          <w:lang w:eastAsia="ja-JP"/>
-        </w:rPr>
-        <w:t>but some systems may contain other nodes.</w:t>
-      </w:r>
-    </w:p>
-    <w:p/>
-    <w:p>
-      <w:r>
-        <w:rPr>
-          <w:lang w:eastAsia="ja-JP"/>
-        </w:rPr>
-        <w:t>The three major node types are; composite, decorator and action nodes</w:t>
-      </w:r>
-      <w:r>
-        <w:rPr>
-          <w:lang w:eastAsia="ja-JP"/>
-        </w:rPr>
-        <w:t xml:space="preserve"> (</w:t>
-      </w:r>
-      <w:r>
-        <w:rPr>
-          <w:lang w:eastAsia="ja-JP"/>
-        </w:rPr>
-        <w:t>Epic Games, Inc 2019</w:t>
+    </w:p>
+    <w:p>
+      <w:pPr>
+        <w:rPr>
+          <w:lang w:eastAsia="ja-JP"/>
+        </w:rPr>
+      </w:pPr>
+      <w:r>
+        <w:rPr>
+          <w:lang w:eastAsia="ja-JP"/>
+        </w:rPr>
+        <w:t xml:space="preserve">A finite state machine is another approach to AI, key characteristics are it has defined states, there is a finite amour of inputs, outputs and events that cause state transitions, the system </w:t>
+      </w:r>
+      <w:r>
+        <w:rPr>
+          <w:lang w:eastAsia="ja-JP"/>
+        </w:rPr>
+        <w:t>behaviours based on events at any given time, each state has its own defined behaviour based on inputs or events and there is an initial state (</w:t>
+      </w:r>
+      <w:r>
+        <w:rPr>
+          <w:lang w:eastAsia="ja-JP"/>
+        </w:rPr>
+        <w:t>Wright, D. R. 2005</w:t>
       </w:r>
       <w:r>
         <w:rPr>
@@ -6434,85 +6954,242 @@
         <w:rPr>
           <w:lang w:eastAsia="ja-JP"/>
         </w:rPr>
-        <w:t xml:space="preserve">. </w:t>
-      </w:r>
-      <w:r>
-        <w:rPr>
-          <w:lang w:eastAsia="ja-JP"/>
-        </w:rPr>
-        <w:t>Composite nodes are containing a list or sequence of nodes. Composite nodes will process its list</w:t>
-      </w:r>
-      <w:r>
-        <w:rPr>
-          <w:lang w:eastAsia="ja-JP"/>
-        </w:rPr>
-        <w:t xml:space="preserve"> and react properly given the result of its children. Decorator nodes are </w:t>
-      </w:r>
+        <w:t>, behaviour trees also have these characteristics as well.</w:t>
+      </w:r>
+    </w:p>
+    <w:p>
+      <w:pPr>
+        <w:rPr>
+          <w:lang w:eastAsia="ja-JP"/>
+        </w:rPr>
+      </w:pPr>
+      <w:r>
+        <w:rPr>
+          <w:lang w:eastAsia="ja-JP"/>
+        </w:rPr>
+        <w:t xml:space="preserve">This approach starts to become difficult to manage, as the system grows large it starts to get difficult to organise, starts to get less readable and harder to reuse. A large finite state machine becomes a hard task to understand so </w:t>
+      </w:r>
+      <w:r>
+        <w:rPr>
+          <w:lang w:eastAsia="ja-JP"/>
+        </w:rPr>
+        <w:t>progress on the system</w:t>
+      </w:r>
+      <w:r>
+        <w:rPr>
+          <w:lang w:eastAsia="ja-JP"/>
+        </w:rPr>
+        <w:t xml:space="preserve"> slows down.</w:t>
+      </w:r>
+    </w:p>
+    <w:p>
+      <w:pPr>
+        <w:rPr>
+          <w:lang w:eastAsia="ja-JP"/>
+        </w:rPr>
+      </w:pPr>
+    </w:p>
+    <w:p>
+      <w:pPr>
+        <w:pStyle w:val="Heading2"/>
+      </w:pPr>
+      <w:bookmarkStart w:id="32" w:name="_Toc2963924"/>
+      <w:r>
+        <w:lastRenderedPageBreak/>
+        <w:t>Game Engines</w:t>
+      </w:r>
+      <w:bookmarkEnd w:id="32"/>
+    </w:p>
+    <w:p>
+      <w:pPr>
+        <w:rPr>
+          <w:lang w:eastAsia="ja-JP"/>
+        </w:rPr>
+      </w:pPr>
+      <w:r>
+        <w:rPr>
+          <w:lang w:eastAsia="ja-JP"/>
+        </w:rPr>
+        <w:t>This project uses Unity which is a game engine</w:t>
+      </w:r>
+      <w:r>
+        <w:rPr>
+          <w:lang w:eastAsia="ja-JP"/>
+        </w:rPr>
+        <w:t>, to test and demonstrate a running behaviour tree. This section will elaborate on game engines, unity the chosen engine and other possible game engines.</w:t>
+      </w:r>
+    </w:p>
+    <w:p>
+      <w:pPr>
+        <w:rPr>
+          <w:lang w:eastAsia="ja-JP"/>
+        </w:rPr>
+      </w:pPr>
+      <w:r>
+        <w:rPr>
+          <w:lang w:eastAsia="ja-JP"/>
+        </w:rPr>
+        <w:t xml:space="preserve">A game engine is a software </w:t>
+      </w:r>
+      <w:r>
+        <w:rPr>
+          <w:lang w:eastAsia="ja-JP"/>
+        </w:rPr>
+        <w:t>that is designed to assist the development progress of video game development. A game engine abstracts common game-related task, for example, rendering, physics and input so developers can focus on their game. (Ward, J. 2008)</w:t>
+      </w:r>
+    </w:p>
+    <w:p>
+      <w:pPr>
+        <w:rPr>
+          <w:lang w:eastAsia="ja-JP"/>
+        </w:rPr>
+      </w:pPr>
+    </w:p>
+    <w:p>
+      <w:pPr>
+        <w:pStyle w:val="Heading3"/>
+      </w:pPr>
+      <w:bookmarkStart w:id="33" w:name="_Toc2963925"/>
+      <w:r>
+        <w:t>Unity</w:t>
+      </w:r>
+      <w:bookmarkEnd w:id="33"/>
+    </w:p>
+    <w:p>
+      <w:pPr>
+        <w:rPr>
+          <w:lang w:eastAsia="ja-JP"/>
+        </w:rPr>
+      </w:pPr>
+      <w:r>
+        <w:rPr>
+          <w:lang w:eastAsia="ja-JP"/>
+        </w:rPr>
+        <w:t>Unity is a game engine created by Unity Technologies. Unity allows the creations of games quickly and on multiple platforms.</w:t>
+      </w:r>
+      <w:r>
+        <w:rPr>
+          <w:lang w:eastAsia="ja-JP"/>
+        </w:rPr>
+        <w:t xml:space="preserve"> </w:t>
+      </w:r>
+      <w:r>
+        <w:rPr>
+          <w:lang w:eastAsia="ja-JP"/>
+        </w:rPr>
+        <w:t>Unity is the chosen engine for this</w:t>
+      </w:r>
+      <w:r>
+        <w:rPr>
+          <w:lang w:eastAsia="ja-JP"/>
+        </w:rPr>
+        <w:t xml:space="preserve"> project as it can use C# as a programming language, its simplicity in starting a project and it is a game engine that is used in game studio like Ubisoft (Unity Technologies, 2019).</w:t>
+      </w:r>
+      <w:r>
+        <w:rPr>
+          <w:lang w:eastAsia="ja-JP"/>
+        </w:rPr>
+        <w:t xml:space="preserve"> In this project unity will be taking care of most of content not relevant to this project, for example rendering and sound. </w:t>
+      </w:r>
+    </w:p>
+    <w:p>
+      <w:pPr>
+        <w:rPr>
+          <w:lang w:eastAsia="ja-JP"/>
+        </w:rPr>
+      </w:pPr>
+    </w:p>
+    <w:p>
+      <w:pPr>
+        <w:pStyle w:val="Heading3"/>
+      </w:pPr>
+      <w:bookmarkStart w:id="34" w:name="_Toc2963926"/>
+      <w:r>
+        <w:t>Other Common Game Engines</w:t>
+      </w:r>
+      <w:bookmarkStart w:id="35" w:name="_Toc340849800"/>
+      <w:bookmarkEnd w:id="34"/>
+    </w:p>
+    <w:p>
+      <w:pPr>
+        <w:rPr>
+          <w:lang w:eastAsia="ja-JP"/>
+        </w:rPr>
+      </w:pPr>
+      <w:r>
+        <w:rPr>
+          <w:lang w:eastAsia="ja-JP"/>
+        </w:rPr>
+        <w:t>Unreal is another game engine that was up for consideration as it is another engine that is currently relevant at the time of write and is also used by current game studios but was not selected as no prior experience with this engine would reduce development time by learning to use that engine.</w:t>
+      </w:r>
+    </w:p>
+    <w:p>
+      <w:pPr>
+        <w:rPr>
+          <w:lang w:eastAsia="ja-JP"/>
+        </w:rPr>
+      </w:pPr>
+      <w:r>
+        <w:rPr>
+          <w:lang w:eastAsia="ja-JP"/>
+        </w:rPr>
+        <w:t xml:space="preserve">Other notable game engines </w:t>
+      </w:r>
+      <w:proofErr w:type="spellStart"/>
       <w:proofErr w:type="gramStart"/>
       <w:r>
         <w:rPr>
           <w:lang w:eastAsia="ja-JP"/>
         </w:rPr>
-        <w:t>similar to</w:t>
-      </w:r>
+        <w:t>are;CryEngine</w:t>
+      </w:r>
+      <w:proofErr w:type="spellEnd"/>
       <w:proofErr w:type="gramEnd"/>
       <w:r>
         <w:rPr>
           <w:lang w:eastAsia="ja-JP"/>
         </w:rPr>
-        <w:t xml:space="preserve"> composite nodes with the exception of it only contains one child node, the child node’s result influences what the decorator node returns. The last standard node is </w:t>
-      </w:r>
-      <w:r>
-        <w:rPr>
-          <w:lang w:eastAsia="ja-JP"/>
-        </w:rPr>
-        <w:t>action node, a leaf node, which the developer write code that it will run to get a result and pass it on to its parent.</w:t>
-      </w:r>
-    </w:p>
-    <w:p>
-      <w:pPr>
-        <w:rPr>
-          <w:lang w:eastAsia="ja-JP"/>
-        </w:rPr>
-      </w:pPr>
-    </w:p>
-    <w:p>
-      <w:pPr>
-        <w:pStyle w:val="Heading4"/>
-      </w:pPr>
-      <w:r>
-        <w:t>Running A Behaviour Tree</w:t>
-      </w:r>
-    </w:p>
-    <w:p>
-      <w:pPr>
-        <w:rPr>
-          <w:lang w:eastAsia="ja-JP"/>
-        </w:rPr>
-      </w:pPr>
-    </w:p>
-    <w:p>
-      <w:pPr>
-        <w:pStyle w:val="Heading4"/>
-      </w:pPr>
-      <w:r>
-        <w:lastRenderedPageBreak/>
-        <w:t>Advantages</w:t>
-      </w:r>
-    </w:p>
-    <w:p>
-      <w:pPr>
-        <w:rPr>
-          <w:lang w:eastAsia="ja-JP"/>
-        </w:rPr>
-      </w:pPr>
-    </w:p>
-    <w:p>
-      <w:pPr>
-        <w:pStyle w:val="Heading4"/>
-      </w:pPr>
-      <w:r>
-        <w:t>Disadvantages</w:t>
+        <w:t xml:space="preserve">, </w:t>
+      </w:r>
+      <w:proofErr w:type="spellStart"/>
+      <w:r>
+        <w:rPr>
+          <w:lang w:eastAsia="ja-JP"/>
+        </w:rPr>
+        <w:t>GameMaker</w:t>
+      </w:r>
+      <w:proofErr w:type="spellEnd"/>
+      <w:r>
+        <w:rPr>
+          <w:lang w:eastAsia="ja-JP"/>
+        </w:rPr>
+        <w:t xml:space="preserve"> Studio, Godot, </w:t>
+      </w:r>
+      <w:proofErr w:type="spellStart"/>
+      <w:r>
+        <w:rPr>
+          <w:lang w:eastAsia="ja-JP"/>
+        </w:rPr>
+        <w:t>Leadwerks</w:t>
+      </w:r>
+      <w:proofErr w:type="spellEnd"/>
+      <w:r>
+        <w:rPr>
+          <w:lang w:eastAsia="ja-JP"/>
+        </w:rPr>
+        <w:t xml:space="preserve"> and</w:t>
+      </w:r>
+      <w:r>
+        <w:rPr>
+          <w:lang w:eastAsia="ja-JP"/>
+        </w:rPr>
+        <w:t xml:space="preserve"> Sourc</w:t>
+      </w:r>
+      <w:r>
+        <w:rPr>
+          <w:lang w:eastAsia="ja-JP"/>
+        </w:rPr>
+        <w:t>e. There are many other game engines not listed.</w:t>
       </w:r>
     </w:p>
     <w:p>
@@ -6526,88 +7203,45 @@
       <w:pPr>
         <w:pStyle w:val="Heading3"/>
       </w:pPr>
-      <w:bookmarkStart w:id="32" w:name="_Toc2963923"/>
-      <w:r>
-        <w:t>Finite State Machine</w:t>
-      </w:r>
-      <w:bookmarkEnd w:id="32"/>
-    </w:p>
-    <w:p>
-      <w:pPr>
-        <w:rPr>
-          <w:lang w:eastAsia="ja-JP"/>
-        </w:rPr>
-      </w:pPr>
-    </w:p>
-    <w:p>
-      <w:pPr>
-        <w:pStyle w:val="Heading2"/>
-      </w:pPr>
-      <w:bookmarkStart w:id="33" w:name="_Toc2963924"/>
-      <w:r>
-        <w:t>Game Engines</w:t>
-      </w:r>
-      <w:bookmarkEnd w:id="33"/>
-    </w:p>
-    <w:p>
-      <w:pPr>
-        <w:rPr>
-          <w:lang w:eastAsia="ja-JP"/>
-        </w:rPr>
-      </w:pPr>
-    </w:p>
-    <w:p>
-      <w:pPr>
-        <w:pStyle w:val="Heading3"/>
-      </w:pPr>
-      <w:bookmarkStart w:id="34" w:name="_Toc2963925"/>
-      <w:r>
-        <w:t>Unity</w:t>
-      </w:r>
-      <w:bookmarkEnd w:id="34"/>
-    </w:p>
-    <w:p>
-      <w:pPr>
-        <w:rPr>
-          <w:lang w:eastAsia="ja-JP"/>
-        </w:rPr>
-      </w:pPr>
-    </w:p>
-    <w:p>
-      <w:pPr>
-        <w:pStyle w:val="Heading3"/>
-      </w:pPr>
-      <w:bookmarkStart w:id="35" w:name="_Toc2963926"/>
-      <w:r>
-        <w:t>Other Common Game Engines</w:t>
-      </w:r>
-      <w:bookmarkStart w:id="36" w:name="_Toc340849800"/>
+      <w:bookmarkStart w:id="36" w:name="_Toc2963927"/>
+      <w:r>
+        <w:t>Summary</w:t>
+      </w:r>
       <w:bookmarkEnd w:id="35"/>
-    </w:p>
-    <w:p>
-      <w:pPr>
-        <w:rPr>
-          <w:lang w:eastAsia="ja-JP"/>
-        </w:rPr>
-      </w:pPr>
-    </w:p>
-    <w:p>
-      <w:pPr>
-        <w:pStyle w:val="Heading3"/>
-      </w:pPr>
-      <w:bookmarkStart w:id="37" w:name="_Toc2963927"/>
-      <w:r>
-        <w:t>Summary</w:t>
-      </w:r>
       <w:bookmarkEnd w:id="36"/>
-      <w:bookmarkEnd w:id="37"/>
-    </w:p>
-    <w:p>
-      <w:pPr>
-        <w:rPr>
-          <w:lang w:eastAsia="ja-JP"/>
-        </w:rPr>
-      </w:pPr>
+    </w:p>
+    <w:p>
+      <w:pPr>
+        <w:rPr>
+          <w:lang w:eastAsia="ja-JP"/>
+        </w:rPr>
+      </w:pPr>
+      <w:r>
+        <w:rPr>
+          <w:lang w:eastAsia="ja-JP"/>
+        </w:rPr>
+        <w:t>From this literature review there are many ways to program AI, this report mainly looks at behaviour tree while they are useful tools in</w:t>
+      </w:r>
+      <w:r>
+        <w:rPr>
+          <w:lang w:eastAsia="ja-JP"/>
+        </w:rPr>
+        <w:t xml:space="preserve"> aiding AI development process in organisation and readability, they are not always the </w:t>
+      </w:r>
+      <w:proofErr w:type="gramStart"/>
+      <w:r>
+        <w:rPr>
+          <w:lang w:eastAsia="ja-JP"/>
+        </w:rPr>
+        <w:t>go</w:t>
+      </w:r>
+      <w:proofErr w:type="gramEnd"/>
+      <w:r>
+        <w:rPr>
+          <w:lang w:eastAsia="ja-JP"/>
+        </w:rPr>
+        <w:t xml:space="preserve"> to way of programming as sometimes the programming of a behaviour tree doesn’t help readability and organisation in simple AI. For bigger projects with larger AI’s behaviour trees are recommended as the advantages show their benefits but can be complex to program and developers may struggle to get into the correct mindset to program with a behaviour tree.</w:t>
+      </w:r>
     </w:p>
     <w:p>
       <w:pPr>
@@ -6616,8 +7250,8 @@
           <w:snapToGrid w:val="0"/>
         </w:rPr>
       </w:pPr>
-      <w:bookmarkStart w:id="38" w:name="_Toc340849801"/>
-      <w:bookmarkStart w:id="39" w:name="_Toc2963928"/>
+      <w:bookmarkStart w:id="37" w:name="_Toc340849801"/>
+      <w:bookmarkStart w:id="38" w:name="_Toc2963928"/>
       <w:r>
         <w:rPr>
           <w:snapToGrid w:val="0"/>
@@ -6625,107 +7259,107 @@
         <w:lastRenderedPageBreak/>
         <w:t>Project Planning</w:t>
       </w:r>
+      <w:bookmarkEnd w:id="37"/>
       <w:bookmarkEnd w:id="38"/>
+    </w:p>
+    <w:p>
+      <w:pPr>
+        <w:pStyle w:val="Heading2"/>
+      </w:pPr>
+      <w:bookmarkStart w:id="39" w:name="_Toc340849802"/>
+      <w:bookmarkStart w:id="40" w:name="_Toc2963929"/>
+      <w:r>
+        <w:t>Introduction</w:t>
+      </w:r>
       <w:bookmarkEnd w:id="39"/>
+      <w:bookmarkEnd w:id="40"/>
+    </w:p>
+    <w:p>
+      <w:pPr>
+        <w:pStyle w:val="CommentsMustbeRemoved"/>
+      </w:pPr>
+      <w:bookmarkStart w:id="41" w:name="_Toc536543214"/>
+      <w:bookmarkStart w:id="42" w:name="_Toc536543443"/>
+      <w:bookmarkStart w:id="43" w:name="_Toc15893769"/>
+      <w:r>
+        <w:t>Each of your chapters should have an introduction to tell your readers what they will find in the chapter.</w:t>
+      </w:r>
     </w:p>
     <w:p>
       <w:pPr>
         <w:pStyle w:val="Heading2"/>
       </w:pPr>
-      <w:bookmarkStart w:id="40" w:name="_Toc340849802"/>
-      <w:bookmarkStart w:id="41" w:name="_Toc2963929"/>
-      <w:r>
-        <w:t>Introduction</w:t>
-      </w:r>
-      <w:bookmarkEnd w:id="40"/>
+      <w:bookmarkStart w:id="44" w:name="_Toc340849803"/>
+      <w:bookmarkStart w:id="45" w:name="_Toc2963930"/>
+      <w:r>
+        <w:t>Methodology</w:t>
+      </w:r>
+      <w:bookmarkEnd w:id="44"/>
+      <w:bookmarkEnd w:id="45"/>
+    </w:p>
+    <w:p>
+      <w:pPr>
+        <w:pStyle w:val="Heading2"/>
+      </w:pPr>
+      <w:bookmarkStart w:id="46" w:name="_Toc340849804"/>
+      <w:bookmarkStart w:id="47" w:name="_Toc2963931"/>
+      <w:r>
+        <w:t>Requirements</w:t>
+      </w:r>
+      <w:bookmarkEnd w:id="46"/>
+      <w:bookmarkEnd w:id="47"/>
+    </w:p>
+    <w:p>
+      <w:pPr>
+        <w:pStyle w:val="Heading2"/>
+      </w:pPr>
+      <w:bookmarkStart w:id="48" w:name="_Toc340849805"/>
+      <w:bookmarkStart w:id="49" w:name="_Toc2963932"/>
+      <w:r>
+        <w:t>Potential Solutions</w:t>
+      </w:r>
+      <w:bookmarkEnd w:id="48"/>
+      <w:bookmarkEnd w:id="49"/>
+    </w:p>
+    <w:p>
+      <w:pPr>
+        <w:pStyle w:val="Heading2"/>
+      </w:pPr>
+      <w:bookmarkStart w:id="50" w:name="_Toc340849806"/>
+      <w:bookmarkStart w:id="51" w:name="_Toc2963933"/>
+      <w:r>
+        <w:t>Tools and Techniques</w:t>
+      </w:r>
+      <w:bookmarkEnd w:id="50"/>
+      <w:bookmarkEnd w:id="51"/>
+    </w:p>
+    <w:p>
+      <w:pPr>
+        <w:pStyle w:val="Heading2"/>
+      </w:pPr>
+      <w:bookmarkStart w:id="52" w:name="_Toc340849807"/>
+      <w:bookmarkStart w:id="53" w:name="_Toc2963934"/>
+      <w:r>
+        <w:t>Legal and Ethical Issues</w:t>
+      </w:r>
       <w:bookmarkEnd w:id="41"/>
-    </w:p>
-    <w:p>
-      <w:pPr>
-        <w:pStyle w:val="CommentsMustbeRemoved"/>
-      </w:pPr>
-      <w:bookmarkStart w:id="42" w:name="_Toc536543214"/>
-      <w:bookmarkStart w:id="43" w:name="_Toc536543443"/>
-      <w:bookmarkStart w:id="44" w:name="_Toc15893769"/>
-      <w:r>
-        <w:t>Each of your chapters should have an introduction to tell your readers what they will find in the chapter.</w:t>
-      </w:r>
-    </w:p>
-    <w:p>
-      <w:pPr>
-        <w:pStyle w:val="Heading2"/>
-      </w:pPr>
-      <w:bookmarkStart w:id="45" w:name="_Toc340849803"/>
-      <w:bookmarkStart w:id="46" w:name="_Toc2963930"/>
-      <w:r>
-        <w:t>Methodology</w:t>
-      </w:r>
-      <w:bookmarkEnd w:id="45"/>
-      <w:bookmarkEnd w:id="46"/>
-    </w:p>
-    <w:p>
-      <w:pPr>
-        <w:pStyle w:val="Heading2"/>
-      </w:pPr>
-      <w:bookmarkStart w:id="47" w:name="_Toc340849804"/>
-      <w:bookmarkStart w:id="48" w:name="_Toc2963931"/>
-      <w:r>
-        <w:t>Requirements</w:t>
-      </w:r>
-      <w:bookmarkEnd w:id="47"/>
-      <w:bookmarkEnd w:id="48"/>
-    </w:p>
-    <w:p>
-      <w:pPr>
-        <w:pStyle w:val="Heading2"/>
-      </w:pPr>
-      <w:bookmarkStart w:id="49" w:name="_Toc340849805"/>
-      <w:bookmarkStart w:id="50" w:name="_Toc2963932"/>
-      <w:r>
-        <w:t>Potential Solutions</w:t>
-      </w:r>
-      <w:bookmarkEnd w:id="49"/>
-      <w:bookmarkEnd w:id="50"/>
-    </w:p>
-    <w:p>
-      <w:pPr>
-        <w:pStyle w:val="Heading2"/>
-      </w:pPr>
-      <w:bookmarkStart w:id="51" w:name="_Toc340849806"/>
-      <w:bookmarkStart w:id="52" w:name="_Toc2963933"/>
-      <w:r>
-        <w:t>Tools and Techniques</w:t>
-      </w:r>
-      <w:bookmarkEnd w:id="51"/>
-      <w:bookmarkEnd w:id="52"/>
-    </w:p>
-    <w:p>
-      <w:pPr>
-        <w:pStyle w:val="Heading2"/>
-      </w:pPr>
-      <w:bookmarkStart w:id="53" w:name="_Toc340849807"/>
-      <w:bookmarkStart w:id="54" w:name="_Toc2963934"/>
-      <w:r>
-        <w:t>Legal and Ethical Issues</w:t>
-      </w:r>
       <w:bookmarkEnd w:id="42"/>
       <w:bookmarkEnd w:id="43"/>
-      <w:bookmarkEnd w:id="44"/>
+      <w:bookmarkEnd w:id="52"/>
       <w:bookmarkEnd w:id="53"/>
+    </w:p>
+    <w:p>
+      <w:pPr>
+        <w:pStyle w:val="Heading2"/>
+      </w:pPr>
+      <w:bookmarkStart w:id="54" w:name="_Toc2963935"/>
+      <w:r>
+        <w:t>Summary</w:t>
+      </w:r>
       <w:bookmarkEnd w:id="54"/>
     </w:p>
     <w:p>
       <w:pPr>
-        <w:pStyle w:val="Heading2"/>
-      </w:pPr>
-      <w:bookmarkStart w:id="55" w:name="_Toc2963935"/>
-      <w:r>
-        <w:t>Summary</w:t>
-      </w:r>
-      <w:bookmarkEnd w:id="55"/>
-    </w:p>
-    <w:p>
-      <w:pPr>
         <w:pStyle w:val="CommentsMustbeRemoved"/>
       </w:pPr>
       <w:r>
@@ -6736,59 +7370,79 @@
       <w:pPr>
         <w:pStyle w:val="Heading1"/>
       </w:pPr>
-      <w:bookmarkStart w:id="56" w:name="_Toc340849812"/>
-      <w:bookmarkStart w:id="57" w:name="_Toc2963936"/>
+      <w:bookmarkStart w:id="55" w:name="_Toc340849812"/>
+      <w:bookmarkStart w:id="56" w:name="_Toc2963936"/>
       <w:r>
         <w:lastRenderedPageBreak/>
         <w:t>Design</w:t>
       </w:r>
+      <w:bookmarkEnd w:id="55"/>
       <w:bookmarkEnd w:id="56"/>
+    </w:p>
+    <w:p>
+      <w:pPr>
+        <w:pStyle w:val="Heading2"/>
+      </w:pPr>
+      <w:bookmarkStart w:id="57" w:name="_Toc2963937"/>
+      <w:r>
+        <w:t>Introduction</w:t>
+      </w:r>
       <w:bookmarkEnd w:id="57"/>
     </w:p>
     <w:p>
       <w:pPr>
+        <w:pStyle w:val="CommentsMustbeRemoved"/>
+      </w:pPr>
+      <w:bookmarkStart w:id="58" w:name="_Toc536543218"/>
+      <w:bookmarkStart w:id="59" w:name="_Toc536543447"/>
+      <w:bookmarkStart w:id="60" w:name="_Toc15893773"/>
+      <w:r>
+        <w:t>Each of your chapters should have an introduction to tell your readers what they will find in the chapter.</w:t>
+      </w:r>
+      <w:r>
+        <w:t xml:space="preserve"> Remember to change the sub chapter headings to some that are suitable to your project.</w:t>
+      </w:r>
+    </w:p>
+    <w:p>
+      <w:pPr>
         <w:pStyle w:val="Heading2"/>
       </w:pPr>
-      <w:bookmarkStart w:id="58" w:name="_Toc2963937"/>
-      <w:r>
-        <w:t>Introduction</w:t>
-      </w:r>
+      <w:bookmarkStart w:id="61" w:name="_Toc340849814"/>
+      <w:bookmarkStart w:id="62" w:name="_Ref475757666"/>
+      <w:bookmarkStart w:id="63" w:name="_Ref475757687"/>
+      <w:bookmarkStart w:id="64" w:name="_Ref475757694"/>
+      <w:bookmarkStart w:id="65" w:name="_Toc2963938"/>
       <w:bookmarkEnd w:id="58"/>
-    </w:p>
-    <w:p>
-      <w:pPr>
-        <w:pStyle w:val="CommentsMustbeRemoved"/>
-      </w:pPr>
-      <w:bookmarkStart w:id="59" w:name="_Toc536543218"/>
-      <w:bookmarkStart w:id="60" w:name="_Toc536543447"/>
-      <w:bookmarkStart w:id="61" w:name="_Toc15893773"/>
-      <w:r>
-        <w:t>Each of your chapters should have an introduction to tell your readers what they will find in the chapter.</w:t>
-      </w:r>
-      <w:r>
-        <w:t xml:space="preserve"> Remember to change the sub chapter headings to some that are suitable to your project.</w:t>
-      </w:r>
-    </w:p>
-    <w:p>
-      <w:pPr>
-        <w:pStyle w:val="Heading2"/>
-      </w:pPr>
-      <w:bookmarkStart w:id="62" w:name="_Toc340849814"/>
-      <w:bookmarkStart w:id="63" w:name="_Ref475757666"/>
-      <w:bookmarkStart w:id="64" w:name="_Ref475757687"/>
-      <w:bookmarkStart w:id="65" w:name="_Ref475757694"/>
-      <w:bookmarkStart w:id="66" w:name="_Toc2963938"/>
       <w:bookmarkEnd w:id="59"/>
       <w:bookmarkEnd w:id="60"/>
+      <w:r>
+        <w:t>System Design</w:t>
+      </w:r>
       <w:bookmarkEnd w:id="61"/>
-      <w:r>
-        <w:t>System Design</w:t>
-      </w:r>
       <w:bookmarkEnd w:id="62"/>
       <w:bookmarkEnd w:id="63"/>
       <w:bookmarkEnd w:id="64"/>
       <w:bookmarkEnd w:id="65"/>
+    </w:p>
+    <w:p>
+      <w:pPr>
+        <w:pStyle w:val="CommentsMustbeRemoved"/>
+      </w:pPr>
+      <w:r>
+        <w:t>Text goes here.</w:t>
+      </w:r>
+    </w:p>
+    <w:p>
+      <w:pPr>
+        <w:pStyle w:val="Heading2"/>
+      </w:pPr>
+      <w:bookmarkStart w:id="66" w:name="_Toc340849815"/>
+      <w:bookmarkStart w:id="67" w:name="_Toc2963939"/>
+      <w:r>
+        <w:t>User Interface Design</w:t>
+      </w:r>
       <w:bookmarkEnd w:id="66"/>
+      <w:bookmarkEnd w:id="67"/>
     </w:p>
     <w:p>
       <w:pPr>
@@ -6802,39 +7456,19 @@
       <w:pPr>
         <w:pStyle w:val="Heading2"/>
       </w:pPr>
-      <w:bookmarkStart w:id="67" w:name="_Toc340849815"/>
-      <w:bookmarkStart w:id="68" w:name="_Toc2963939"/>
-      <w:r>
-        <w:t>User Interface Design</w:t>
-      </w:r>
-      <w:bookmarkEnd w:id="67"/>
+      <w:bookmarkStart w:id="68" w:name="_Toc340849816"/>
+      <w:bookmarkStart w:id="69" w:name="_Toc2963940"/>
+      <w:r>
+        <w:t>Summary</w:t>
+      </w:r>
       <w:bookmarkEnd w:id="68"/>
+      <w:bookmarkEnd w:id="69"/>
     </w:p>
     <w:p>
       <w:pPr>
         <w:pStyle w:val="CommentsMustbeRemoved"/>
       </w:pPr>
       <w:r>
-        <w:t>Text goes here.</w:t>
-      </w:r>
-    </w:p>
-    <w:p>
-      <w:pPr>
-        <w:pStyle w:val="Heading2"/>
-      </w:pPr>
-      <w:bookmarkStart w:id="69" w:name="_Toc340849816"/>
-      <w:bookmarkStart w:id="70" w:name="_Toc2963940"/>
-      <w:r>
-        <w:t>Summary</w:t>
-      </w:r>
-      <w:bookmarkEnd w:id="69"/>
-      <w:bookmarkEnd w:id="70"/>
-    </w:p>
-    <w:p>
-      <w:pPr>
-        <w:pStyle w:val="CommentsMustbeRemoved"/>
-      </w:pPr>
-      <w:r>
         <w:t>Write a short summary at the end of each chapter.</w:t>
       </w:r>
     </w:p>
@@ -6842,54 +7476,54 @@
       <w:pPr>
         <w:pStyle w:val="Heading1"/>
       </w:pPr>
-      <w:bookmarkStart w:id="71" w:name="_Toc340849817"/>
-      <w:bookmarkStart w:id="72" w:name="_Toc2963941"/>
+      <w:bookmarkStart w:id="70" w:name="_Toc340849817"/>
+      <w:bookmarkStart w:id="71" w:name="_Toc2963941"/>
       <w:r>
         <w:lastRenderedPageBreak/>
         <w:t>Implementation</w:t>
       </w:r>
+      <w:bookmarkEnd w:id="70"/>
       <w:bookmarkEnd w:id="71"/>
+    </w:p>
+    <w:p>
+      <w:pPr>
+        <w:pStyle w:val="Heading2"/>
+      </w:pPr>
+      <w:bookmarkStart w:id="72" w:name="_Toc340849818"/>
+      <w:bookmarkStart w:id="73" w:name="_Toc2963942"/>
+      <w:r>
+        <w:t>Introduction</w:t>
+      </w:r>
       <w:bookmarkEnd w:id="72"/>
+      <w:bookmarkEnd w:id="73"/>
+    </w:p>
+    <w:p>
+      <w:pPr>
+        <w:pStyle w:val="CommentsMustbeRemoved"/>
+      </w:pPr>
+      <w:r>
+        <w:t>Each of your chapters should have an introduction to tell your readers what they will find in the chapter.</w:t>
+      </w:r>
     </w:p>
     <w:p>
       <w:pPr>
         <w:pStyle w:val="Heading2"/>
       </w:pPr>
-      <w:bookmarkStart w:id="73" w:name="_Toc340849818"/>
-      <w:bookmarkStart w:id="74" w:name="_Toc2963942"/>
-      <w:r>
-        <w:t>Introduction</w:t>
-      </w:r>
-      <w:bookmarkEnd w:id="73"/>
+      <w:bookmarkStart w:id="74" w:name="_Toc2963943"/>
+      <w:r>
+        <w:t>Decision Tree</w:t>
+      </w:r>
       <w:bookmarkEnd w:id="74"/>
     </w:p>
     <w:p>
       <w:pPr>
-        <w:pStyle w:val="CommentsMustbeRemoved"/>
-      </w:pPr>
-      <w:r>
-        <w:t>Each of your chapters should have an introduction to tell your readers what they will find in the chapter.</w:t>
-      </w:r>
-    </w:p>
-    <w:p>
-      <w:pPr>
-        <w:pStyle w:val="Heading2"/>
-      </w:pPr>
-      <w:bookmarkStart w:id="75" w:name="_Toc2963943"/>
-      <w:r>
-        <w:t>Decision Tree</w:t>
+        <w:pStyle w:val="Heading3"/>
+      </w:pPr>
+      <w:bookmarkStart w:id="75" w:name="_Toc2963944"/>
+      <w:r>
+        <w:t>Console Proof of Concept</w:t>
       </w:r>
       <w:bookmarkEnd w:id="75"/>
-    </w:p>
-    <w:p>
-      <w:pPr>
-        <w:pStyle w:val="Heading3"/>
-      </w:pPr>
-      <w:bookmarkStart w:id="76" w:name="_Toc2963944"/>
-      <w:r>
-        <w:t>Console Proof of Concept</w:t>
-      </w:r>
-      <w:bookmarkEnd w:id="76"/>
     </w:p>
     <w:p>
       <w:pPr>
@@ -7014,7 +7648,7 @@
         <w:pStyle w:val="Caption"/>
         <w:jc w:val="left"/>
       </w:pPr>
-      <w:bookmarkStart w:id="77" w:name="_Toc476373582"/>
+      <w:bookmarkStart w:id="76" w:name="_Toc476373582"/>
       <w:r>
         <w:t xml:space="preserve">Listing </w:t>
       </w:r>
@@ -7066,53 +7700,144 @@
       <w:r>
         <w:t>The main class of the program</w:t>
       </w:r>
+      <w:bookmarkEnd w:id="76"/>
+    </w:p>
+    <w:p>
+      <w:pPr>
+        <w:pStyle w:val="CommentsMustbeRemoved"/>
+      </w:pPr>
+      <w:r>
+        <w:t>Captions are entered through the ribbon menu under ‘References’ -&gt; ‘Insert Caption’. Select ‘Listing’ (or add a new Label called ‘Listing’</w:t>
+      </w:r>
+      <w:r>
+        <w:t xml:space="preserve"> if it does not already exist</w:t>
+      </w:r>
+      <w:r>
+        <w:t xml:space="preserve">) and add the caption text in the white box, separated with a dash as the example above shows. Think about a naming convention </w:t>
+      </w:r>
+      <w:r>
+        <w:t xml:space="preserve">for </w:t>
+      </w:r>
+      <w:r>
+        <w:t>listings</w:t>
+      </w:r>
+      <w:r>
+        <w:t xml:space="preserve"> and stick to it throughout the report. For example, </w:t>
+      </w:r>
+      <w:r>
+        <w:t>as seen above</w:t>
+      </w:r>
+      <w:r>
+        <w:t>,</w:t>
+      </w:r>
+      <w:r>
+        <w:br/>
+      </w:r>
+      <w:r>
+        <w:t>‘</w:t>
+      </w:r>
+      <w:r>
+        <w:t>[ClassName or Filename]</w:t>
+      </w:r>
+      <w:r>
+        <w:t xml:space="preserve"> Description</w:t>
+      </w:r>
+      <w:r>
+        <w:t>’</w:t>
+      </w:r>
+      <w:r>
+        <w:t>.</w:t>
+      </w:r>
+    </w:p>
+    <w:p>
+      <w:pPr>
+        <w:pStyle w:val="CommentsMustbeRemoved"/>
+      </w:pPr>
+      <w:r>
+        <w:t>In case you are mixing multiple programming languages: Consider stating the language name in the caption if</w:t>
+      </w:r>
+      <w:r>
+        <w:t xml:space="preserve"> it is not obvious from the file name or when there is no file name to refer to</w:t>
+      </w:r>
+      <w:r>
+        <w:t xml:space="preserve">. For </w:t>
+      </w:r>
+      <w:r>
+        <w:t>example,</w:t>
+      </w:r>
+      <w:r>
+        <w:t xml:space="preserve"> when you use XML and</w:t>
+      </w:r>
+      <w:r>
+        <w:t xml:space="preserve"> HTML, JavaScript and TypeScript or other languages with similar syntax. A suggestion might be to add the language in </w:t>
+      </w:r>
+      <w:bookmarkStart w:id="77" w:name="OLE_LINK18"/>
+      <w:bookmarkStart w:id="78" w:name="OLE_LINK19"/>
+      <w:r>
+        <w:t xml:space="preserve">parenthesis </w:t>
+      </w:r>
       <w:bookmarkEnd w:id="77"/>
+      <w:bookmarkEnd w:id="78"/>
+      <w:r>
+        <w:t>at the end</w:t>
+      </w:r>
+      <w:r>
+        <w:t>.</w:t>
+      </w:r>
     </w:p>
     <w:p>
       <w:pPr>
         <w:pStyle w:val="CommentsMustbeRemoved"/>
       </w:pPr>
       <w:r>
-        <w:t>Captions are entered through the ribbon menu under ‘References’ -&gt; ‘Insert Caption’. Select ‘Listing’ (or add a new Label called ‘Listing’</w:t>
-      </w:r>
-      <w:r>
-        <w:t xml:space="preserve"> if it does not already exist</w:t>
-      </w:r>
-      <w:r>
-        <w:t xml:space="preserve">) and add the caption text in the white box, separated with a dash as the example above shows. Think about a naming convention </w:t>
-      </w:r>
-      <w:r>
-        <w:t xml:space="preserve">for </w:t>
-      </w:r>
-      <w:r>
-        <w:t>listings</w:t>
-      </w:r>
-      <w:r>
-        <w:t xml:space="preserve"> and stick to it throughout the report. For example, </w:t>
-      </w:r>
-      <w:r>
-        <w:t>as seen above</w:t>
-      </w:r>
-      <w:r>
-        <w:t>,</w:t>
-      </w:r>
-      <w:r>
-        <w:br/>
-      </w:r>
-      <w:r>
-        <w:t>‘</w:t>
-      </w:r>
-      <w:r>
-        <w:t>[ClassName or Filename]</w:t>
-      </w:r>
-      <w:r>
-        <w:t xml:space="preserve"> Description</w:t>
-      </w:r>
-      <w:r>
-        <w:t>’</w:t>
-      </w:r>
-      <w:r>
-        <w:t>.</w:t>
+        <w:t xml:space="preserve">It is also possible to use the ‘code’ style </w:t>
+      </w:r>
+      <w:r>
+        <w:t xml:space="preserve">“inline” </w:t>
+      </w:r>
+      <w:r>
+        <w:t>to highlight commands</w:t>
+      </w:r>
+      <w:r>
+        <w:t xml:space="preserve"> in normal text</w:t>
+      </w:r>
+      <w:r>
+        <w:t xml:space="preserve"> by selecting </w:t>
+      </w:r>
+      <w:r>
+        <w:t>the words</w:t>
+      </w:r>
+      <w:r>
+        <w:t xml:space="preserve"> to highlight</w:t>
+      </w:r>
+      <w:r>
+        <w:t xml:space="preserve"> and choosing</w:t>
+      </w:r>
+      <w:r>
+        <w:t xml:space="preserve"> the ‘code’ style.</w:t>
+      </w:r>
+      <w:r>
+        <w:t xml:space="preserve"> </w:t>
+      </w:r>
+      <w:r>
+        <w:t>For example:</w:t>
+      </w:r>
+    </w:p>
+    <w:p>
+      <w:r>
+        <w:t xml:space="preserve">This example demonstrates the </w:t>
+      </w:r>
+      <w:r>
+        <w:rPr>
+          <w:rStyle w:val="CodeChar"/>
+        </w:rPr>
+        <w:t>ping 127.0.0.1</w:t>
+      </w:r>
+      <w:r>
+        <w:t xml:space="preserve"> </w:t>
+      </w:r>
+      <w:r>
+        <w:t>command.</w:t>
       </w:r>
     </w:p>
     <w:p>
@@ -7120,142 +7845,51 @@
         <w:pStyle w:val="CommentsMustbeRemoved"/>
       </w:pPr>
       <w:r>
-        <w:t>In case you are mixing multiple programming languages: Consider stating the language name in the caption if</w:t>
-      </w:r>
-      <w:r>
-        <w:t xml:space="preserve"> it is not obvious from the file name or when there is no file name to refer to</w:t>
-      </w:r>
-      <w:r>
-        <w:t xml:space="preserve">. For </w:t>
-      </w:r>
-      <w:r>
-        <w:t>example,</w:t>
-      </w:r>
-      <w:r>
-        <w:t xml:space="preserve"> when you use XML and</w:t>
-      </w:r>
-      <w:r>
-        <w:t xml:space="preserve"> HTML, JavaScript and TypeScript or other languages with similar syntax. A suggestion might be to add the language in </w:t>
-      </w:r>
-      <w:bookmarkStart w:id="78" w:name="OLE_LINK18"/>
-      <w:bookmarkStart w:id="79" w:name="OLE_LINK19"/>
-      <w:r>
-        <w:t xml:space="preserve">parenthesis </w:t>
-      </w:r>
-      <w:bookmarkEnd w:id="78"/>
+        <w:t>Make sure to write the whole text first and select the part you want to highlight afterwards. When there is no selection, Word applies the selected style to the whole paragraph.</w:t>
+      </w:r>
+    </w:p>
+    <w:p>
+      <w:pPr>
+        <w:pStyle w:val="Heading3"/>
+      </w:pPr>
+      <w:bookmarkStart w:id="79" w:name="_Toc2963945"/>
+      <w:r>
+        <w:t>Real Situation</w:t>
+      </w:r>
+      <w:r>
+        <w:t xml:space="preserve"> Unity Build</w:t>
+      </w:r>
       <w:bookmarkEnd w:id="79"/>
-      <w:r>
-        <w:t>at the end</w:t>
-      </w:r>
-      <w:r>
-        <w:t>.</w:t>
-      </w:r>
+    </w:p>
+    <w:p>
+      <w:pPr>
+        <w:pStyle w:val="Heading2"/>
+      </w:pPr>
+      <w:bookmarkStart w:id="80" w:name="_Toc340849820"/>
+      <w:bookmarkStart w:id="81" w:name="_Toc2963946"/>
+      <w:r>
+        <w:t>Section</w:t>
+      </w:r>
+      <w:bookmarkEnd w:id="80"/>
+      <w:bookmarkEnd w:id="81"/>
+    </w:p>
+    <w:p>
+      <w:pPr>
+        <w:pStyle w:val="Heading2"/>
+      </w:pPr>
+      <w:bookmarkStart w:id="82" w:name="_Toc340849821"/>
+      <w:bookmarkStart w:id="83" w:name="_Toc2963947"/>
+      <w:r>
+        <w:t>Summary</w:t>
+      </w:r>
+      <w:bookmarkEnd w:id="82"/>
+      <w:bookmarkEnd w:id="83"/>
     </w:p>
     <w:p>
       <w:pPr>
         <w:pStyle w:val="CommentsMustbeRemoved"/>
       </w:pPr>
       <w:r>
-        <w:t xml:space="preserve">It is also possible to use the ‘code’ style </w:t>
-      </w:r>
-      <w:r>
-        <w:t xml:space="preserve">“inline” </w:t>
-      </w:r>
-      <w:r>
-        <w:t>to highlight commands</w:t>
-      </w:r>
-      <w:r>
-        <w:t xml:space="preserve"> in normal text</w:t>
-      </w:r>
-      <w:r>
-        <w:t xml:space="preserve"> by selecting </w:t>
-      </w:r>
-      <w:r>
-        <w:t>the words</w:t>
-      </w:r>
-      <w:r>
-        <w:t xml:space="preserve"> to highlight</w:t>
-      </w:r>
-      <w:r>
-        <w:t xml:space="preserve"> and choosing</w:t>
-      </w:r>
-      <w:r>
-        <w:t xml:space="preserve"> the ‘code’ style.</w:t>
-      </w:r>
-      <w:r>
-        <w:t xml:space="preserve"> </w:t>
-      </w:r>
-      <w:r>
-        <w:t>For example:</w:t>
-      </w:r>
-    </w:p>
-    <w:p>
-      <w:r>
-        <w:t xml:space="preserve">This example demonstrates the </w:t>
-      </w:r>
-      <w:r>
-        <w:rPr>
-          <w:rStyle w:val="CodeChar"/>
-        </w:rPr>
-        <w:t>ping 127.0.0.1</w:t>
-      </w:r>
-      <w:r>
-        <w:t xml:space="preserve"> </w:t>
-      </w:r>
-      <w:r>
-        <w:t>command.</w:t>
-      </w:r>
-    </w:p>
-    <w:p>
-      <w:pPr>
-        <w:pStyle w:val="CommentsMustbeRemoved"/>
-      </w:pPr>
-      <w:r>
-        <w:t>Make sure to write the whole text first and select the part you want to highlight afterwards. When there is no selection, Word applies the selected style to the whole paragraph.</w:t>
-      </w:r>
-    </w:p>
-    <w:p>
-      <w:pPr>
-        <w:pStyle w:val="Heading3"/>
-      </w:pPr>
-      <w:bookmarkStart w:id="80" w:name="_Toc2963945"/>
-      <w:r>
-        <w:t>Real Situation</w:t>
-      </w:r>
-      <w:r>
-        <w:t xml:space="preserve"> Unity Build</w:t>
-      </w:r>
-      <w:bookmarkEnd w:id="80"/>
-    </w:p>
-    <w:p>
-      <w:pPr>
-        <w:pStyle w:val="Heading2"/>
-      </w:pPr>
-      <w:bookmarkStart w:id="81" w:name="_Toc340849820"/>
-      <w:bookmarkStart w:id="82" w:name="_Toc2963946"/>
-      <w:r>
-        <w:t>Section</w:t>
-      </w:r>
-      <w:bookmarkEnd w:id="81"/>
-      <w:bookmarkEnd w:id="82"/>
-    </w:p>
-    <w:p>
-      <w:pPr>
-        <w:pStyle w:val="Heading2"/>
-      </w:pPr>
-      <w:bookmarkStart w:id="83" w:name="_Toc340849821"/>
-      <w:bookmarkStart w:id="84" w:name="_Toc2963947"/>
-      <w:r>
-        <w:t>Summary</w:t>
-      </w:r>
-      <w:bookmarkEnd w:id="83"/>
-      <w:bookmarkEnd w:id="84"/>
-    </w:p>
-    <w:p>
-      <w:pPr>
-        <w:pStyle w:val="CommentsMustbeRemoved"/>
-      </w:pPr>
-      <w:r>
         <w:t>Write a short summary at the end of each chapter.</w:t>
       </w:r>
     </w:p>
@@ -7263,47 +7897,47 @@
       <w:pPr>
         <w:pStyle w:val="Heading1"/>
       </w:pPr>
-      <w:bookmarkStart w:id="85" w:name="_Toc340849822"/>
-      <w:bookmarkStart w:id="86" w:name="_Toc2963948"/>
+      <w:bookmarkStart w:id="84" w:name="_Toc340849822"/>
+      <w:bookmarkStart w:id="85" w:name="_Toc2963948"/>
       <w:r>
         <w:lastRenderedPageBreak/>
         <w:t>Test Strategy</w:t>
       </w:r>
+      <w:bookmarkEnd w:id="84"/>
       <w:bookmarkEnd w:id="85"/>
+      <w:r>
+        <w:t xml:space="preserve"> </w:t>
+      </w:r>
+    </w:p>
+    <w:p>
+      <w:pPr>
+        <w:pStyle w:val="Heading2"/>
+      </w:pPr>
+      <w:bookmarkStart w:id="86" w:name="_Toc340849823"/>
+      <w:bookmarkStart w:id="87" w:name="_Toc2963949"/>
+      <w:r>
+        <w:t>Introduction</w:t>
+      </w:r>
       <w:bookmarkEnd w:id="86"/>
-      <w:r>
-        <w:t xml:space="preserve"> </w:t>
+      <w:bookmarkEnd w:id="87"/>
+    </w:p>
+    <w:p>
+      <w:pPr>
+        <w:pStyle w:val="CommentsMustbeRemoved"/>
+      </w:pPr>
+      <w:r>
+        <w:t>Each of your chapters should have an introduction to tell your readers what they will find in the chapter.</w:t>
       </w:r>
     </w:p>
     <w:p>
       <w:pPr>
         <w:pStyle w:val="Heading2"/>
       </w:pPr>
-      <w:bookmarkStart w:id="87" w:name="_Toc340849823"/>
-      <w:bookmarkStart w:id="88" w:name="_Toc2963949"/>
-      <w:r>
-        <w:t>Introduction</w:t>
-      </w:r>
-      <w:bookmarkEnd w:id="87"/>
+      <w:bookmarkStart w:id="88" w:name="_Toc2963950"/>
+      <w:r>
+        <w:t>C# Unit testing</w:t>
+      </w:r>
       <w:bookmarkEnd w:id="88"/>
-    </w:p>
-    <w:p>
-      <w:pPr>
-        <w:pStyle w:val="CommentsMustbeRemoved"/>
-      </w:pPr>
-      <w:r>
-        <w:t>Each of your chapters should have an introduction to tell your readers what they will find in the chapter.</w:t>
-      </w:r>
-    </w:p>
-    <w:p>
-      <w:pPr>
-        <w:pStyle w:val="Heading2"/>
-      </w:pPr>
-      <w:bookmarkStart w:id="89" w:name="_Toc2963950"/>
-      <w:r>
-        <w:t>C# Unit testing</w:t>
-      </w:r>
-      <w:bookmarkEnd w:id="89"/>
       <w:r>
         <w:t xml:space="preserve"> </w:t>
       </w:r>
@@ -7388,7 +8022,7 @@
         <w:keepNext/>
         <w:jc w:val="left"/>
       </w:pPr>
-      <w:bookmarkStart w:id="90" w:name="_Toc476373581"/>
+      <w:bookmarkStart w:id="89" w:name="_Toc476373581"/>
       <w:r>
         <w:t xml:space="preserve">Table </w:t>
       </w:r>
@@ -7413,7 +8047,7 @@
       <w:r>
         <w:t xml:space="preserve"> - Test Results</w:t>
       </w:r>
-      <w:bookmarkEnd w:id="90"/>
+      <w:bookmarkEnd w:id="89"/>
     </w:p>
     <w:tbl>
       <w:tblPr>
@@ -7537,37 +8171,37 @@
       <w:pPr>
         <w:pStyle w:val="Heading2"/>
       </w:pPr>
-      <w:bookmarkStart w:id="91" w:name="_Toc2963951"/>
+      <w:bookmarkStart w:id="90" w:name="_Toc2963951"/>
       <w:r>
         <w:t>Live testing</w:t>
       </w:r>
+      <w:bookmarkEnd w:id="90"/>
+    </w:p>
+    <w:p>
+      <w:pPr>
+        <w:pStyle w:val="CommentsMustbeRemoved"/>
+      </w:pPr>
+      <w:r>
+        <w:t>Text goes here.</w:t>
+      </w:r>
+    </w:p>
+    <w:p>
+      <w:pPr>
+        <w:pStyle w:val="Heading2"/>
+      </w:pPr>
+      <w:bookmarkStart w:id="91" w:name="_Toc340849826"/>
+      <w:bookmarkStart w:id="92" w:name="_Toc2963952"/>
+      <w:r>
+        <w:t>Summary</w:t>
+      </w:r>
       <w:bookmarkEnd w:id="91"/>
+      <w:bookmarkEnd w:id="92"/>
     </w:p>
     <w:p>
       <w:pPr>
         <w:pStyle w:val="CommentsMustbeRemoved"/>
       </w:pPr>
       <w:r>
-        <w:t>Text goes here.</w:t>
-      </w:r>
-    </w:p>
-    <w:p>
-      <w:pPr>
-        <w:pStyle w:val="Heading2"/>
-      </w:pPr>
-      <w:bookmarkStart w:id="92" w:name="_Toc340849826"/>
-      <w:bookmarkStart w:id="93" w:name="_Toc2963952"/>
-      <w:r>
-        <w:t>Summary</w:t>
-      </w:r>
-      <w:bookmarkEnd w:id="92"/>
-      <w:bookmarkEnd w:id="93"/>
-    </w:p>
-    <w:p>
-      <w:pPr>
-        <w:pStyle w:val="CommentsMustbeRemoved"/>
-      </w:pPr>
-      <w:r>
         <w:t>Write a short summary at the end of each chapter.</w:t>
       </w:r>
     </w:p>
@@ -7575,48 +8209,48 @@
       <w:pPr>
         <w:pStyle w:val="Heading1"/>
       </w:pPr>
-      <w:bookmarkStart w:id="94" w:name="_Toc340849827"/>
-      <w:bookmarkStart w:id="95" w:name="_Toc2963953"/>
+      <w:bookmarkStart w:id="93" w:name="_Toc340849827"/>
+      <w:bookmarkStart w:id="94" w:name="_Toc2963953"/>
       <w:r>
         <w:lastRenderedPageBreak/>
         <w:t>Evaluation, Conclusions and Future Work</w:t>
       </w:r>
+      <w:bookmarkEnd w:id="93"/>
       <w:bookmarkEnd w:id="94"/>
+    </w:p>
+    <w:p>
+      <w:pPr>
+        <w:pStyle w:val="Heading2"/>
+      </w:pPr>
+      <w:bookmarkStart w:id="95" w:name="_Toc340849828"/>
+      <w:bookmarkStart w:id="96" w:name="_Toc2963954"/>
+      <w:r>
+        <w:t>Project Objectives</w:t>
+      </w:r>
       <w:bookmarkEnd w:id="95"/>
+      <w:bookmarkEnd w:id="96"/>
+    </w:p>
+    <w:p>
+      <w:pPr>
+        <w:pStyle w:val="CommentsMustbeRemoved"/>
+      </w:pPr>
+      <w:r>
+        <w:t>Summarise what you have achieved.</w:t>
+      </w:r>
+      <w:r>
+        <w:t xml:space="preserve"> </w:t>
+      </w:r>
     </w:p>
     <w:p>
       <w:pPr>
         <w:pStyle w:val="Heading2"/>
       </w:pPr>
-      <w:bookmarkStart w:id="96" w:name="_Toc340849828"/>
-      <w:bookmarkStart w:id="97" w:name="_Toc2963954"/>
-      <w:r>
-        <w:t>Project Objectives</w:t>
-      </w:r>
-      <w:bookmarkEnd w:id="96"/>
+      <w:bookmarkStart w:id="97" w:name="_Toc2963955"/>
+      <w:bookmarkStart w:id="98" w:name="_Toc340849829"/>
+      <w:r>
+        <w:t>Self-Evaluation</w:t>
+      </w:r>
       <w:bookmarkEnd w:id="97"/>
-    </w:p>
-    <w:p>
-      <w:pPr>
-        <w:pStyle w:val="CommentsMustbeRemoved"/>
-      </w:pPr>
-      <w:r>
-        <w:t>Summarise what you have achieved.</w:t>
-      </w:r>
-      <w:r>
-        <w:t xml:space="preserve"> </w:t>
-      </w:r>
-    </w:p>
-    <w:p>
-      <w:pPr>
-        <w:pStyle w:val="Heading2"/>
-      </w:pPr>
-      <w:bookmarkStart w:id="98" w:name="_Toc2963955"/>
-      <w:bookmarkStart w:id="99" w:name="_Toc340849829"/>
-      <w:r>
-        <w:t>Self-Evaluation</w:t>
-      </w:r>
-      <w:bookmarkEnd w:id="98"/>
     </w:p>
     <w:p>
       <w:pPr>
@@ -7718,15 +8352,15 @@
       <w:pPr>
         <w:pStyle w:val="Heading2"/>
       </w:pPr>
-      <w:bookmarkStart w:id="100" w:name="_Toc2963956"/>
+      <w:bookmarkStart w:id="99" w:name="_Toc2963956"/>
       <w:r>
         <w:t xml:space="preserve">Project </w:t>
       </w:r>
       <w:r>
         <w:t>Evaluation</w:t>
       </w:r>
+      <w:bookmarkEnd w:id="98"/>
       <w:bookmarkEnd w:id="99"/>
-      <w:bookmarkEnd w:id="100"/>
     </w:p>
     <w:p>
       <w:pPr>
@@ -7876,13 +8510,33 @@
       <w:pPr>
         <w:pStyle w:val="Heading2"/>
       </w:pPr>
-      <w:bookmarkStart w:id="101" w:name="_Toc340849830"/>
-      <w:bookmarkStart w:id="102" w:name="_Toc2963957"/>
+      <w:bookmarkStart w:id="100" w:name="_Toc340849830"/>
+      <w:bookmarkStart w:id="101" w:name="_Toc2963957"/>
       <w:r>
         <w:t>Applicability of Findings to the Commercial World</w:t>
       </w:r>
+      <w:bookmarkEnd w:id="100"/>
       <w:bookmarkEnd w:id="101"/>
+    </w:p>
+    <w:p>
+      <w:pPr>
+        <w:pStyle w:val="CommentsMustbeRemoved"/>
+      </w:pPr>
+      <w:r>
+        <w:t>Summarise what you have achieved.</w:t>
+      </w:r>
+    </w:p>
+    <w:p>
+      <w:pPr>
+        <w:pStyle w:val="Heading2"/>
+      </w:pPr>
+      <w:bookmarkStart w:id="102" w:name="_Toc340849831"/>
+      <w:bookmarkStart w:id="103" w:name="_Toc2963958"/>
+      <w:r>
+        <w:t>Conclusions</w:t>
+      </w:r>
       <w:bookmarkEnd w:id="102"/>
+      <w:bookmarkEnd w:id="103"/>
     </w:p>
     <w:p>
       <w:pPr>
@@ -7896,43 +8550,23 @@
       <w:pPr>
         <w:pStyle w:val="Heading2"/>
       </w:pPr>
-      <w:bookmarkStart w:id="103" w:name="_Toc340849831"/>
-      <w:bookmarkStart w:id="104" w:name="_Toc2963958"/>
-      <w:r>
-        <w:t>Conclusions</w:t>
-      </w:r>
-      <w:bookmarkEnd w:id="103"/>
+      <w:bookmarkStart w:id="104" w:name="_Toc340849832"/>
+      <w:bookmarkStart w:id="105" w:name="_Toc2963959"/>
+      <w:r>
+        <w:t>Future Work</w:t>
+      </w:r>
       <w:bookmarkEnd w:id="104"/>
+      <w:bookmarkEnd w:id="105"/>
     </w:p>
     <w:p>
       <w:pPr>
         <w:pStyle w:val="CommentsMustbeRemoved"/>
       </w:pPr>
       <w:r>
-        <w:t>Summarise what you have achieved.</w:t>
-      </w:r>
-    </w:p>
-    <w:p>
-      <w:pPr>
-        <w:pStyle w:val="Heading2"/>
-      </w:pPr>
-      <w:bookmarkStart w:id="105" w:name="_Toc340849832"/>
-      <w:bookmarkStart w:id="106" w:name="_Toc2963959"/>
-      <w:r>
-        <w:t>Future Work</w:t>
-      </w:r>
-      <w:bookmarkEnd w:id="105"/>
-      <w:bookmarkEnd w:id="106"/>
-    </w:p>
-    <w:p>
-      <w:pPr>
-        <w:pStyle w:val="CommentsMustbeRemoved"/>
-      </w:pPr>
-      <w:r>
         <w:t>Explain any limitations in your results and how things might be improved. Discuss how your work might be developed further. Reflect on your results in isolation and in relation to what others have achieved in the same field. This self-analysis is particularly important. You should give a critical evaluation of what went well, and what might be improved.</w:t>
       </w:r>
     </w:p>
-    <w:bookmarkStart w:id="107" w:name="_Toc2963960" w:displacedByCustomXml="next"/>
+    <w:bookmarkStart w:id="106" w:name="_Toc2963960" w:displacedByCustomXml="next"/>
     <w:sdt>
       <w:sdtPr>
         <w:rPr>
@@ -7948,7 +8582,6 @@
           <w:docPartUnique/>
         </w:docPartObj>
       </w:sdtPr>
-      <w:sdtEndPr/>
       <w:sdtContent>
         <w:p>
           <w:pPr>
@@ -7957,14 +8590,13 @@
           <w:r>
             <w:t>References</w:t>
           </w:r>
-          <w:bookmarkEnd w:id="107"/>
+          <w:bookmarkEnd w:id="106"/>
         </w:p>
         <w:sdt>
           <w:sdtPr>
             <w:id w:val="-573587230"/>
             <w:bibliography/>
           </w:sdtPr>
-          <w:sdtEndPr/>
           <w:sdtContent>
             <w:p>
               <w:pPr>
@@ -7988,8 +8620,8 @@
                 </w:rPr>
                 <w:fldChar w:fldCharType="separate"/>
               </w:r>
-              <w:bookmarkStart w:id="108" w:name="OLE_LINK1"/>
-              <w:bookmarkStart w:id="109" w:name="OLE_LINK2"/>
+              <w:bookmarkStart w:id="107" w:name="OLE_LINK1"/>
+              <w:bookmarkStart w:id="108" w:name="OLE_LINK2"/>
               <w:r>
                 <w:t xml:space="preserve">Cuevas, R. et al. (2010a) 'A collaborative P2P scheme for NAT Traversal server discovery based on topological information', </w:t>
               </w:r>
@@ -8121,8 +8753,8 @@
                 <w:br/>
                 <w:t>(accessed 01 March 2017).</w:t>
               </w:r>
+              <w:bookmarkEnd w:id="107"/>
               <w:bookmarkEnd w:id="108"/>
-              <w:bookmarkEnd w:id="109"/>
               <w:r>
                 <w:rPr>
                   <w:b/>
@@ -8191,7 +8823,6 @@
           <w:id w:val="2029973688"/>
           <w:citation/>
         </w:sdtPr>
-        <w:sdtEndPr/>
         <w:sdtContent>
           <w:r>
             <w:fldChar w:fldCharType="begin"/>
@@ -8267,7 +8898,6 @@
           <w:id w:val="-1818328844"/>
           <w:citation/>
         </w:sdtPr>
-        <w:sdtEndPr/>
         <w:sdtContent>
           <w:r>
             <w:fldChar w:fldCharType="begin"/>
@@ -8362,127 +8992,127 @@
       <w:r>
         <w:t xml:space="preserve"> it to: </w:t>
       </w:r>
-      <w:bookmarkStart w:id="110" w:name="OLE_LINK3"/>
-      <w:bookmarkStart w:id="111" w:name="OLE_LINK4"/>
+      <w:bookmarkStart w:id="109" w:name="OLE_LINK3"/>
+      <w:bookmarkStart w:id="110" w:name="OLE_LINK4"/>
       <w:r>
         <w:t>%appdata%\Microsoft\Bibliography\Style</w:t>
       </w:r>
+      <w:bookmarkEnd w:id="109"/>
       <w:bookmarkEnd w:id="110"/>
+      <w:r>
+        <w:t>.</w:t>
+      </w:r>
+    </w:p>
+    <w:p>
+      <w:pPr>
+        <w:pStyle w:val="CommentsMustbeRemoved"/>
+      </w:pPr>
+      <w:r>
+        <w:t xml:space="preserve">Keep </w:t>
+      </w:r>
+      <w:r>
+        <w:t>W</w:t>
+      </w:r>
+      <w:r>
+        <w:t>ord closed when doing this. To select the style click on ‘References’ -&gt; ‘Style’ and select ‘Harvard – UC</w:t>
+      </w:r>
+      <w:r>
+        <w:t>L</w:t>
+      </w:r>
+      <w:r>
+        <w:t>an</w:t>
+      </w:r>
+      <w:r>
+        <w:t xml:space="preserve"> (2017)</w:t>
+      </w:r>
+      <w:r>
+        <w:t>’.</w:t>
+      </w:r>
+      <w:r>
+        <w:t xml:space="preserve"> </w:t>
+      </w:r>
+      <w:r>
+        <w:t>Tested</w:t>
+      </w:r>
+      <w:r>
+        <w:t xml:space="preserve"> with</w:t>
+      </w:r>
+      <w:r>
+        <w:t xml:space="preserve"> </w:t>
+      </w:r>
+      <w:r>
+        <w:t>Word 201</w:t>
+      </w:r>
+      <w:r>
+        <w:t>6</w:t>
+      </w:r>
+      <w:r>
+        <w:t xml:space="preserve"> (Windows)</w:t>
+      </w:r>
+      <w:r>
+        <w:t>.</w:t>
+      </w:r>
+    </w:p>
+    <w:p>
+      <w:pPr>
+        <w:pStyle w:val="CommentsMustbeRemoved"/>
+      </w:pPr>
+      <w:r>
+        <w:t>There might be some ca</w:t>
+      </w:r>
+      <w:r>
+        <w:t>ses the W</w:t>
+      </w:r>
+      <w:r>
+        <w:t>ord bibliography function can’t handle. If you have a tool that suits you better such as ‘RefWorks’, ‘</w:t>
+      </w:r>
+      <w:bookmarkStart w:id="111" w:name="OLE_LINK22"/>
+      <w:bookmarkStart w:id="112" w:name="OLE_LINK23"/>
+      <w:bookmarkStart w:id="113" w:name="OLE_LINK20"/>
+      <w:bookmarkStart w:id="114" w:name="OLE_LINK21"/>
+      <w:r>
+        <w:t>Citethisforme</w:t>
+      </w:r>
       <w:bookmarkEnd w:id="111"/>
+      <w:bookmarkEnd w:id="112"/>
+      <w:r>
+        <w:t xml:space="preserve">’ </w:t>
+      </w:r>
+      <w:bookmarkEnd w:id="113"/>
+      <w:bookmarkEnd w:id="114"/>
+      <w:r>
+        <w:t>or ‘RefMe’ use that instead</w:t>
+      </w:r>
+      <w:r>
+        <w:t>, then</w:t>
+      </w:r>
+      <w:r>
+        <w:t xml:space="preserve"> </w:t>
+      </w:r>
+      <w:r>
+        <w:t xml:space="preserve">remove the list above and </w:t>
+      </w:r>
+      <w:r>
+        <w:t xml:space="preserve">copy the references over. Don’t forget to use the correct </w:t>
+      </w:r>
+      <w:r>
+        <w:t>Harvard</w:t>
+      </w:r>
+      <w:r>
+        <w:t xml:space="preserve"> notation</w:t>
+      </w:r>
+      <w:r>
+        <w:t xml:space="preserve"> style</w:t>
+      </w:r>
       <w:r>
         <w:t>.</w:t>
       </w:r>
     </w:p>
     <w:p>
       <w:pPr>
-        <w:pStyle w:val="CommentsMustbeRemoved"/>
-      </w:pPr>
-      <w:r>
-        <w:t xml:space="preserve">Keep </w:t>
-      </w:r>
-      <w:r>
-        <w:t>W</w:t>
-      </w:r>
-      <w:r>
-        <w:t>ord closed when doing this. To select the style click on ‘References’ -&gt; ‘Style’ and select ‘Harvard – UC</w:t>
-      </w:r>
-      <w:r>
-        <w:t>L</w:t>
-      </w:r>
-      <w:r>
-        <w:t>an</w:t>
-      </w:r>
-      <w:r>
-        <w:t xml:space="preserve"> (2017)</w:t>
-      </w:r>
-      <w:r>
-        <w:t>’.</w:t>
-      </w:r>
-      <w:r>
-        <w:t xml:space="preserve"> </w:t>
-      </w:r>
-      <w:r>
-        <w:t>Tested</w:t>
-      </w:r>
-      <w:r>
-        <w:t xml:space="preserve"> with</w:t>
-      </w:r>
-      <w:r>
-        <w:t xml:space="preserve"> </w:t>
-      </w:r>
-      <w:r>
-        <w:t>Word 201</w:t>
-      </w:r>
-      <w:r>
-        <w:t>6</w:t>
-      </w:r>
-      <w:r>
-        <w:t xml:space="preserve"> (Windows)</w:t>
-      </w:r>
-      <w:r>
-        <w:t>.</w:t>
-      </w:r>
-    </w:p>
-    <w:p>
-      <w:pPr>
-        <w:pStyle w:val="CommentsMustbeRemoved"/>
-      </w:pPr>
-      <w:r>
-        <w:t>There might be some ca</w:t>
-      </w:r>
-      <w:r>
-        <w:t>ses the W</w:t>
-      </w:r>
-      <w:r>
-        <w:t>ord bibliography function can’t handle. If you have a tool that suits you better such as ‘RefWorks’, ‘</w:t>
-      </w:r>
-      <w:bookmarkStart w:id="112" w:name="OLE_LINK22"/>
-      <w:bookmarkStart w:id="113" w:name="OLE_LINK23"/>
-      <w:bookmarkStart w:id="114" w:name="OLE_LINK20"/>
-      <w:bookmarkStart w:id="115" w:name="OLE_LINK21"/>
-      <w:r>
-        <w:t>Citethisforme</w:t>
-      </w:r>
-      <w:bookmarkEnd w:id="112"/>
-      <w:bookmarkEnd w:id="113"/>
-      <w:r>
-        <w:t xml:space="preserve">’ </w:t>
-      </w:r>
-      <w:bookmarkEnd w:id="114"/>
-      <w:bookmarkEnd w:id="115"/>
-      <w:r>
-        <w:t>or ‘RefMe’ use that instead</w:t>
-      </w:r>
-      <w:r>
-        <w:t>, then</w:t>
-      </w:r>
-      <w:r>
-        <w:t xml:space="preserve"> </w:t>
-      </w:r>
-      <w:r>
-        <w:t xml:space="preserve">remove the list above and </w:t>
-      </w:r>
-      <w:r>
-        <w:t xml:space="preserve">copy the references over. Don’t forget to use the correct </w:t>
-      </w:r>
-      <w:r>
-        <w:t>Harvard</w:t>
-      </w:r>
-      <w:r>
-        <w:t xml:space="preserve"> notation</w:t>
-      </w:r>
-      <w:r>
-        <w:t xml:space="preserve"> style</w:t>
-      </w:r>
-      <w:r>
-        <w:t>.</w:t>
-      </w:r>
-    </w:p>
-    <w:p>
-      <w:pPr>
         <w:pStyle w:val="HeadingUnnumbered"/>
       </w:pPr>
-      <w:bookmarkStart w:id="116" w:name="_Toc2963961"/>
+      <w:bookmarkStart w:id="115" w:name="_Toc2963961"/>
       <w:r>
         <w:lastRenderedPageBreak/>
         <w:t xml:space="preserve">Appendix 1 – </w:t>
@@ -8490,7 +9120,7 @@
       <w:r>
         <w:t>Project Proposal</w:t>
       </w:r>
-      <w:bookmarkEnd w:id="116"/>
+      <w:bookmarkEnd w:id="115"/>
     </w:p>
     <w:p>
       <w:pPr>
@@ -8526,7 +9156,7 @@
       <w:pPr>
         <w:pStyle w:val="HeadingUnnumbered"/>
       </w:pPr>
-      <w:bookmarkStart w:id="117" w:name="_Toc2963962"/>
+      <w:bookmarkStart w:id="116" w:name="_Toc2963962"/>
       <w:r>
         <w:lastRenderedPageBreak/>
         <w:t xml:space="preserve">Appendix 2 – </w:t>
@@ -8534,7 +9164,7 @@
       <w:r>
         <w:t>Technical Plan</w:t>
       </w:r>
-      <w:bookmarkEnd w:id="117"/>
+      <w:bookmarkEnd w:id="116"/>
     </w:p>
     <w:p>
       <w:pPr>
@@ -8570,12 +9200,12 @@
       <w:pPr>
         <w:pStyle w:val="HeadingUnnumbered"/>
       </w:pPr>
-      <w:bookmarkStart w:id="118" w:name="_Toc2963963"/>
+      <w:bookmarkStart w:id="117" w:name="_Toc2963963"/>
       <w:r>
         <w:lastRenderedPageBreak/>
         <w:t>Appendix 3 – Title of Appendix</w:t>
       </w:r>
-      <w:bookmarkEnd w:id="118"/>
+      <w:bookmarkEnd w:id="117"/>
     </w:p>
     <w:p>
       <w:pPr>
@@ -8615,39 +9245,6 @@
     </w:sectPr>
   </w:body>
 </w:document>
-</file>
-
-<file path=word/comments.xml><?xml version="1.0" encoding="utf-8"?>
-<w:comments xmlns:wpc="http://schemas.microsoft.com/office/word/2010/wordprocessingCanvas" xmlns:cx="http://schemas.microsoft.com/office/drawing/2014/chartex" xmlns:cx1="http://schemas.microsoft.com/office/drawing/2015/9/8/chartex" xmlns:cx2="http://schemas.microsoft.com/office/drawing/2015/10/21/chartex" xmlns:cx3="http://schemas.microsoft.com/office/drawing/2016/5/9/chartex" xmlns:cx4="http://schemas.microsoft.com/office/drawing/2016/5/10/chartex" xmlns:cx5="http://schemas.microsoft.com/office/drawing/2016/5/11/chartex" xmlns:cx6="http://schemas.microsoft.com/office/drawing/2016/5/12/chartex" xmlns:cx7="http://schemas.microsoft.com/office/drawing/2016/5/13/chartex" xmlns:cx8="http://schemas.microsoft.com/office/drawing/2016/5/14/chartex" xmlns:mc="http://schemas.openxmlformats.org/markup-compatibility/2006" xmlns:aink="http://schemas.microsoft.com/office/drawing/2016/ink" xmlns:am3d="http://schemas.microsoft.com/office/drawing/2017/model3d" xmlns:o="urn:schemas-microsoft-com:office:office" xmlns:r="http://schemas.openxmlformats.org/officeDocument/2006/relationships" xmlns:m="http://schemas.openxmlformats.org/officeDocument/2006/math" xmlns:v="urn:schemas-microsoft-com:vml" xmlns:wp14="http://schemas.microsoft.com/office/word/2010/wordprocessingDrawing" xmlns:wp="http://schemas.openxmlformats.org/drawingml/2006/wordprocessingDrawing" xmlns:w10="urn:schemas-microsoft-com:office:word" xmlns:w="http://schemas.openxmlformats.org/wordprocessingml/2006/main" xmlns:w14="http://schemas.microsoft.com/office/word/2010/wordml" xmlns:w15="http://schemas.microsoft.com/office/word/2012/wordml" xmlns:w16cid="http://schemas.microsoft.com/office/word/2016/wordml/cid" xmlns:w16se="http://schemas.microsoft.com/office/word/2015/wordml/symex" xmlns:wpg="http://schemas.microsoft.com/office/word/2010/wordprocessingGroup" xmlns:wpi="http://schemas.microsoft.com/office/word/2010/wordprocessingInk" xmlns:wne="http://schemas.microsoft.com/office/word/2006/wordml" xmlns:wps="http://schemas.microsoft.com/office/word/2010/wordprocessingShape" mc:Ignorable="w14 w15 w16se w16cid wp14">
-  <w:comment w:id="30" w:author="fennec" w:date="2019-03-12T10:29:00Z" w:initials="f">
-    <w:p>
-      <w:pPr>
-        <w:pStyle w:val="CommentText"/>
-      </w:pPr>
-      <w:r>
-        <w:rPr>
-          <w:rStyle w:val="CommentReference"/>
-        </w:rPr>
-        <w:annotationRef/>
-      </w:r>
-      <w:r>
-        <w:t>Rewrite in own words</w:t>
-      </w:r>
-    </w:p>
-  </w:comment>
-</w:comments>
-</file>
-
-<file path=word/commentsExtended.xml><?xml version="1.0" encoding="utf-8"?>
-<w15:commentsEx xmlns:wpc="http://schemas.microsoft.com/office/word/2010/wordprocessingCanvas" xmlns:cx="http://schemas.microsoft.com/office/drawing/2014/chartex" xmlns:cx1="http://schemas.microsoft.com/office/drawing/2015/9/8/chartex" xmlns:cx2="http://schemas.microsoft.com/office/drawing/2015/10/21/chartex" xmlns:cx3="http://schemas.microsoft.com/office/drawing/2016/5/9/chartex" xmlns:cx4="http://schemas.microsoft.com/office/drawing/2016/5/10/chartex" xmlns:cx5="http://schemas.microsoft.com/office/drawing/2016/5/11/chartex" xmlns:cx6="http://schemas.microsoft.com/office/drawing/2016/5/12/chartex" xmlns:cx7="http://schemas.microsoft.com/office/drawing/2016/5/13/chartex" xmlns:cx8="http://schemas.microsoft.com/office/drawing/2016/5/14/chartex" xmlns:mc="http://schemas.openxmlformats.org/markup-compatibility/2006" xmlns:aink="http://schemas.microsoft.com/office/drawing/2016/ink" xmlns:am3d="http://schemas.microsoft.com/office/drawing/2017/model3d" xmlns:o="urn:schemas-microsoft-com:office:office" xmlns:r="http://schemas.openxmlformats.org/officeDocument/2006/relationships" xmlns:m="http://schemas.openxmlformats.org/officeDocument/2006/math" xmlns:v="urn:schemas-microsoft-com:vml" xmlns:wp14="http://schemas.microsoft.com/office/word/2010/wordprocessingDrawing" xmlns:wp="http://schemas.openxmlformats.org/drawingml/2006/wordprocessingDrawing" xmlns:w10="urn:schemas-microsoft-com:office:word" xmlns:w="http://schemas.openxmlformats.org/wordprocessingml/2006/main" xmlns:w14="http://schemas.microsoft.com/office/word/2010/wordml" xmlns:w15="http://schemas.microsoft.com/office/word/2012/wordml" xmlns:w16cid="http://schemas.microsoft.com/office/word/2016/wordml/cid" xmlns:w16se="http://schemas.microsoft.com/office/word/2015/wordml/symex" xmlns:wpg="http://schemas.microsoft.com/office/word/2010/wordprocessingGroup" xmlns:wpi="http://schemas.microsoft.com/office/word/2010/wordprocessingInk" xmlns:wne="http://schemas.microsoft.com/office/word/2006/wordml" xmlns:wps="http://schemas.microsoft.com/office/word/2010/wordprocessingShape" mc:Ignorable="w14 w15 w16se w16cid wp14">
-  <w15:commentEx w15:paraId="4F42C949" w15:done="0"/>
-</w15:commentsEx>
-</file>
-
-<file path=word/commentsIds.xml><?xml version="1.0" encoding="utf-8"?>
-<w16cid:commentsIds xmlns:wpc="http://schemas.microsoft.com/office/word/2010/wordprocessingCanvas" xmlns:cx="http://schemas.microsoft.com/office/drawing/2014/chartex" xmlns:cx1="http://schemas.microsoft.com/office/drawing/2015/9/8/chartex" xmlns:cx2="http://schemas.microsoft.com/office/drawing/2015/10/21/chartex" xmlns:cx3="http://schemas.microsoft.com/office/drawing/2016/5/9/chartex" xmlns:cx4="http://schemas.microsoft.com/office/drawing/2016/5/10/chartex" xmlns:cx5="http://schemas.microsoft.com/office/drawing/2016/5/11/chartex" xmlns:cx6="http://schemas.microsoft.com/office/drawing/2016/5/12/chartex" xmlns:cx7="http://schemas.microsoft.com/office/drawing/2016/5/13/chartex" xmlns:cx8="http://schemas.microsoft.com/office/drawing/2016/5/14/chartex" xmlns:mc="http://schemas.openxmlformats.org/markup-compatibility/2006" xmlns:aink="http://schemas.microsoft.com/office/drawing/2016/ink" xmlns:am3d="http://schemas.microsoft.com/office/drawing/2017/model3d" xmlns:o="urn:schemas-microsoft-com:office:office" xmlns:r="http://schemas.openxmlformats.org/officeDocument/2006/relationships" xmlns:m="http://schemas.openxmlformats.org/officeDocument/2006/math" xmlns:v="urn:schemas-microsoft-com:vml" xmlns:wp14="http://schemas.microsoft.com/office/word/2010/wordprocessingDrawing" xmlns:wp="http://schemas.openxmlformats.org/drawingml/2006/wordprocessingDrawing" xmlns:w10="urn:schemas-microsoft-com:office:word" xmlns:w="http://schemas.openxmlformats.org/wordprocessingml/2006/main" xmlns:w14="http://schemas.microsoft.com/office/word/2010/wordml" xmlns:w15="http://schemas.microsoft.com/office/word/2012/wordml" xmlns:w16cid="http://schemas.microsoft.com/office/word/2016/wordml/cid" xmlns:w16se="http://schemas.microsoft.com/office/word/2015/wordml/symex" xmlns:wpg="http://schemas.microsoft.com/office/word/2010/wordprocessingGroup" xmlns:wpi="http://schemas.microsoft.com/office/word/2010/wordprocessingInk" xmlns:wne="http://schemas.microsoft.com/office/word/2006/wordml" xmlns:wps="http://schemas.microsoft.com/office/word/2010/wordprocessingShape" mc:Ignorable="w14 w15 w16se w16cid wp14">
-  <w16cid:commentId w16cid:paraId="4F42C949" w16cid:durableId="20320873"/>
-</w16cid:commentsIds>
 </file>
 
 <file path=word/endnotes.xml><?xml version="1.0" encoding="utf-8"?>
@@ -9632,14 +10229,6 @@
     <w:abstractNumId w:val="3"/>
   </w:num>
 </w:numbering>
-</file>
-
-<file path=word/people.xml><?xml version="1.0" encoding="utf-8"?>
-<w15:people xmlns:wpc="http://schemas.microsoft.com/office/word/2010/wordprocessingCanvas" xmlns:cx="http://schemas.microsoft.com/office/drawing/2014/chartex" xmlns:cx1="http://schemas.microsoft.com/office/drawing/2015/9/8/chartex" xmlns:cx2="http://schemas.microsoft.com/office/drawing/2015/10/21/chartex" xmlns:cx3="http://schemas.microsoft.com/office/drawing/2016/5/9/chartex" xmlns:cx4="http://schemas.microsoft.com/office/drawing/2016/5/10/chartex" xmlns:cx5="http://schemas.microsoft.com/office/drawing/2016/5/11/chartex" xmlns:cx6="http://schemas.microsoft.com/office/drawing/2016/5/12/chartex" xmlns:cx7="http://schemas.microsoft.com/office/drawing/2016/5/13/chartex" xmlns:cx8="http://schemas.microsoft.com/office/drawing/2016/5/14/chartex" xmlns:mc="http://schemas.openxmlformats.org/markup-compatibility/2006" xmlns:aink="http://schemas.microsoft.com/office/drawing/2016/ink" xmlns:am3d="http://schemas.microsoft.com/office/drawing/2017/model3d" xmlns:o="urn:schemas-microsoft-com:office:office" xmlns:r="http://schemas.openxmlformats.org/officeDocument/2006/relationships" xmlns:m="http://schemas.openxmlformats.org/officeDocument/2006/math" xmlns:v="urn:schemas-microsoft-com:vml" xmlns:wp14="http://schemas.microsoft.com/office/word/2010/wordprocessingDrawing" xmlns:wp="http://schemas.openxmlformats.org/drawingml/2006/wordprocessingDrawing" xmlns:w10="urn:schemas-microsoft-com:office:word" xmlns:w="http://schemas.openxmlformats.org/wordprocessingml/2006/main" xmlns:w14="http://schemas.microsoft.com/office/word/2010/wordml" xmlns:w15="http://schemas.microsoft.com/office/word/2012/wordml" xmlns:w16cid="http://schemas.microsoft.com/office/word/2016/wordml/cid" xmlns:w16se="http://schemas.microsoft.com/office/word/2015/wordml/symex" xmlns:wpg="http://schemas.microsoft.com/office/word/2010/wordprocessingGroup" xmlns:wpi="http://schemas.microsoft.com/office/word/2010/wordprocessingInk" xmlns:wne="http://schemas.microsoft.com/office/word/2006/wordml" xmlns:wps="http://schemas.microsoft.com/office/word/2010/wordprocessingShape" mc:Ignorable="w14 w15 w16se w16cid wp14">
-  <w15:person w15:author="fennec">
-    <w15:presenceInfo w15:providerId="None" w15:userId="fennec"/>
-  </w15:person>
-</w15:people>
 </file>
 
 <file path=word/styles.xml><?xml version="1.0" encoding="utf-8"?>
@@ -11643,7 +12232,7 @@
 </file>
 
 <file path=customXml/itemProps1.xml><?xml version="1.0" encoding="utf-8"?>
-<ds:datastoreItem xmlns:ds="http://schemas.openxmlformats.org/officeDocument/2006/customXml" ds:itemID="{04D4A921-06B3-43DD-BB3D-230D5C98A926}">
+<ds:datastoreItem xmlns:ds="http://schemas.openxmlformats.org/officeDocument/2006/customXml" ds:itemID="{E6D637CD-A227-48B2-8E6A-BB297224BCCF}">
   <ds:schemaRefs>
     <ds:schemaRef ds:uri="http://schemas.openxmlformats.org/officeDocument/2006/bibliography"/>
   </ds:schemaRefs>

</xml_diff>

<commit_message>
Updated draft project report
</commit_message>
<xml_diff>
--- a/Documents/ProjectReport.docx
+++ b/Documents/ProjectReport.docx
@@ -6255,34 +6255,1643 @@
           <w:lang w:eastAsia="ja-JP"/>
         </w:rPr>
       </w:pPr>
-      <w:bookmarkStart w:id="30" w:name="_GoBack"/>
+    </w:p>
+    <w:p>
+      <w:pPr>
+        <w:pStyle w:val="Heading4"/>
+      </w:pPr>
+      <w:r>
+        <w:t>Behaviour Tree Structure</w:t>
+      </w:r>
+    </w:p>
+    <w:p>
+      <w:pPr>
+        <w:rPr>
+          <w:lang w:eastAsia="ja-JP"/>
+        </w:rPr>
+      </w:pPr>
+      <w:r>
+        <w:rPr>
+          <w:lang w:eastAsia="ja-JP"/>
+        </w:rPr>
+        <w:t>“</w:t>
+      </w:r>
+      <w:r>
+        <w:rPr>
+          <w:lang w:eastAsia="ja-JP"/>
+        </w:rPr>
+        <w:t>BTs are depth-first, ordered Directed Acyclic Graphs</w:t>
+      </w:r>
+      <w:r>
+        <w:rPr>
+          <w:lang w:eastAsia="ja-JP"/>
+        </w:rPr>
+        <w:t xml:space="preserve"> </w:t>
+      </w:r>
+      <w:r>
+        <w:rPr>
+          <w:lang w:eastAsia="ja-JP"/>
+        </w:rPr>
+        <w:t>(DAGs) used to represent a decision process</w:t>
+      </w:r>
+      <w:r>
+        <w:rPr>
+          <w:lang w:eastAsia="ja-JP"/>
+        </w:rPr>
+        <w:t>.</w:t>
+      </w:r>
+      <w:r>
+        <w:rPr>
+          <w:lang w:eastAsia="ja-JP"/>
+        </w:rPr>
+        <w:t>” (</w:t>
+      </w:r>
+      <w:r>
+        <w:rPr>
+          <w:lang w:eastAsia="ja-JP"/>
+        </w:rPr>
+        <w:t xml:space="preserve">Scheper, </w:t>
+      </w:r>
+      <w:r>
+        <w:rPr>
+          <w:lang w:eastAsia="ja-JP"/>
+        </w:rPr>
+        <w:t>K.</w:t>
+      </w:r>
+      <w:r>
+        <w:rPr>
+          <w:lang w:eastAsia="ja-JP"/>
+        </w:rPr>
+        <w:t xml:space="preserve"> Y. W.</w:t>
+      </w:r>
+      <w:r>
+        <w:rPr>
+          <w:lang w:eastAsia="ja-JP"/>
+        </w:rPr>
+        <w:t>, 201</w:t>
+      </w:r>
+      <w:r>
+        <w:rPr>
+          <w:lang w:eastAsia="ja-JP"/>
+        </w:rPr>
+        <w:t>4</w:t>
+      </w:r>
+      <w:r>
+        <w:rPr>
+          <w:lang w:eastAsia="ja-JP"/>
+        </w:rPr>
+        <w:t>)</w:t>
+      </w:r>
+      <w:r>
+        <w:rPr>
+          <w:lang w:eastAsia="ja-JP"/>
+        </w:rPr>
+        <w:t xml:space="preserve"> </w:t>
+      </w:r>
+      <w:r>
+        <w:rPr>
+          <w:lang w:eastAsia="ja-JP"/>
+        </w:rPr>
+        <w:t>Each node can return a single status; success, failure or running</w:t>
+      </w:r>
+      <w:r>
+        <w:rPr>
+          <w:lang w:eastAsia="ja-JP"/>
+        </w:rPr>
+        <w:t>, these</w:t>
+      </w:r>
+      <w:r>
+        <w:rPr>
+          <w:lang w:eastAsia="ja-JP"/>
+        </w:rPr>
+        <w:t xml:space="preserve"> are the</w:t>
+      </w:r>
+      <w:r>
+        <w:rPr>
+          <w:lang w:eastAsia="ja-JP"/>
+        </w:rPr>
+        <w:t xml:space="preserve"> minimum</w:t>
+      </w:r>
+      <w:r>
+        <w:rPr>
+          <w:lang w:eastAsia="ja-JP"/>
+        </w:rPr>
+        <w:t xml:space="preserve"> required</w:t>
+      </w:r>
+      <w:r>
+        <w:rPr>
+          <w:lang w:eastAsia="ja-JP"/>
+        </w:rPr>
+        <w:t xml:space="preserve"> status,</w:t>
+      </w:r>
+      <w:r>
+        <w:rPr>
+          <w:lang w:eastAsia="ja-JP"/>
+        </w:rPr>
+        <w:t xml:space="preserve"> </w:t>
+      </w:r>
+      <w:r>
+        <w:rPr>
+          <w:lang w:eastAsia="ja-JP"/>
+        </w:rPr>
+        <w:t xml:space="preserve">but some systems may contain </w:t>
+      </w:r>
+      <w:r>
+        <w:rPr>
+          <w:lang w:eastAsia="ja-JP"/>
+        </w:rPr>
+        <w:t>extras</w:t>
+      </w:r>
+      <w:r>
+        <w:rPr>
+          <w:lang w:eastAsia="ja-JP"/>
+        </w:rPr>
+        <w:t>.</w:t>
+      </w:r>
+    </w:p>
+    <w:p/>
+    <w:p>
+      <w:r>
+        <w:rPr>
+          <w:lang w:eastAsia="ja-JP"/>
+        </w:rPr>
+        <w:t>The three major node types are; composite, decorator and action nodes</w:t>
+      </w:r>
+      <w:r>
+        <w:rPr>
+          <w:lang w:eastAsia="ja-JP"/>
+        </w:rPr>
+        <w:t xml:space="preserve"> (</w:t>
+      </w:r>
+      <w:r>
+        <w:rPr>
+          <w:lang w:eastAsia="ja-JP"/>
+        </w:rPr>
+        <w:t>Epic Games, Inc 2019</w:t>
+      </w:r>
+      <w:r>
+        <w:rPr>
+          <w:lang w:eastAsia="ja-JP"/>
+        </w:rPr>
+        <w:t>)</w:t>
+      </w:r>
+      <w:r>
+        <w:rPr>
+          <w:lang w:eastAsia="ja-JP"/>
+        </w:rPr>
+        <w:t xml:space="preserve">. </w:t>
+      </w:r>
+      <w:r>
+        <w:rPr>
+          <w:lang w:eastAsia="ja-JP"/>
+        </w:rPr>
+        <w:t xml:space="preserve">Composite nodes </w:t>
+      </w:r>
+      <w:r>
+        <w:rPr>
+          <w:lang w:eastAsia="ja-JP"/>
+        </w:rPr>
+        <w:t>contain</w:t>
+      </w:r>
+      <w:r>
+        <w:rPr>
+          <w:lang w:eastAsia="ja-JP"/>
+        </w:rPr>
+        <w:t xml:space="preserve"> a list or sequence of</w:t>
+      </w:r>
+      <w:r>
+        <w:rPr>
+          <w:lang w:eastAsia="ja-JP"/>
+        </w:rPr>
+        <w:t xml:space="preserve"> child</w:t>
+      </w:r>
+      <w:r>
+        <w:rPr>
+          <w:lang w:eastAsia="ja-JP"/>
+        </w:rPr>
+        <w:t xml:space="preserve"> nodes. Composite nodes will process </w:t>
+      </w:r>
+      <w:r>
+        <w:rPr>
+          <w:lang w:eastAsia="ja-JP"/>
+        </w:rPr>
+        <w:t>the</w:t>
+      </w:r>
+      <w:r>
+        <w:rPr>
+          <w:lang w:eastAsia="ja-JP"/>
+        </w:rPr>
+        <w:t xml:space="preserve"> list</w:t>
+      </w:r>
+      <w:r>
+        <w:rPr>
+          <w:lang w:eastAsia="ja-JP"/>
+        </w:rPr>
+        <w:t xml:space="preserve"> of nodes it contains</w:t>
+      </w:r>
+      <w:r>
+        <w:rPr>
+          <w:lang w:eastAsia="ja-JP"/>
+        </w:rPr>
+        <w:t xml:space="preserve"> and react properly given the result of its children</w:t>
+      </w:r>
+      <w:r>
+        <w:rPr>
+          <w:lang w:eastAsia="ja-JP"/>
+        </w:rPr>
+        <w:t>, for example if a child returns success the node may return success, failure or process the next child</w:t>
+      </w:r>
+      <w:r>
+        <w:rPr>
+          <w:lang w:eastAsia="ja-JP"/>
+        </w:rPr>
+        <w:t xml:space="preserve">. Decorator nodes are </w:t>
+      </w:r>
+      <w:proofErr w:type="gramStart"/>
+      <w:r>
+        <w:rPr>
+          <w:lang w:eastAsia="ja-JP"/>
+        </w:rPr>
+        <w:t>similar to</w:t>
+      </w:r>
+      <w:proofErr w:type="gramEnd"/>
+      <w:r>
+        <w:rPr>
+          <w:lang w:eastAsia="ja-JP"/>
+        </w:rPr>
+        <w:t xml:space="preserve"> composite nodes with the exception of it only contains one child node</w:t>
+      </w:r>
+      <w:r>
+        <w:rPr>
+          <w:lang w:eastAsia="ja-JP"/>
+        </w:rPr>
+        <w:t>.</w:t>
+      </w:r>
+      <w:r>
+        <w:rPr>
+          <w:lang w:eastAsia="ja-JP"/>
+        </w:rPr>
+        <w:t xml:space="preserve"> </w:t>
+      </w:r>
+      <w:r>
+        <w:rPr>
+          <w:lang w:eastAsia="ja-JP"/>
+        </w:rPr>
+        <w:t>T</w:t>
+      </w:r>
+      <w:r>
+        <w:rPr>
+          <w:lang w:eastAsia="ja-JP"/>
+        </w:rPr>
+        <w:t>he child node’s result influences what the decorator node returns</w:t>
+      </w:r>
+      <w:r>
+        <w:rPr>
+          <w:lang w:eastAsia="ja-JP"/>
+        </w:rPr>
+        <w:t xml:space="preserve"> </w:t>
+      </w:r>
+      <w:proofErr w:type="gramStart"/>
+      <w:r>
+        <w:rPr>
+          <w:lang w:eastAsia="ja-JP"/>
+        </w:rPr>
+        <w:t>similar to</w:t>
+      </w:r>
+      <w:proofErr w:type="gramEnd"/>
+      <w:r>
+        <w:rPr>
+          <w:lang w:eastAsia="ja-JP"/>
+        </w:rPr>
+        <w:t xml:space="preserve"> how a composite node reacts</w:t>
+      </w:r>
+      <w:r>
+        <w:rPr>
+          <w:lang w:eastAsia="ja-JP"/>
+        </w:rPr>
+        <w:t xml:space="preserve">. The last standard node is </w:t>
+      </w:r>
+      <w:r>
+        <w:rPr>
+          <w:lang w:eastAsia="ja-JP"/>
+        </w:rPr>
+        <w:t>action node, a leaf node, which the developer write code</w:t>
+      </w:r>
+      <w:r>
+        <w:rPr>
+          <w:lang w:eastAsia="ja-JP"/>
+        </w:rPr>
+        <w:t>, t</w:t>
+      </w:r>
+      <w:r>
+        <w:rPr>
+          <w:lang w:eastAsia="ja-JP"/>
+        </w:rPr>
+        <w:t>hat</w:t>
+      </w:r>
+      <w:r>
+        <w:rPr>
+          <w:lang w:eastAsia="ja-JP"/>
+        </w:rPr>
+        <w:t xml:space="preserve"> node </w:t>
+      </w:r>
+      <w:r>
+        <w:rPr>
+          <w:lang w:eastAsia="ja-JP"/>
+        </w:rPr>
+        <w:t xml:space="preserve">will </w:t>
+      </w:r>
+      <w:r>
+        <w:rPr>
+          <w:lang w:eastAsia="ja-JP"/>
+        </w:rPr>
+        <w:t xml:space="preserve">then </w:t>
+      </w:r>
+      <w:r>
+        <w:rPr>
+          <w:lang w:eastAsia="ja-JP"/>
+        </w:rPr>
+        <w:t xml:space="preserve">run </w:t>
+      </w:r>
+      <w:r>
+        <w:rPr>
+          <w:lang w:eastAsia="ja-JP"/>
+        </w:rPr>
+        <w:t xml:space="preserve">the given code </w:t>
+      </w:r>
+      <w:r>
+        <w:rPr>
+          <w:lang w:eastAsia="ja-JP"/>
+        </w:rPr>
+        <w:t xml:space="preserve">to get a result </w:t>
+      </w:r>
+      <w:r>
+        <w:rPr>
+          <w:lang w:eastAsia="ja-JP"/>
+        </w:rPr>
+        <w:t>and return it, usually to its parent</w:t>
+      </w:r>
+      <w:r>
+        <w:rPr>
+          <w:lang w:eastAsia="ja-JP"/>
+        </w:rPr>
+        <w:t>.</w:t>
+      </w:r>
+    </w:p>
+    <w:p>
+      <w:pPr>
+        <w:rPr>
+          <w:lang w:eastAsia="ja-JP"/>
+        </w:rPr>
+      </w:pPr>
+    </w:p>
+    <w:p>
+      <w:pPr>
+        <w:pStyle w:val="Heading4"/>
+      </w:pPr>
+      <w:r>
+        <w:t>Running A Behaviour Tree</w:t>
+      </w:r>
+    </w:p>
+    <w:p>
+      <w:pPr>
+        <w:rPr>
+          <w:lang w:eastAsia="ja-JP"/>
+        </w:rPr>
+      </w:pPr>
+      <w:r>
+        <w:rPr>
+          <w:lang w:eastAsia="ja-JP"/>
+        </w:rPr>
+        <w:t>Beh</w:t>
+      </w:r>
+      <w:r>
+        <w:rPr>
+          <w:lang w:eastAsia="ja-JP"/>
+        </w:rPr>
+        <w:t xml:space="preserve">aviour trees are flexible and can be ran as much as the developer wants, </w:t>
+      </w:r>
+      <w:r>
+        <w:rPr>
+          <w:lang w:eastAsia="ja-JP"/>
+        </w:rPr>
+        <w:t>a</w:t>
+      </w:r>
+      <w:r>
+        <w:rPr>
+          <w:lang w:eastAsia="ja-JP"/>
+        </w:rPr>
+        <w:t xml:space="preserve"> tree can be designed to run per frame or</w:t>
+      </w:r>
+      <w:r>
+        <w:rPr>
+          <w:lang w:eastAsia="ja-JP"/>
+        </w:rPr>
+        <w:t xml:space="preserve"> just</w:t>
+      </w:r>
+      <w:r>
+        <w:rPr>
+          <w:lang w:eastAsia="ja-JP"/>
+        </w:rPr>
+        <w:t xml:space="preserve"> to be run when a</w:t>
+      </w:r>
+      <w:r>
+        <w:rPr>
+          <w:lang w:eastAsia="ja-JP"/>
+        </w:rPr>
+        <w:t>n</w:t>
+      </w:r>
+      <w:r>
+        <w:rPr>
+          <w:lang w:eastAsia="ja-JP"/>
+        </w:rPr>
+        <w:t xml:space="preserve"> update is </w:t>
+      </w:r>
+      <w:r>
+        <w:rPr>
+          <w:lang w:eastAsia="ja-JP"/>
+        </w:rPr>
+        <w:t>required</w:t>
+      </w:r>
+      <w:r>
+        <w:rPr>
+          <w:lang w:eastAsia="ja-JP"/>
+        </w:rPr>
+        <w:t xml:space="preserve">. </w:t>
+      </w:r>
+      <w:r>
+        <w:rPr>
+          <w:lang w:eastAsia="ja-JP"/>
+        </w:rPr>
+        <w:t xml:space="preserve">A behaviour tree </w:t>
+      </w:r>
+      <w:r>
+        <w:rPr>
+          <w:lang w:eastAsia="ja-JP"/>
+        </w:rPr>
+        <w:lastRenderedPageBreak/>
+        <w:t>simply</w:t>
+      </w:r>
+      <w:r>
+        <w:rPr>
+          <w:lang w:eastAsia="ja-JP"/>
+        </w:rPr>
+        <w:t xml:space="preserve"> </w:t>
+      </w:r>
+      <w:r>
+        <w:rPr>
+          <w:lang w:eastAsia="ja-JP"/>
+        </w:rPr>
+        <w:t>processes</w:t>
+      </w:r>
+      <w:r>
+        <w:rPr>
+          <w:lang w:eastAsia="ja-JP"/>
+        </w:rPr>
+        <w:t xml:space="preserve"> the dedicated root node for that tree</w:t>
+      </w:r>
+      <w:r>
+        <w:rPr>
+          <w:lang w:eastAsia="ja-JP"/>
+        </w:rPr>
+        <w:t>.</w:t>
+      </w:r>
+      <w:r>
+        <w:rPr>
+          <w:lang w:eastAsia="ja-JP"/>
+        </w:rPr>
+        <w:t xml:space="preserve"> </w:t>
+      </w:r>
+      <w:r>
+        <w:rPr>
+          <w:lang w:eastAsia="ja-JP"/>
+        </w:rPr>
+        <w:t xml:space="preserve">The tree calls the root node and </w:t>
+      </w:r>
+      <w:r>
+        <w:rPr>
+          <w:lang w:eastAsia="ja-JP"/>
+        </w:rPr>
+        <w:t xml:space="preserve">that node then does what it needs to do. That node may contain children and those nodes will be called so the currently running node runs down the chain like a tree until it hits an action node, which where the action node will run its code. </w:t>
+      </w:r>
+      <w:r>
+        <w:rPr>
+          <w:lang w:eastAsia="ja-JP"/>
+        </w:rPr>
+        <w:t xml:space="preserve">The node will then </w:t>
+      </w:r>
+      <w:r>
+        <w:rPr>
+          <w:lang w:eastAsia="ja-JP"/>
+        </w:rPr>
+        <w:t>return</w:t>
+      </w:r>
+      <w:r>
+        <w:rPr>
+          <w:lang w:eastAsia="ja-JP"/>
+        </w:rPr>
+        <w:t xml:space="preserve"> a result from the function it calls and pass it back</w:t>
+      </w:r>
+      <w:r>
+        <w:rPr>
+          <w:lang w:eastAsia="ja-JP"/>
+        </w:rPr>
+        <w:t>, usually up the chain</w:t>
+      </w:r>
+      <w:r>
+        <w:rPr>
+          <w:lang w:eastAsia="ja-JP"/>
+        </w:rPr>
+        <w:t xml:space="preserve"> to </w:t>
+      </w:r>
+      <w:r>
+        <w:rPr>
+          <w:lang w:eastAsia="ja-JP"/>
+        </w:rPr>
+        <w:t>its</w:t>
+      </w:r>
+      <w:r>
+        <w:rPr>
+          <w:lang w:eastAsia="ja-JP"/>
+        </w:rPr>
+        <w:t xml:space="preserve"> parent, </w:t>
+      </w:r>
+      <w:r>
+        <w:rPr>
+          <w:lang w:eastAsia="ja-JP"/>
+        </w:rPr>
+        <w:t xml:space="preserve">which is when </w:t>
+      </w:r>
+      <w:r>
+        <w:rPr>
+          <w:lang w:eastAsia="ja-JP"/>
+        </w:rPr>
+        <w:t>the parent will process that</w:t>
+      </w:r>
+      <w:r>
+        <w:rPr>
+          <w:lang w:eastAsia="ja-JP"/>
+        </w:rPr>
+        <w:t xml:space="preserve"> result and</w:t>
+      </w:r>
+      <w:r>
+        <w:rPr>
+          <w:lang w:eastAsia="ja-JP"/>
+        </w:rPr>
+        <w:t xml:space="preserve"> may call </w:t>
+      </w:r>
+      <w:r>
+        <w:rPr>
+          <w:lang w:eastAsia="ja-JP"/>
+        </w:rPr>
+        <w:t>the next</w:t>
+      </w:r>
+      <w:r>
+        <w:rPr>
+          <w:lang w:eastAsia="ja-JP"/>
+        </w:rPr>
+        <w:t xml:space="preserve"> child </w:t>
+      </w:r>
+      <w:r>
+        <w:rPr>
+          <w:lang w:eastAsia="ja-JP"/>
+        </w:rPr>
+        <w:t xml:space="preserve">in the sequence </w:t>
+      </w:r>
+      <w:r>
+        <w:rPr>
+          <w:lang w:eastAsia="ja-JP"/>
+        </w:rPr>
+        <w:t xml:space="preserve">until it </w:t>
+      </w:r>
+      <w:r>
+        <w:rPr>
+          <w:lang w:eastAsia="ja-JP"/>
+        </w:rPr>
+        <w:t>gets a result it wants off a child or runs out of children.</w:t>
+      </w:r>
+      <w:r>
+        <w:rPr>
+          <w:lang w:eastAsia="ja-JP"/>
+        </w:rPr>
+        <w:t xml:space="preserve"> </w:t>
+      </w:r>
+      <w:r>
+        <w:rPr>
+          <w:lang w:eastAsia="ja-JP"/>
+        </w:rPr>
+        <w:t>This</w:t>
+      </w:r>
+      <w:r>
+        <w:rPr>
+          <w:lang w:eastAsia="ja-JP"/>
+        </w:rPr>
+        <w:t xml:space="preserve"> process repeats until the root node gets a result.</w:t>
+      </w:r>
+      <w:r>
+        <w:rPr>
+          <w:lang w:eastAsia="ja-JP"/>
+        </w:rPr>
+        <w:t xml:space="preserve"> </w:t>
+      </w:r>
+    </w:p>
+    <w:p>
+      <w:pPr>
+        <w:rPr>
+          <w:lang w:eastAsia="ja-JP"/>
+        </w:rPr>
+      </w:pPr>
+      <w:r>
+        <w:rPr>
+          <w:lang w:eastAsia="ja-JP"/>
+        </w:rPr>
+        <w:t>Behaviour trees use a status called running which is when a process requires more than one tick to complete, in this time the tree return</w:t>
+      </w:r>
+      <w:r>
+        <w:rPr>
+          <w:lang w:eastAsia="ja-JP"/>
+        </w:rPr>
+        <w:t>s</w:t>
+      </w:r>
+      <w:r>
+        <w:rPr>
+          <w:lang w:eastAsia="ja-JP"/>
+        </w:rPr>
+        <w:t xml:space="preserve"> running, the tree can be called again to check</w:t>
+      </w:r>
+      <w:r>
+        <w:rPr>
+          <w:lang w:eastAsia="ja-JP"/>
+        </w:rPr>
+        <w:t xml:space="preserve"> if the current process should still be running. If something else with a higher priority in the tree should be running, then the tree will call that function giving a hierarchy to its processes which if programmed correctly can interrupt what it was doing to do the more important task. Given this feature of behaviour trees, a tree wants to be called as often as possible to check if an update is needed. Updates are up to the developer, this can be as often as every tick, frame, on a timer or when a change has taken place. Reducing the number of </w:t>
+      </w:r>
+      <w:r>
+        <w:rPr>
+          <w:lang w:eastAsia="ja-JP"/>
+        </w:rPr>
+        <w:t>times,</w:t>
+      </w:r>
+      <w:r>
+        <w:rPr>
+          <w:lang w:eastAsia="ja-JP"/>
+        </w:rPr>
+        <w:t xml:space="preserve"> the tree is updated reduces how reactive the tree can </w:t>
+      </w:r>
+      <w:proofErr w:type="gramStart"/>
+      <w:r>
+        <w:rPr>
+          <w:lang w:eastAsia="ja-JP"/>
+        </w:rPr>
+        <w:t>be</w:t>
+      </w:r>
+      <w:proofErr w:type="gramEnd"/>
+      <w:r>
+        <w:rPr>
+          <w:lang w:eastAsia="ja-JP"/>
+        </w:rPr>
+        <w:t xml:space="preserve"> but this is program dependant.</w:t>
+      </w:r>
+    </w:p>
+    <w:p>
+      <w:pPr>
+        <w:rPr>
+          <w:lang w:eastAsia="ja-JP"/>
+        </w:rPr>
+      </w:pPr>
+    </w:p>
+    <w:p>
+      <w:pPr>
+        <w:pStyle w:val="Heading4"/>
+      </w:pPr>
+      <w:r>
+        <w:t>Advantages</w:t>
+      </w:r>
+    </w:p>
+    <w:p>
+      <w:pPr>
+        <w:pStyle w:val="ListParagraph"/>
+        <w:numPr>
+          <w:ilvl w:val="0"/>
+          <w:numId w:val="9"/>
+        </w:numPr>
+        <w:rPr>
+          <w:lang w:eastAsia="ja-JP"/>
+        </w:rPr>
+      </w:pPr>
+      <w:r>
+        <w:rPr>
+          <w:lang w:eastAsia="ja-JP"/>
+        </w:rPr>
+        <w:t>Modular</w:t>
+      </w:r>
+      <w:r>
+        <w:rPr>
+          <w:lang w:eastAsia="ja-JP"/>
+        </w:rPr>
+        <w:t xml:space="preserve">, </w:t>
+      </w:r>
+      <w:r>
+        <w:rPr>
+          <w:lang w:eastAsia="ja-JP"/>
+        </w:rPr>
+        <w:t xml:space="preserve">code is written </w:t>
+      </w:r>
+      <w:r>
+        <w:rPr>
+          <w:lang w:eastAsia="ja-JP"/>
+        </w:rPr>
+        <w:t xml:space="preserve">in parts </w:t>
+      </w:r>
+      <w:r>
+        <w:rPr>
+          <w:lang w:eastAsia="ja-JP"/>
+        </w:rPr>
+        <w:t>so a</w:t>
+      </w:r>
+      <w:r>
+        <w:rPr>
+          <w:lang w:eastAsia="ja-JP"/>
+        </w:rPr>
+        <w:t xml:space="preserve"> single</w:t>
+      </w:r>
+      <w:r>
+        <w:rPr>
+          <w:lang w:eastAsia="ja-JP"/>
+        </w:rPr>
+        <w:t xml:space="preserve"> node can run </w:t>
+      </w:r>
+      <w:r>
+        <w:rPr>
+          <w:lang w:eastAsia="ja-JP"/>
+        </w:rPr>
+        <w:t>that small part of the system</w:t>
+      </w:r>
+      <w:r>
+        <w:rPr>
+          <w:lang w:eastAsia="ja-JP"/>
+        </w:rPr>
+        <w:t xml:space="preserve">. This </w:t>
+      </w:r>
+      <w:r>
+        <w:rPr>
+          <w:lang w:eastAsia="ja-JP"/>
+        </w:rPr>
+        <w:t>means</w:t>
+      </w:r>
+      <w:r>
+        <w:rPr>
+          <w:lang w:eastAsia="ja-JP"/>
+        </w:rPr>
+        <w:t xml:space="preserve"> </w:t>
+      </w:r>
+      <w:r>
+        <w:rPr>
+          <w:lang w:eastAsia="ja-JP"/>
+        </w:rPr>
+        <w:t>that the</w:t>
+      </w:r>
+      <w:r>
+        <w:rPr>
+          <w:lang w:eastAsia="ja-JP"/>
+        </w:rPr>
+        <w:t xml:space="preserve"> code</w:t>
+      </w:r>
+      <w:r>
+        <w:rPr>
+          <w:lang w:eastAsia="ja-JP"/>
+        </w:rPr>
+        <w:t xml:space="preserve"> is broken down into small sections, making it</w:t>
+      </w:r>
+      <w:r>
+        <w:rPr>
+          <w:lang w:eastAsia="ja-JP"/>
+        </w:rPr>
+        <w:t xml:space="preserve"> very modular and it can be swapped in and out or moved around very easily.</w:t>
+      </w:r>
+      <w:r>
+        <w:rPr>
+          <w:lang w:eastAsia="ja-JP"/>
+        </w:rPr>
+        <w:t xml:space="preserve"> </w:t>
+      </w:r>
+    </w:p>
+    <w:p>
+      <w:pPr>
+        <w:pStyle w:val="ListParagraph"/>
+        <w:numPr>
+          <w:ilvl w:val="0"/>
+          <w:numId w:val="9"/>
+        </w:numPr>
+        <w:rPr>
+          <w:lang w:eastAsia="ja-JP"/>
+        </w:rPr>
+      </w:pPr>
+      <w:r>
+        <w:rPr>
+          <w:lang w:eastAsia="ja-JP"/>
+        </w:rPr>
+        <w:t>Human readable, since the code i</w:t>
+      </w:r>
+      <w:r>
+        <w:rPr>
+          <w:lang w:eastAsia="ja-JP"/>
+        </w:rPr>
+        <w:t>s</w:t>
+      </w:r>
+      <w:r>
+        <w:rPr>
+          <w:lang w:eastAsia="ja-JP"/>
+        </w:rPr>
+        <w:t xml:space="preserve"> written for singular node</w:t>
+      </w:r>
+      <w:r>
+        <w:rPr>
+          <w:lang w:eastAsia="ja-JP"/>
+        </w:rPr>
+        <w:t>,</w:t>
+      </w:r>
+      <w:r>
+        <w:rPr>
+          <w:lang w:eastAsia="ja-JP"/>
+        </w:rPr>
+        <w:t xml:space="preserve"> code is written in chunks and breaks down the entire behaviour into sections making it more readable. Visual representations of the behaviour tree are also </w:t>
+      </w:r>
+      <w:r>
+        <w:rPr>
+          <w:lang w:eastAsia="ja-JP"/>
+        </w:rPr>
+        <w:t xml:space="preserve">more </w:t>
+      </w:r>
+      <w:r>
+        <w:rPr>
+          <w:lang w:eastAsia="ja-JP"/>
+        </w:rPr>
+        <w:t>human readable</w:t>
+      </w:r>
+      <w:r>
+        <w:rPr>
+          <w:lang w:eastAsia="ja-JP"/>
+        </w:rPr>
+        <w:t xml:space="preserve"> since the</w:t>
+      </w:r>
+      <w:r>
+        <w:rPr>
+          <w:lang w:eastAsia="ja-JP"/>
+        </w:rPr>
+        <w:t xml:space="preserve"> diagram of the</w:t>
+      </w:r>
+      <w:r>
+        <w:rPr>
+          <w:lang w:eastAsia="ja-JP"/>
+        </w:rPr>
+        <w:t xml:space="preserve"> tree is depth first search the tree can be easily followed</w:t>
+      </w:r>
+      <w:r>
+        <w:rPr>
+          <w:lang w:eastAsia="ja-JP"/>
+        </w:rPr>
+        <w:t>. If an instance of a tree has been taken you can see what</w:t>
+      </w:r>
+      <w:r>
+        <w:rPr>
+          <w:lang w:eastAsia="ja-JP"/>
+        </w:rPr>
+        <w:t xml:space="preserve"> the tree</w:t>
+      </w:r>
+      <w:r>
+        <w:rPr>
+          <w:lang w:eastAsia="ja-JP"/>
+        </w:rPr>
+        <w:t xml:space="preserve"> has</w:t>
+      </w:r>
+      <w:r>
+        <w:rPr>
+          <w:lang w:eastAsia="ja-JP"/>
+        </w:rPr>
+        <w:t xml:space="preserve"> </w:t>
+      </w:r>
+      <w:r>
+        <w:rPr>
+          <w:lang w:eastAsia="ja-JP"/>
+        </w:rPr>
+        <w:t>done</w:t>
+      </w:r>
+      <w:r>
+        <w:rPr>
+          <w:lang w:eastAsia="ja-JP"/>
+        </w:rPr>
+        <w:t xml:space="preserve"> and</w:t>
+      </w:r>
+      <w:r>
+        <w:rPr>
+          <w:lang w:eastAsia="ja-JP"/>
+        </w:rPr>
+        <w:t xml:space="preserve"> by colour coding </w:t>
+      </w:r>
+      <w:r>
+        <w:rPr>
+          <w:lang w:eastAsia="ja-JP"/>
+        </w:rPr>
+        <w:t>the node</w:t>
+      </w:r>
+      <w:r>
+        <w:rPr>
+          <w:lang w:eastAsia="ja-JP"/>
+        </w:rPr>
+        <w:t>s</w:t>
+      </w:r>
+      <w:r>
+        <w:rPr>
+          <w:lang w:eastAsia="ja-JP"/>
+        </w:rPr>
+        <w:t xml:space="preserve"> based on </w:t>
+      </w:r>
+      <w:r>
+        <w:rPr>
+          <w:lang w:eastAsia="ja-JP"/>
+        </w:rPr>
+        <w:t>that nodes</w:t>
+      </w:r>
+      <w:r>
+        <w:rPr>
+          <w:lang w:eastAsia="ja-JP"/>
+        </w:rPr>
+        <w:t xml:space="preserve"> status and you can follow</w:t>
+      </w:r>
+      <w:r>
+        <w:rPr>
+          <w:lang w:eastAsia="ja-JP"/>
+        </w:rPr>
+        <w:t xml:space="preserve"> from</w:t>
+      </w:r>
+      <w:r>
+        <w:rPr>
+          <w:lang w:eastAsia="ja-JP"/>
+        </w:rPr>
+        <w:t xml:space="preserve"> the tree</w:t>
+      </w:r>
+      <w:r>
+        <w:rPr>
+          <w:lang w:eastAsia="ja-JP"/>
+        </w:rPr>
+        <w:t xml:space="preserve"> top of the tree</w:t>
+      </w:r>
+      <w:r>
+        <w:rPr>
+          <w:lang w:eastAsia="ja-JP"/>
+        </w:rPr>
+        <w:t xml:space="preserve"> down and see what choice was made at each node</w:t>
+      </w:r>
+      <w:r>
+        <w:rPr>
+          <w:lang w:eastAsia="ja-JP"/>
+        </w:rPr>
+        <w:t>, which nodes where ran and which path the tree took</w:t>
+      </w:r>
+      <w:r>
+        <w:rPr>
+          <w:lang w:eastAsia="ja-JP"/>
+        </w:rPr>
+        <w:t>.</w:t>
+      </w:r>
+    </w:p>
+    <w:p>
+      <w:pPr>
+        <w:pStyle w:val="ListParagraph"/>
+        <w:numPr>
+          <w:ilvl w:val="0"/>
+          <w:numId w:val="9"/>
+        </w:numPr>
+        <w:rPr>
+          <w:lang w:eastAsia="ja-JP"/>
+        </w:rPr>
+      </w:pPr>
+      <w:r>
+        <w:rPr>
+          <w:lang w:eastAsia="ja-JP"/>
+        </w:rPr>
+        <w:t>R</w:t>
+      </w:r>
+      <w:r>
+        <w:rPr>
+          <w:lang w:eastAsia="ja-JP"/>
+        </w:rPr>
+        <w:t>eactive</w:t>
+      </w:r>
+      <w:r>
+        <w:rPr>
+          <w:lang w:eastAsia="ja-JP"/>
+        </w:rPr>
+        <w:t xml:space="preserve">, behaviour tree’s can react to situations thanks to its running status. If a tree runs and returns a running command it means </w:t>
+      </w:r>
+      <w:r>
+        <w:rPr>
+          <w:lang w:eastAsia="ja-JP"/>
+        </w:rPr>
+        <w:t xml:space="preserve">that </w:t>
+      </w:r>
+      <w:r>
+        <w:rPr>
+          <w:lang w:eastAsia="ja-JP"/>
+        </w:rPr>
+        <w:t>it is in the process of completing its task</w:t>
+      </w:r>
+      <w:r>
+        <w:rPr>
+          <w:lang w:eastAsia="ja-JP"/>
+        </w:rPr>
+        <w:t>, the tree can be run again</w:t>
+      </w:r>
+      <w:r>
+        <w:rPr>
+          <w:lang w:eastAsia="ja-JP"/>
+        </w:rPr>
+        <w:t xml:space="preserve"> before the task is complete and check if it should still be </w:t>
+      </w:r>
+      <w:r>
+        <w:rPr>
+          <w:lang w:eastAsia="ja-JP"/>
+        </w:rPr>
+        <w:t xml:space="preserve">running </w:t>
+      </w:r>
+      <w:r>
+        <w:rPr>
+          <w:lang w:eastAsia="ja-JP"/>
+        </w:rPr>
+        <w:t xml:space="preserve">that task, if not it can </w:t>
+      </w:r>
+      <w:r>
+        <w:rPr>
+          <w:lang w:eastAsia="ja-JP"/>
+        </w:rPr>
+        <w:t>interrupt</w:t>
+      </w:r>
+      <w:r>
+        <w:rPr>
+          <w:lang w:eastAsia="ja-JP"/>
+        </w:rPr>
+        <w:t xml:space="preserve"> </w:t>
+      </w:r>
+      <w:r>
+        <w:rPr>
+          <w:lang w:eastAsia="ja-JP"/>
+        </w:rPr>
+        <w:t>itself</w:t>
+      </w:r>
+      <w:r>
+        <w:rPr>
+          <w:lang w:eastAsia="ja-JP"/>
+        </w:rPr>
+        <w:t xml:space="preserve"> and run the new task that has a higher priority with the given</w:t>
+      </w:r>
+      <w:r>
+        <w:rPr>
+          <w:lang w:eastAsia="ja-JP"/>
+        </w:rPr>
+        <w:t xml:space="preserve"> variables.</w:t>
+      </w:r>
+    </w:p>
+    <w:p>
+      <w:pPr>
+        <w:pStyle w:val="ListParagraph"/>
+        <w:numPr>
+          <w:ilvl w:val="0"/>
+          <w:numId w:val="9"/>
+        </w:numPr>
+        <w:rPr>
+          <w:lang w:eastAsia="ja-JP"/>
+        </w:rPr>
+      </w:pPr>
+      <w:r>
+        <w:rPr>
+          <w:lang w:eastAsia="ja-JP"/>
+        </w:rPr>
+        <w:t>Hierarchical</w:t>
+      </w:r>
+      <w:r>
+        <w:rPr>
+          <w:lang w:eastAsia="ja-JP"/>
+        </w:rPr>
+        <w:t>, the tree is processed in order. Starting off with the root node, then it calls its children in order, where the first one has priority</w:t>
+      </w:r>
+      <w:r>
+        <w:rPr>
+          <w:lang w:eastAsia="ja-JP"/>
+        </w:rPr>
+        <w:t>.</w:t>
+      </w:r>
+    </w:p>
+    <w:p>
+      <w:pPr>
+        <w:pStyle w:val="ListParagraph"/>
+        <w:numPr>
+          <w:ilvl w:val="0"/>
+          <w:numId w:val="9"/>
+        </w:numPr>
+        <w:rPr>
+          <w:lang w:eastAsia="ja-JP"/>
+        </w:rPr>
+      </w:pPr>
+      <w:r>
+        <w:rPr>
+          <w:lang w:eastAsia="ja-JP"/>
+        </w:rPr>
+        <w:t>Reusable code</w:t>
+      </w:r>
+      <w:r>
+        <w:rPr>
+          <w:lang w:eastAsia="ja-JP"/>
+        </w:rPr>
+        <w:t xml:space="preserve">, since the code has been broken down into </w:t>
+      </w:r>
+      <w:r>
+        <w:rPr>
+          <w:lang w:eastAsia="ja-JP"/>
+        </w:rPr>
+        <w:t xml:space="preserve">snippets or smaller </w:t>
+      </w:r>
+      <w:r>
+        <w:rPr>
+          <w:lang w:eastAsia="ja-JP"/>
+        </w:rPr>
+        <w:t>sections, some code could be reused across multiple objects in the project or even cross projects.</w:t>
+      </w:r>
+    </w:p>
+    <w:p>
+      <w:pPr>
+        <w:rPr>
+          <w:lang w:eastAsia="ja-JP"/>
+        </w:rPr>
+      </w:pPr>
+    </w:p>
+    <w:p>
+      <w:pPr>
+        <w:pStyle w:val="Heading4"/>
+      </w:pPr>
+      <w:r>
+        <w:t>Disadvantages</w:t>
+      </w:r>
+    </w:p>
+    <w:p>
+      <w:pPr>
+        <w:rPr>
+          <w:lang w:eastAsia="ja-JP"/>
+        </w:rPr>
+      </w:pPr>
+      <w:r>
+        <w:rPr>
+          <w:lang w:eastAsia="ja-JP"/>
+        </w:rPr>
+        <w:t xml:space="preserve">Complexity, creating the tree into nodes makes each section much more readable and understandable but it can be complex to break down </w:t>
+      </w:r>
+      <w:r>
+        <w:rPr>
+          <w:lang w:eastAsia="ja-JP"/>
+        </w:rPr>
+        <w:t>a larger</w:t>
+      </w:r>
+      <w:r>
+        <w:rPr>
+          <w:lang w:eastAsia="ja-JP"/>
+        </w:rPr>
+        <w:t xml:space="preserve"> system </w:t>
+      </w:r>
+      <w:r>
+        <w:rPr>
+          <w:lang w:eastAsia="ja-JP"/>
+        </w:rPr>
+        <w:t xml:space="preserve">into smaller chunks </w:t>
+      </w:r>
+      <w:r>
+        <w:rPr>
+          <w:lang w:eastAsia="ja-JP"/>
+        </w:rPr>
+        <w:t xml:space="preserve">and </w:t>
+      </w:r>
+      <w:r>
+        <w:rPr>
+          <w:lang w:eastAsia="ja-JP"/>
+        </w:rPr>
+        <w:t>arrange it into a</w:t>
+      </w:r>
+      <w:r>
+        <w:rPr>
+          <w:lang w:eastAsia="ja-JP"/>
+        </w:rPr>
+        <w:t xml:space="preserve"> behaviour tree</w:t>
+      </w:r>
+      <w:r>
+        <w:rPr>
+          <w:lang w:eastAsia="ja-JP"/>
+        </w:rPr>
+        <w:t>.</w:t>
+      </w:r>
+      <w:r>
+        <w:rPr>
+          <w:lang w:eastAsia="ja-JP"/>
+        </w:rPr>
+        <w:t xml:space="preserve"> </w:t>
+      </w:r>
+      <w:r>
+        <w:rPr>
+          <w:lang w:eastAsia="ja-JP"/>
+        </w:rPr>
+        <w:t xml:space="preserve">This </w:t>
+      </w:r>
+      <w:r>
+        <w:rPr>
+          <w:lang w:eastAsia="ja-JP"/>
+        </w:rPr>
+        <w:t>is another way of thinking of the</w:t>
+      </w:r>
+      <w:r>
+        <w:rPr>
+          <w:lang w:eastAsia="ja-JP"/>
+        </w:rPr>
+        <w:t xml:space="preserve"> same</w:t>
+      </w:r>
+      <w:r>
+        <w:rPr>
+          <w:lang w:eastAsia="ja-JP"/>
+        </w:rPr>
+        <w:t xml:space="preserve"> system which can be tricky to get</w:t>
+      </w:r>
+      <w:r>
+        <w:rPr>
+          <w:lang w:eastAsia="ja-JP"/>
+        </w:rPr>
+        <w:t xml:space="preserve"> out of your current mindset</w:t>
+      </w:r>
+      <w:r>
+        <w:rPr>
+          <w:lang w:eastAsia="ja-JP"/>
+        </w:rPr>
+        <w:t xml:space="preserve"> into </w:t>
+      </w:r>
+      <w:r>
+        <w:rPr>
+          <w:lang w:eastAsia="ja-JP"/>
+        </w:rPr>
+        <w:t>a</w:t>
+      </w:r>
+      <w:r>
+        <w:rPr>
+          <w:lang w:eastAsia="ja-JP"/>
+        </w:rPr>
+        <w:t xml:space="preserve"> mindset</w:t>
+      </w:r>
+      <w:r>
+        <w:rPr>
+          <w:lang w:eastAsia="ja-JP"/>
+        </w:rPr>
+        <w:t xml:space="preserve"> that works with a behaviour tree</w:t>
+      </w:r>
+      <w:r>
+        <w:rPr>
+          <w:lang w:eastAsia="ja-JP"/>
+        </w:rPr>
+        <w:t>.</w:t>
+      </w:r>
+    </w:p>
+    <w:p>
+      <w:pPr>
+        <w:rPr>
+          <w:lang w:eastAsia="ja-JP"/>
+        </w:rPr>
+      </w:pPr>
+      <w:r>
+        <w:rPr>
+          <w:lang w:eastAsia="ja-JP"/>
+        </w:rPr>
+        <w:lastRenderedPageBreak/>
+        <w:t>Behaviour tree c</w:t>
+      </w:r>
+      <w:r>
+        <w:rPr>
+          <w:lang w:eastAsia="ja-JP"/>
+        </w:rPr>
+        <w:t xml:space="preserve">an </w:t>
+      </w:r>
+      <w:r>
+        <w:rPr>
+          <w:lang w:eastAsia="ja-JP"/>
+        </w:rPr>
+        <w:t xml:space="preserve">also </w:t>
+      </w:r>
+      <w:r>
+        <w:rPr>
+          <w:lang w:eastAsia="ja-JP"/>
+        </w:rPr>
+        <w:t>be expensive</w:t>
+      </w:r>
+      <w:r>
+        <w:rPr>
+          <w:lang w:eastAsia="ja-JP"/>
+        </w:rPr>
+        <w:t>, each node has its own overhead</w:t>
+      </w:r>
+      <w:r>
+        <w:rPr>
+          <w:lang w:eastAsia="ja-JP"/>
+        </w:rPr>
+        <w:t>, each node is its own class which is inherited from the node type which can take up memory</w:t>
+      </w:r>
+      <w:r>
+        <w:rPr>
+          <w:lang w:eastAsia="ja-JP"/>
+        </w:rPr>
+        <w:t xml:space="preserve"> which </w:t>
+      </w:r>
+      <w:r>
+        <w:rPr>
+          <w:lang w:eastAsia="ja-JP"/>
+        </w:rPr>
+        <w:t>could be avoided with well programmed code.</w:t>
+      </w:r>
+    </w:p>
+    <w:p>
+      <w:pPr>
+        <w:rPr>
+          <w:lang w:eastAsia="ja-JP"/>
+        </w:rPr>
+      </w:pPr>
+      <w:r>
+        <w:rPr>
+          <w:lang w:eastAsia="ja-JP"/>
+        </w:rPr>
+        <w:t xml:space="preserve">Sometimes </w:t>
+      </w:r>
+      <w:r>
+        <w:rPr>
+          <w:lang w:eastAsia="ja-JP"/>
+        </w:rPr>
+        <w:t xml:space="preserve">a behaviour tree is </w:t>
+      </w:r>
+      <w:r>
+        <w:rPr>
+          <w:lang w:eastAsia="ja-JP"/>
+        </w:rPr>
+        <w:t>not needed</w:t>
+      </w:r>
+      <w:r>
+        <w:rPr>
+          <w:lang w:eastAsia="ja-JP"/>
+        </w:rPr>
+        <w:t xml:space="preserve">, small </w:t>
+      </w:r>
+      <w:r>
+        <w:rPr>
+          <w:lang w:eastAsia="ja-JP"/>
+        </w:rPr>
+        <w:t>AI</w:t>
+      </w:r>
+      <w:r>
+        <w:rPr>
+          <w:lang w:eastAsia="ja-JP"/>
+        </w:rPr>
+        <w:t xml:space="preserve"> or systems</w:t>
+      </w:r>
+      <w:r>
+        <w:rPr>
+          <w:lang w:eastAsia="ja-JP"/>
+        </w:rPr>
+        <w:t xml:space="preserve"> are </w:t>
+      </w:r>
+      <w:r>
+        <w:rPr>
+          <w:lang w:eastAsia="ja-JP"/>
+        </w:rPr>
+        <w:t>just</w:t>
+      </w:r>
+      <w:r>
+        <w:rPr>
+          <w:lang w:eastAsia="ja-JP"/>
+        </w:rPr>
+        <w:t xml:space="preserve"> simple enough that the benefits of a behaviour tree would </w:t>
+      </w:r>
+      <w:r>
+        <w:rPr>
+          <w:lang w:eastAsia="ja-JP"/>
+        </w:rPr>
+        <w:t>not help that system</w:t>
+      </w:r>
+      <w:r>
+        <w:rPr>
+          <w:lang w:eastAsia="ja-JP"/>
+        </w:rPr>
+        <w:t>.</w:t>
+      </w:r>
+    </w:p>
+    <w:p>
+      <w:pPr>
+        <w:rPr>
+          <w:lang w:eastAsia="ja-JP"/>
+        </w:rPr>
+      </w:pPr>
+    </w:p>
+    <w:p>
+      <w:pPr>
+        <w:pStyle w:val="Heading3"/>
+      </w:pPr>
+      <w:bookmarkStart w:id="30" w:name="_Toc2963923"/>
+      <w:r>
+        <w:t>Finite State Machine</w:t>
+      </w:r>
       <w:bookmarkEnd w:id="30"/>
     </w:p>
     <w:p>
       <w:pPr>
-        <w:pStyle w:val="Heading4"/>
-      </w:pPr>
-      <w:r>
-        <w:t>Behaviour Tree Structure</w:t>
-      </w:r>
-    </w:p>
-    <w:p>
-      <w:pPr>
-        <w:rPr>
-          <w:lang w:eastAsia="ja-JP"/>
-        </w:rPr>
-      </w:pPr>
-      <w:r>
-        <w:rPr>
-          <w:lang w:eastAsia="ja-JP"/>
-        </w:rPr>
-        <w:t>“</w:t>
-      </w:r>
-      <w:r>
-        <w:rPr>
-          <w:lang w:eastAsia="ja-JP"/>
-        </w:rPr>
-        <w:t>BTs are depth-first, ordered Directed Acyclic Graphs</w:t>
+        <w:rPr>
+          <w:lang w:eastAsia="ja-JP"/>
+        </w:rPr>
+      </w:pPr>
+      <w:r>
+        <w:rPr>
+          <w:lang w:eastAsia="ja-JP"/>
+        </w:rPr>
+        <w:t xml:space="preserve">A finite state machine is another approach to AI, key characteristics are it has defined states, there is a finite amour of inputs, outputs and events that cause state transitions, the system </w:t>
+      </w:r>
+      <w:r>
+        <w:rPr>
+          <w:lang w:eastAsia="ja-JP"/>
+        </w:rPr>
+        <w:t xml:space="preserve">behaviours </w:t>
+      </w:r>
+      <w:r>
+        <w:rPr>
+          <w:lang w:eastAsia="ja-JP"/>
+        </w:rPr>
+        <w:t xml:space="preserve">are </w:t>
+      </w:r>
+      <w:r>
+        <w:rPr>
+          <w:lang w:eastAsia="ja-JP"/>
+        </w:rPr>
+        <w:t>based on events at any given time, each state has its own defined behaviour based on inputs or events and there is an initial state (</w:t>
+      </w:r>
+      <w:r>
+        <w:rPr>
+          <w:lang w:eastAsia="ja-JP"/>
+        </w:rPr>
+        <w:t>Wright, D. R. 2005</w:t>
+      </w:r>
+      <w:r>
+        <w:rPr>
+          <w:lang w:eastAsia="ja-JP"/>
+        </w:rPr>
+        <w:t>)</w:t>
+      </w:r>
+      <w:r>
+        <w:rPr>
+          <w:lang w:eastAsia="ja-JP"/>
+        </w:rPr>
+        <w:t>, behaviour trees also have these characteristics as well.</w:t>
+      </w:r>
+    </w:p>
+    <w:p>
+      <w:pPr>
+        <w:rPr>
+          <w:lang w:eastAsia="ja-JP"/>
+        </w:rPr>
+      </w:pPr>
+      <w:r>
+        <w:rPr>
+          <w:lang w:eastAsia="ja-JP"/>
+        </w:rPr>
+        <w:t xml:space="preserve">This approach </w:t>
+      </w:r>
+      <w:r>
+        <w:rPr>
+          <w:lang w:eastAsia="ja-JP"/>
+        </w:rPr>
+        <w:t xml:space="preserve">is simple and can be efficient but </w:t>
+      </w:r>
+      <w:r>
+        <w:rPr>
+          <w:lang w:eastAsia="ja-JP"/>
+        </w:rPr>
+        <w:t>starts to become difficult to manage, as the system grows large</w:t>
+      </w:r>
+      <w:r>
+        <w:rPr>
+          <w:lang w:eastAsia="ja-JP"/>
+        </w:rPr>
+        <w:t>, i</w:t>
+      </w:r>
+      <w:r>
+        <w:rPr>
+          <w:lang w:eastAsia="ja-JP"/>
+        </w:rPr>
+        <w:t xml:space="preserve">t starts to get difficult to organise, starts to get less readable and harder to reuse. A large finite state machine becomes a hard task to understand so </w:t>
+      </w:r>
+      <w:r>
+        <w:rPr>
+          <w:lang w:eastAsia="ja-JP"/>
+        </w:rPr>
+        <w:t>progress on the system</w:t>
+      </w:r>
+      <w:r>
+        <w:rPr>
+          <w:lang w:eastAsia="ja-JP"/>
+        </w:rPr>
+        <w:t xml:space="preserve"> slows down.</w:t>
+      </w:r>
+    </w:p>
+    <w:p>
+      <w:pPr>
+        <w:rPr>
+          <w:lang w:eastAsia="ja-JP"/>
+        </w:rPr>
+      </w:pPr>
+    </w:p>
+    <w:p>
+      <w:pPr>
+        <w:pStyle w:val="Heading2"/>
+      </w:pPr>
+      <w:bookmarkStart w:id="31" w:name="_Toc2963924"/>
+      <w:r>
+        <w:t>Game Engines</w:t>
+      </w:r>
+      <w:bookmarkEnd w:id="31"/>
+    </w:p>
+    <w:p>
+      <w:pPr>
+        <w:rPr>
+          <w:lang w:eastAsia="ja-JP"/>
+        </w:rPr>
+      </w:pPr>
+      <w:r>
+        <w:rPr>
+          <w:lang w:eastAsia="ja-JP"/>
+        </w:rPr>
+        <w:t>This project uses Unity</w:t>
+      </w:r>
+      <w:r>
+        <w:rPr>
+          <w:lang w:eastAsia="ja-JP"/>
+        </w:rPr>
+        <w:t>,</w:t>
+      </w:r>
+      <w:r>
+        <w:rPr>
+          <w:lang w:eastAsia="ja-JP"/>
+        </w:rPr>
+        <w:t xml:space="preserve"> which is a game engine</w:t>
+      </w:r>
+      <w:r>
+        <w:rPr>
+          <w:lang w:eastAsia="ja-JP"/>
+        </w:rPr>
+        <w:t>, to test and demonstrate a running behaviour tree. This section will elaborate on game engines, unity the chosen engine and other possible game engines.</w:t>
+      </w:r>
+    </w:p>
+    <w:p>
+      <w:pPr>
+        <w:rPr>
+          <w:lang w:eastAsia="ja-JP"/>
+        </w:rPr>
+      </w:pPr>
+      <w:r>
+        <w:rPr>
+          <w:lang w:eastAsia="ja-JP"/>
+        </w:rPr>
+        <w:t xml:space="preserve">A game engine is a software </w:t>
+      </w:r>
+      <w:r>
+        <w:rPr>
+          <w:lang w:eastAsia="ja-JP"/>
+        </w:rPr>
+        <w:t>that is designed to assist the development progress of video game development. A game engine abstracts common game-related task, for example, rendering, physics and input so developers can focus on their game. (Ward, J. 2008)</w:t>
+      </w:r>
+    </w:p>
+    <w:p>
+      <w:pPr>
+        <w:rPr>
+          <w:lang w:eastAsia="ja-JP"/>
+        </w:rPr>
+      </w:pPr>
+    </w:p>
+    <w:p>
+      <w:pPr>
+        <w:pStyle w:val="Heading3"/>
+      </w:pPr>
+      <w:bookmarkStart w:id="32" w:name="_Toc2963925"/>
+      <w:r>
+        <w:t>Unity</w:t>
+      </w:r>
+      <w:bookmarkEnd w:id="32"/>
+    </w:p>
+    <w:p>
+      <w:pPr>
+        <w:rPr>
+          <w:lang w:eastAsia="ja-JP"/>
+        </w:rPr>
+      </w:pPr>
+      <w:r>
+        <w:rPr>
+          <w:lang w:eastAsia="ja-JP"/>
+        </w:rPr>
+        <w:t>Unity is a game engine created by Unity Technologies. Unity allows the creations of games quickly and on multiple platforms.</w:t>
       </w:r>
       <w:r>
         <w:rPr>
@@ -6294,613 +7903,19 @@
         <w:rPr>
           <w:lang w:eastAsia="ja-JP"/>
         </w:rPr>
-        <w:t>(DAGs) used to represent a decision process</w:t>
-      </w:r>
-      <w:r>
-        <w:rPr>
-          <w:lang w:eastAsia="ja-JP"/>
-        </w:rPr>
-        <w:t>.</w:t>
-      </w:r>
-      <w:r>
-        <w:rPr>
-          <w:lang w:eastAsia="ja-JP"/>
-        </w:rPr>
-        <w:t>” (</w:t>
-      </w:r>
-      <w:r>
-        <w:rPr>
-          <w:lang w:eastAsia="ja-JP"/>
-        </w:rPr>
-        <w:t xml:space="preserve">Scheper, </w:t>
-      </w:r>
-      <w:r>
-        <w:rPr>
-          <w:lang w:eastAsia="ja-JP"/>
-        </w:rPr>
-        <w:t>K.</w:t>
-      </w:r>
-      <w:r>
-        <w:rPr>
-          <w:lang w:eastAsia="ja-JP"/>
-        </w:rPr>
-        <w:t xml:space="preserve"> Y. W.</w:t>
-      </w:r>
-      <w:r>
-        <w:rPr>
-          <w:lang w:eastAsia="ja-JP"/>
-        </w:rPr>
-        <w:t>, 201</w:t>
-      </w:r>
-      <w:r>
-        <w:rPr>
-          <w:lang w:eastAsia="ja-JP"/>
-        </w:rPr>
-        <w:t>4</w:t>
-      </w:r>
-      <w:r>
-        <w:rPr>
-          <w:lang w:eastAsia="ja-JP"/>
-        </w:rPr>
-        <w:t>)</w:t>
-      </w:r>
-      <w:r>
-        <w:rPr>
-          <w:lang w:eastAsia="ja-JP"/>
-        </w:rPr>
-        <w:t xml:space="preserve"> </w:t>
-      </w:r>
-      <w:r>
-        <w:rPr>
-          <w:lang w:eastAsia="ja-JP"/>
-        </w:rPr>
-        <w:t>Each node can return a single status; success, failure or running are the</w:t>
-      </w:r>
-      <w:r>
-        <w:rPr>
-          <w:lang w:eastAsia="ja-JP"/>
-        </w:rPr>
-        <w:t xml:space="preserve"> minimum</w:t>
-      </w:r>
-      <w:r>
-        <w:rPr>
-          <w:lang w:eastAsia="ja-JP"/>
-        </w:rPr>
-        <w:t xml:space="preserve"> required </w:t>
-      </w:r>
-      <w:r>
-        <w:rPr>
-          <w:lang w:eastAsia="ja-JP"/>
-        </w:rPr>
-        <w:t>but some systems may contain other nodes.</w:t>
-      </w:r>
-    </w:p>
-    <w:p/>
-    <w:p>
-      <w:r>
-        <w:rPr>
-          <w:lang w:eastAsia="ja-JP"/>
-        </w:rPr>
-        <w:t>The three major node types are; composite, decorator and action nodes</w:t>
-      </w:r>
-      <w:r>
-        <w:rPr>
-          <w:lang w:eastAsia="ja-JP"/>
-        </w:rPr>
-        <w:t xml:space="preserve"> (</w:t>
-      </w:r>
-      <w:r>
-        <w:rPr>
-          <w:lang w:eastAsia="ja-JP"/>
-        </w:rPr>
-        <w:t>Epic Games, Inc 2019</w:t>
-      </w:r>
-      <w:r>
-        <w:rPr>
-          <w:lang w:eastAsia="ja-JP"/>
-        </w:rPr>
-        <w:t>)</w:t>
-      </w:r>
-      <w:r>
-        <w:rPr>
-          <w:lang w:eastAsia="ja-JP"/>
-        </w:rPr>
-        <w:t xml:space="preserve">. </w:t>
-      </w:r>
-      <w:r>
-        <w:rPr>
-          <w:lang w:eastAsia="ja-JP"/>
-        </w:rPr>
-        <w:t>Composite nodes are containing a list or sequence of nodes. Composite nodes will process its list</w:t>
-      </w:r>
-      <w:r>
-        <w:rPr>
-          <w:lang w:eastAsia="ja-JP"/>
-        </w:rPr>
-        <w:t xml:space="preserve"> and react properly given the result of its children. Decorator nodes are </w:t>
-      </w:r>
-      <w:proofErr w:type="gramStart"/>
-      <w:r>
-        <w:rPr>
-          <w:lang w:eastAsia="ja-JP"/>
-        </w:rPr>
-        <w:t>similar to</w:t>
-      </w:r>
-      <w:proofErr w:type="gramEnd"/>
-      <w:r>
-        <w:rPr>
-          <w:lang w:eastAsia="ja-JP"/>
-        </w:rPr>
-        <w:t xml:space="preserve"> composite nodes with the exception of it only contains one child node, the child node’s result influences what the decorator node returns. The last standard node is </w:t>
-      </w:r>
-      <w:r>
-        <w:rPr>
-          <w:lang w:eastAsia="ja-JP"/>
-        </w:rPr>
-        <w:t>action node, a leaf node, which the developer write code that it will run to get a result and pass it on to its parent.</w:t>
-      </w:r>
-    </w:p>
-    <w:p>
-      <w:pPr>
-        <w:rPr>
-          <w:lang w:eastAsia="ja-JP"/>
-        </w:rPr>
-      </w:pPr>
-    </w:p>
-    <w:p>
-      <w:pPr>
-        <w:pStyle w:val="Heading4"/>
-      </w:pPr>
-      <w:r>
-        <w:t>Running A Behaviour Tree</w:t>
-      </w:r>
-    </w:p>
-    <w:p>
-      <w:pPr>
-        <w:rPr>
-          <w:lang w:eastAsia="ja-JP"/>
-        </w:rPr>
-      </w:pPr>
-      <w:r>
-        <w:rPr>
-          <w:lang w:eastAsia="ja-JP"/>
-        </w:rPr>
-        <w:t>Beh</w:t>
-      </w:r>
-      <w:r>
-        <w:rPr>
-          <w:lang w:eastAsia="ja-JP"/>
-        </w:rPr>
-        <w:t>aviour trees are flexible and can be ran as much as the developer wants, the tree can be designed to run per frame or to be run when a</w:t>
-      </w:r>
-      <w:r>
-        <w:rPr>
-          <w:lang w:eastAsia="ja-JP"/>
-        </w:rPr>
-        <w:t>n</w:t>
-      </w:r>
-      <w:r>
-        <w:rPr>
-          <w:lang w:eastAsia="ja-JP"/>
-        </w:rPr>
-        <w:t xml:space="preserve"> update is needed. </w:t>
-      </w:r>
-      <w:r>
-        <w:rPr>
-          <w:lang w:eastAsia="ja-JP"/>
-        </w:rPr>
-        <w:t xml:space="preserve">A behaviour tree </w:t>
-      </w:r>
-      <w:r>
-        <w:rPr>
-          <w:lang w:eastAsia="ja-JP"/>
-        </w:rPr>
-        <w:t>simple process the dedicated root node for that tree</w:t>
-      </w:r>
-      <w:r>
-        <w:rPr>
-          <w:lang w:eastAsia="ja-JP"/>
-        </w:rPr>
-        <w:t>.</w:t>
-      </w:r>
-      <w:r>
-        <w:rPr>
-          <w:lang w:eastAsia="ja-JP"/>
-        </w:rPr>
-        <w:t xml:space="preserve"> </w:t>
-      </w:r>
-      <w:r>
-        <w:rPr>
-          <w:lang w:eastAsia="ja-JP"/>
-        </w:rPr>
-        <w:t>The tree calls the root node and process it, that node may call another node and work it way down the tree till it hit a</w:t>
-      </w:r>
-      <w:r>
-        <w:rPr>
-          <w:lang w:eastAsia="ja-JP"/>
-        </w:rPr>
-        <w:t>n</w:t>
-      </w:r>
-      <w:r>
-        <w:rPr>
-          <w:lang w:eastAsia="ja-JP"/>
-        </w:rPr>
-        <w:t xml:space="preserve"> action/leaf node, that node will run the programming the developer has created for it</w:t>
-      </w:r>
-      <w:r>
-        <w:rPr>
-          <w:lang w:eastAsia="ja-JP"/>
-        </w:rPr>
-        <w:t xml:space="preserve">. The node will then get a </w:t>
-      </w:r>
-      <w:r>
-        <w:rPr>
-          <w:lang w:eastAsia="ja-JP"/>
-        </w:rPr>
-        <w:lastRenderedPageBreak/>
-        <w:t xml:space="preserve">result from the function it calls and pass it back to </w:t>
-      </w:r>
-      <w:r>
-        <w:rPr>
-          <w:lang w:eastAsia="ja-JP"/>
-        </w:rPr>
-        <w:t>its</w:t>
-      </w:r>
-      <w:r>
-        <w:rPr>
-          <w:lang w:eastAsia="ja-JP"/>
-        </w:rPr>
-        <w:t xml:space="preserve"> parent, the parent will process that, may call another child until it returns a result and the process repeats until the root node gets a result.</w:t>
-      </w:r>
-      <w:r>
-        <w:rPr>
-          <w:lang w:eastAsia="ja-JP"/>
-        </w:rPr>
-        <w:t xml:space="preserve"> This is just one tick of the tree, this can be called if a situation changes and requires the behaviour tree to recalculate what needs to be done or can be updated on just a simple timer depending on its usage.</w:t>
-      </w:r>
-    </w:p>
-    <w:p>
-      <w:pPr>
-        <w:rPr>
-          <w:lang w:eastAsia="ja-JP"/>
-        </w:rPr>
-      </w:pPr>
-    </w:p>
-    <w:p>
-      <w:pPr>
-        <w:pStyle w:val="Heading4"/>
-      </w:pPr>
-      <w:r>
-        <w:t>Advantages</w:t>
-      </w:r>
-    </w:p>
-    <w:p>
-      <w:pPr>
-        <w:rPr>
-          <w:lang w:eastAsia="ja-JP"/>
-        </w:rPr>
-      </w:pPr>
-      <w:r>
-        <w:rPr>
-          <w:lang w:eastAsia="ja-JP"/>
-        </w:rPr>
-        <w:t>Modular</w:t>
-      </w:r>
-      <w:r>
-        <w:rPr>
-          <w:lang w:eastAsia="ja-JP"/>
-        </w:rPr>
-        <w:t xml:space="preserve">, </w:t>
-      </w:r>
-      <w:r>
-        <w:rPr>
-          <w:lang w:eastAsia="ja-JP"/>
-        </w:rPr>
-        <w:t xml:space="preserve">code is written </w:t>
-      </w:r>
-      <w:r>
-        <w:rPr>
-          <w:lang w:eastAsia="ja-JP"/>
-        </w:rPr>
-        <w:t xml:space="preserve">in parts </w:t>
-      </w:r>
-      <w:r>
-        <w:rPr>
-          <w:lang w:eastAsia="ja-JP"/>
-        </w:rPr>
-        <w:t>so a</w:t>
-      </w:r>
-      <w:r>
-        <w:rPr>
-          <w:lang w:eastAsia="ja-JP"/>
-        </w:rPr>
-        <w:t xml:space="preserve"> single</w:t>
-      </w:r>
-      <w:r>
-        <w:rPr>
-          <w:lang w:eastAsia="ja-JP"/>
-        </w:rPr>
-        <w:t xml:space="preserve"> node can run </w:t>
-      </w:r>
-      <w:r>
-        <w:rPr>
-          <w:lang w:eastAsia="ja-JP"/>
-        </w:rPr>
-        <w:t>that small part of the system</w:t>
-      </w:r>
-      <w:r>
-        <w:rPr>
-          <w:lang w:eastAsia="ja-JP"/>
-        </w:rPr>
-        <w:t xml:space="preserve">. This </w:t>
-      </w:r>
-      <w:r>
-        <w:rPr>
-          <w:lang w:eastAsia="ja-JP"/>
-        </w:rPr>
-        <w:t>means</w:t>
-      </w:r>
-      <w:r>
-        <w:rPr>
-          <w:lang w:eastAsia="ja-JP"/>
-        </w:rPr>
-        <w:t xml:space="preserve"> </w:t>
-      </w:r>
-      <w:r>
-        <w:rPr>
-          <w:lang w:eastAsia="ja-JP"/>
-        </w:rPr>
-        <w:t>that the</w:t>
-      </w:r>
-      <w:r>
-        <w:rPr>
-          <w:lang w:eastAsia="ja-JP"/>
-        </w:rPr>
-        <w:t xml:space="preserve"> code</w:t>
-      </w:r>
-      <w:r>
-        <w:rPr>
-          <w:lang w:eastAsia="ja-JP"/>
-        </w:rPr>
-        <w:t xml:space="preserve"> is broken down into small sections, making it</w:t>
-      </w:r>
-      <w:r>
-        <w:rPr>
-          <w:lang w:eastAsia="ja-JP"/>
-        </w:rPr>
-        <w:t xml:space="preserve"> very modular and it can be swapped in and out or moved around very easily.</w:t>
-      </w:r>
-      <w:r>
-        <w:rPr>
-          <w:lang w:eastAsia="ja-JP"/>
-        </w:rPr>
-        <w:t xml:space="preserve"> </w:t>
-      </w:r>
-    </w:p>
-    <w:p>
-      <w:pPr>
-        <w:rPr>
-          <w:lang w:eastAsia="ja-JP"/>
-        </w:rPr>
-      </w:pPr>
-      <w:r>
-        <w:rPr>
-          <w:lang w:eastAsia="ja-JP"/>
-        </w:rPr>
-        <w:t>Human readable, since the code it written for singular node the code is written in chunks and breaks down the entire behaviour into sections making it more readable. Visual representations of the behaviour tree are also human readable</w:t>
-      </w:r>
-      <w:r>
-        <w:rPr>
-          <w:lang w:eastAsia="ja-JP"/>
-        </w:rPr>
-        <w:t xml:space="preserve"> since the tree is depth first search the tree can be easily followed</w:t>
-      </w:r>
-      <w:r>
-        <w:rPr>
-          <w:lang w:eastAsia="ja-JP"/>
-        </w:rPr>
-        <w:t xml:space="preserve">. If an instance of a tree has been taken you can see what has been done by colour coding </w:t>
-      </w:r>
-      <w:r>
-        <w:rPr>
-          <w:lang w:eastAsia="ja-JP"/>
-        </w:rPr>
-        <w:t>the node based on its status and you can follow the tree down and see what choice was made at each node.</w:t>
-      </w:r>
-    </w:p>
-    <w:p>
-      <w:pPr>
-        <w:rPr>
-          <w:lang w:eastAsia="ja-JP"/>
-        </w:rPr>
-      </w:pPr>
-      <w:r>
-        <w:rPr>
-          <w:lang w:eastAsia="ja-JP"/>
-        </w:rPr>
-        <w:t>R</w:t>
-      </w:r>
-      <w:r>
-        <w:rPr>
-          <w:lang w:eastAsia="ja-JP"/>
-        </w:rPr>
-        <w:t>eactive</w:t>
-      </w:r>
-      <w:r>
-        <w:rPr>
-          <w:lang w:eastAsia="ja-JP"/>
-        </w:rPr>
-        <w:t>, behaviour tree’s can react to situations thanks to its running status. If a tree runs and returns a running command it means it is in the process of completing its task</w:t>
-      </w:r>
-      <w:r>
-        <w:rPr>
-          <w:lang w:eastAsia="ja-JP"/>
-        </w:rPr>
-        <w:t xml:space="preserve">, the tree can be run again when a change has been made then the tree can re-evaluate itself and if need be </w:t>
-      </w:r>
-      <w:r>
-        <w:rPr>
-          <w:lang w:eastAsia="ja-JP"/>
-        </w:rPr>
-        <w:t>reacting</w:t>
-      </w:r>
-      <w:r>
-        <w:rPr>
-          <w:lang w:eastAsia="ja-JP"/>
-        </w:rPr>
-        <w:t xml:space="preserve"> to the new variables</w:t>
-      </w:r>
-      <w:r>
-        <w:rPr>
-          <w:lang w:eastAsia="ja-JP"/>
-        </w:rPr>
-        <w:t>, interrupt itself</w:t>
-      </w:r>
-      <w:r>
-        <w:rPr>
-          <w:lang w:eastAsia="ja-JP"/>
-        </w:rPr>
-        <w:t xml:space="preserve"> and change what it was doing</w:t>
-      </w:r>
-      <w:r>
-        <w:rPr>
-          <w:lang w:eastAsia="ja-JP"/>
-        </w:rPr>
-        <w:t>.</w:t>
-      </w:r>
-    </w:p>
-    <w:p>
-      <w:pPr>
-        <w:rPr>
-          <w:lang w:eastAsia="ja-JP"/>
-        </w:rPr>
-      </w:pPr>
-      <w:r>
-        <w:rPr>
-          <w:lang w:eastAsia="ja-JP"/>
-        </w:rPr>
-        <w:t>Hierarchical</w:t>
-      </w:r>
-      <w:r>
-        <w:rPr>
-          <w:lang w:eastAsia="ja-JP"/>
-        </w:rPr>
-        <w:t>, the tree is processed in order. Starting off with the root node, then it calls its children in order, where the first one has priority</w:t>
-      </w:r>
-      <w:r>
-        <w:rPr>
-          <w:lang w:eastAsia="ja-JP"/>
-        </w:rPr>
-        <w:t>.</w:t>
-      </w:r>
-    </w:p>
-    <w:p>
-      <w:pPr>
-        <w:rPr>
-          <w:lang w:eastAsia="ja-JP"/>
-        </w:rPr>
-      </w:pPr>
-      <w:r>
-        <w:rPr>
-          <w:lang w:eastAsia="ja-JP"/>
-        </w:rPr>
-        <w:t>Reusable code</w:t>
-      </w:r>
-      <w:r>
-        <w:rPr>
-          <w:lang w:eastAsia="ja-JP"/>
-        </w:rPr>
-        <w:t>, since the code has been broken down into sections, some code could be reused across multiple objects in the project or even cross projects.</w:t>
-      </w:r>
-    </w:p>
-    <w:p>
-      <w:pPr>
-        <w:rPr>
-          <w:lang w:eastAsia="ja-JP"/>
-        </w:rPr>
-      </w:pPr>
-    </w:p>
-    <w:p>
-      <w:pPr>
-        <w:pStyle w:val="Heading4"/>
-      </w:pPr>
-      <w:r>
-        <w:t>Disadvantages</w:t>
-      </w:r>
-    </w:p>
-    <w:p>
-      <w:pPr>
-        <w:rPr>
-          <w:lang w:eastAsia="ja-JP"/>
-        </w:rPr>
-      </w:pPr>
-      <w:r>
-        <w:rPr>
-          <w:lang w:eastAsia="ja-JP"/>
-        </w:rPr>
-        <w:t>Complexity, creating the tree into nodes makes each section much more readable and understandable but it can be complex to break down the system and turn it into a behaviour tree and is another way of thinking of the system which can be tricky to get into that mindset.</w:t>
-      </w:r>
-    </w:p>
-    <w:p>
-      <w:pPr>
-        <w:rPr>
-          <w:lang w:eastAsia="ja-JP"/>
-        </w:rPr>
-      </w:pPr>
-      <w:r>
-        <w:rPr>
-          <w:lang w:eastAsia="ja-JP"/>
-        </w:rPr>
-        <w:t>Can be expensive</w:t>
-      </w:r>
-      <w:r>
-        <w:rPr>
-          <w:lang w:eastAsia="ja-JP"/>
-        </w:rPr>
-        <w:t xml:space="preserve">, each node has its own overhead and then calls a </w:t>
-      </w:r>
-      <w:r>
-        <w:rPr>
-          <w:lang w:eastAsia="ja-JP"/>
-        </w:rPr>
-        <w:t>function</w:t>
-      </w:r>
-      <w:r>
-        <w:rPr>
-          <w:lang w:eastAsia="ja-JP"/>
-        </w:rPr>
-        <w:t xml:space="preserve"> which add more overhead</w:t>
-      </w:r>
-      <w:r>
-        <w:rPr>
-          <w:lang w:eastAsia="ja-JP"/>
-        </w:rPr>
-        <w:t xml:space="preserve"> which other methods can avoid.</w:t>
-      </w:r>
-    </w:p>
-    <w:p>
-      <w:pPr>
-        <w:rPr>
-          <w:lang w:eastAsia="ja-JP"/>
-        </w:rPr>
-      </w:pPr>
-      <w:r>
-        <w:rPr>
-          <w:lang w:eastAsia="ja-JP"/>
-        </w:rPr>
-        <w:t>Sometimes not needed</w:t>
-      </w:r>
-      <w:r>
-        <w:rPr>
-          <w:lang w:eastAsia="ja-JP"/>
-        </w:rPr>
-        <w:t xml:space="preserve">, smaller </w:t>
-      </w:r>
-      <w:r>
-        <w:rPr>
-          <w:lang w:eastAsia="ja-JP"/>
-        </w:rPr>
-        <w:t>AI are sometimes simple enough that the benefits of a behaviour tree would not be a benefit.</w:t>
+        <w:t>Unity is the chosen engine for this</w:t>
+      </w:r>
+      <w:r>
+        <w:rPr>
+          <w:lang w:eastAsia="ja-JP"/>
+        </w:rPr>
+        <w:t xml:space="preserve"> project as it can use C# as a programming language, its simplicity in starting a project and it is a game engine that is used in game studio like Ubisoft (Unity Technologies, 2019).</w:t>
+      </w:r>
+      <w:r>
+        <w:rPr>
+          <w:lang w:eastAsia="ja-JP"/>
+        </w:rPr>
+        <w:t xml:space="preserve"> In this project unity will be taking care of most of content not relevant to this project, for example rendering and sound. </w:t>
       </w:r>
     </w:p>
     <w:p>
@@ -6914,145 +7929,11 @@
       <w:pPr>
         <w:pStyle w:val="Heading3"/>
       </w:pPr>
-      <w:bookmarkStart w:id="31" w:name="_Toc2963923"/>
-      <w:r>
-        <w:t>Finite State Machine</w:t>
-      </w:r>
-      <w:bookmarkEnd w:id="31"/>
-    </w:p>
-    <w:p>
-      <w:pPr>
-        <w:rPr>
-          <w:lang w:eastAsia="ja-JP"/>
-        </w:rPr>
-      </w:pPr>
-      <w:r>
-        <w:rPr>
-          <w:lang w:eastAsia="ja-JP"/>
-        </w:rPr>
-        <w:t xml:space="preserve">A finite state machine is another approach to AI, key characteristics are it has defined states, there is a finite amour of inputs, outputs and events that cause state transitions, the system </w:t>
-      </w:r>
-      <w:r>
-        <w:rPr>
-          <w:lang w:eastAsia="ja-JP"/>
-        </w:rPr>
-        <w:t>behaviours based on events at any given time, each state has its own defined behaviour based on inputs or events and there is an initial state (</w:t>
-      </w:r>
-      <w:r>
-        <w:rPr>
-          <w:lang w:eastAsia="ja-JP"/>
-        </w:rPr>
-        <w:t>Wright, D. R. 2005</w:t>
-      </w:r>
-      <w:r>
-        <w:rPr>
-          <w:lang w:eastAsia="ja-JP"/>
-        </w:rPr>
-        <w:t>)</w:t>
-      </w:r>
-      <w:r>
-        <w:rPr>
-          <w:lang w:eastAsia="ja-JP"/>
-        </w:rPr>
-        <w:t>, behaviour trees also have these characteristics as well.</w:t>
-      </w:r>
-    </w:p>
-    <w:p>
-      <w:pPr>
-        <w:rPr>
-          <w:lang w:eastAsia="ja-JP"/>
-        </w:rPr>
-      </w:pPr>
-      <w:r>
-        <w:rPr>
-          <w:lang w:eastAsia="ja-JP"/>
-        </w:rPr>
-        <w:t xml:space="preserve">This approach starts to become difficult to manage, as the system grows large it starts to get difficult to organise, starts to get less readable and harder to reuse. A large finite state machine becomes a hard task to understand so </w:t>
-      </w:r>
-      <w:r>
-        <w:rPr>
-          <w:lang w:eastAsia="ja-JP"/>
-        </w:rPr>
-        <w:t>progress on the system</w:t>
-      </w:r>
-      <w:r>
-        <w:rPr>
-          <w:lang w:eastAsia="ja-JP"/>
-        </w:rPr>
-        <w:t xml:space="preserve"> slows down.</w:t>
-      </w:r>
-    </w:p>
-    <w:p>
-      <w:pPr>
-        <w:rPr>
-          <w:lang w:eastAsia="ja-JP"/>
-        </w:rPr>
-      </w:pPr>
-    </w:p>
-    <w:p>
-      <w:pPr>
-        <w:pStyle w:val="Heading2"/>
-      </w:pPr>
-      <w:bookmarkStart w:id="32" w:name="_Toc2963924"/>
-      <w:r>
-        <w:lastRenderedPageBreak/>
-        <w:t>Game Engines</w:t>
-      </w:r>
-      <w:bookmarkEnd w:id="32"/>
-    </w:p>
-    <w:p>
-      <w:pPr>
-        <w:rPr>
-          <w:lang w:eastAsia="ja-JP"/>
-        </w:rPr>
-      </w:pPr>
-      <w:r>
-        <w:rPr>
-          <w:lang w:eastAsia="ja-JP"/>
-        </w:rPr>
-        <w:t>This project uses Unity which is a game engine</w:t>
-      </w:r>
-      <w:r>
-        <w:rPr>
-          <w:lang w:eastAsia="ja-JP"/>
-        </w:rPr>
-        <w:t>, to test and demonstrate a running behaviour tree. This section will elaborate on game engines, unity the chosen engine and other possible game engines.</w:t>
-      </w:r>
-    </w:p>
-    <w:p>
-      <w:pPr>
-        <w:rPr>
-          <w:lang w:eastAsia="ja-JP"/>
-        </w:rPr>
-      </w:pPr>
-      <w:r>
-        <w:rPr>
-          <w:lang w:eastAsia="ja-JP"/>
-        </w:rPr>
-        <w:t xml:space="preserve">A game engine is a software </w:t>
-      </w:r>
-      <w:r>
-        <w:rPr>
-          <w:lang w:eastAsia="ja-JP"/>
-        </w:rPr>
-        <w:t>that is designed to assist the development progress of video game development. A game engine abstracts common game-related task, for example, rendering, physics and input so developers can focus on their game. (Ward, J. 2008)</w:t>
-      </w:r>
-    </w:p>
-    <w:p>
-      <w:pPr>
-        <w:rPr>
-          <w:lang w:eastAsia="ja-JP"/>
-        </w:rPr>
-      </w:pPr>
-    </w:p>
-    <w:p>
-      <w:pPr>
-        <w:pStyle w:val="Heading3"/>
-      </w:pPr>
-      <w:bookmarkStart w:id="33" w:name="_Toc2963925"/>
-      <w:r>
-        <w:t>Unity</w:t>
-      </w:r>
+      <w:bookmarkStart w:id="33" w:name="_Toc2963926"/>
+      <w:r>
+        <w:t>Other Common Game Engines</w:t>
+      </w:r>
+      <w:bookmarkStart w:id="34" w:name="_Toc340849800"/>
       <w:bookmarkEnd w:id="33"/>
     </w:p>
     <w:p>
@@ -7065,62 +7946,79 @@
         <w:rPr>
           <w:lang w:eastAsia="ja-JP"/>
         </w:rPr>
-        <w:t>Unity is a game engine created by Unity Technologies. Unity allows the creations of games quickly and on multiple platforms.</w:t>
-      </w:r>
-      <w:r>
-        <w:rPr>
-          <w:lang w:eastAsia="ja-JP"/>
-        </w:rPr>
-        <w:t xml:space="preserve"> </w:t>
-      </w:r>
-      <w:r>
-        <w:rPr>
-          <w:lang w:eastAsia="ja-JP"/>
-        </w:rPr>
-        <w:t>Unity is the chosen engine for this</w:t>
-      </w:r>
-      <w:r>
-        <w:rPr>
-          <w:lang w:eastAsia="ja-JP"/>
-        </w:rPr>
-        <w:t xml:space="preserve"> project as it can use C# as a programming language, its simplicity in starting a project and it is a game engine that is used in game studio like Ubisoft (Unity Technologies, 2019).</w:t>
-      </w:r>
-      <w:r>
-        <w:rPr>
-          <w:lang w:eastAsia="ja-JP"/>
-        </w:rPr>
-        <w:t xml:space="preserve"> In this project unity will be taking care of most of content not relevant to this project, for example rendering and sound. </w:t>
-      </w:r>
-    </w:p>
-    <w:p>
-      <w:pPr>
-        <w:rPr>
-          <w:lang w:eastAsia="ja-JP"/>
-        </w:rPr>
-      </w:pPr>
-    </w:p>
-    <w:p>
-      <w:pPr>
-        <w:pStyle w:val="Heading3"/>
-      </w:pPr>
-      <w:bookmarkStart w:id="34" w:name="_Toc2963926"/>
-      <w:r>
-        <w:t>Other Common Game Engines</w:t>
-      </w:r>
-      <w:bookmarkStart w:id="35" w:name="_Toc340849800"/>
-      <w:bookmarkEnd w:id="34"/>
-    </w:p>
-    <w:p>
-      <w:pPr>
-        <w:rPr>
-          <w:lang w:eastAsia="ja-JP"/>
-        </w:rPr>
-      </w:pPr>
-      <w:r>
-        <w:rPr>
-          <w:lang w:eastAsia="ja-JP"/>
-        </w:rPr>
-        <w:t>Unreal is another game engine that was up for consideration as it is another engine that is currently relevant at the time of write and is also used by current game studios but was not selected as no prior experience with this engine would reduce development time by learning to use that engine.</w:t>
+        <w:t>Unreal is another game engine that was up for consideration</w:t>
+      </w:r>
+      <w:r>
+        <w:rPr>
+          <w:lang w:eastAsia="ja-JP"/>
+        </w:rPr>
+        <w:t>. Unreal is</w:t>
+      </w:r>
+      <w:r>
+        <w:rPr>
+          <w:lang w:eastAsia="ja-JP"/>
+        </w:rPr>
+        <w:t xml:space="preserve"> another engine that is currently relevant at the time of write </w:t>
+      </w:r>
+      <w:r>
+        <w:rPr>
+          <w:lang w:eastAsia="ja-JP"/>
+        </w:rPr>
+        <w:t>which</w:t>
+      </w:r>
+      <w:r>
+        <w:rPr>
+          <w:lang w:eastAsia="ja-JP"/>
+        </w:rPr>
+        <w:t xml:space="preserve"> is also used by current game studios but was not selected </w:t>
+      </w:r>
+      <w:r>
+        <w:rPr>
+          <w:lang w:eastAsia="ja-JP"/>
+        </w:rPr>
+        <w:t>due to</w:t>
+      </w:r>
+      <w:r>
+        <w:rPr>
+          <w:lang w:eastAsia="ja-JP"/>
+        </w:rPr>
+        <w:t xml:space="preserve"> no prior experience with this engine</w:t>
+      </w:r>
+      <w:r>
+        <w:rPr>
+          <w:lang w:eastAsia="ja-JP"/>
+        </w:rPr>
+        <w:t xml:space="preserve"> and</w:t>
+      </w:r>
+      <w:r>
+        <w:rPr>
+          <w:lang w:eastAsia="ja-JP"/>
+        </w:rPr>
+        <w:t xml:space="preserve"> would reduce development time by </w:t>
+      </w:r>
+      <w:r>
+        <w:rPr>
+          <w:lang w:eastAsia="ja-JP"/>
+        </w:rPr>
+        <w:t xml:space="preserve">requiring to </w:t>
+      </w:r>
+      <w:r>
+        <w:rPr>
+          <w:lang w:eastAsia="ja-JP"/>
+        </w:rPr>
+        <w:t>learn</w:t>
+      </w:r>
+      <w:r>
+        <w:rPr>
+          <w:lang w:eastAsia="ja-JP"/>
+        </w:rPr>
+        <w:t xml:space="preserve"> how</w:t>
+      </w:r>
+      <w:r>
+        <w:rPr>
+          <w:lang w:eastAsia="ja-JP"/>
+        </w:rPr>
+        <w:t xml:space="preserve"> to use that engine.</w:t>
       </w:r>
     </w:p>
     <w:p>
@@ -7203,44 +8101,185 @@
       <w:pPr>
         <w:pStyle w:val="Heading3"/>
       </w:pPr>
-      <w:bookmarkStart w:id="36" w:name="_Toc2963927"/>
+      <w:bookmarkStart w:id="35" w:name="_Toc2963927"/>
       <w:r>
         <w:t>Summary</w:t>
       </w:r>
+      <w:bookmarkEnd w:id="34"/>
       <w:bookmarkEnd w:id="35"/>
+    </w:p>
+    <w:p>
+      <w:pPr>
+        <w:rPr>
+          <w:lang w:eastAsia="ja-JP"/>
+        </w:rPr>
+      </w:pPr>
+      <w:r>
+        <w:rPr>
+          <w:lang w:eastAsia="ja-JP"/>
+        </w:rPr>
+        <w:t>From this literature review there are many ways to program AI, this report mainly looks at behaviour tree</w:t>
+      </w:r>
+      <w:r>
+        <w:rPr>
+          <w:lang w:eastAsia="ja-JP"/>
+        </w:rPr>
+        <w:t>. W</w:t>
+      </w:r>
+      <w:r>
+        <w:rPr>
+          <w:lang w:eastAsia="ja-JP"/>
+        </w:rPr>
+        <w:t>hile</w:t>
+      </w:r>
+      <w:r>
+        <w:rPr>
+          <w:lang w:eastAsia="ja-JP"/>
+        </w:rPr>
+        <w:t xml:space="preserve"> behaviour trees</w:t>
+      </w:r>
+      <w:r>
+        <w:rPr>
+          <w:lang w:eastAsia="ja-JP"/>
+        </w:rPr>
+        <w:t xml:space="preserve"> </w:t>
+      </w:r>
+      <w:r>
+        <w:rPr>
+          <w:lang w:eastAsia="ja-JP"/>
+        </w:rPr>
+        <w:t>are a useful technique for the</w:t>
+      </w:r>
+      <w:r>
+        <w:rPr>
+          <w:lang w:eastAsia="ja-JP"/>
+        </w:rPr>
+        <w:t xml:space="preserve"> AI development process </w:t>
+      </w:r>
+      <w:r>
+        <w:rPr>
+          <w:lang w:eastAsia="ja-JP"/>
+        </w:rPr>
+        <w:t xml:space="preserve">due to is </w:t>
+      </w:r>
+      <w:r>
+        <w:rPr>
+          <w:lang w:eastAsia="ja-JP"/>
+        </w:rPr>
+        <w:t xml:space="preserve">organisation and readability, they are not always the </w:t>
+      </w:r>
+      <w:proofErr w:type="gramStart"/>
+      <w:r>
+        <w:rPr>
+          <w:lang w:eastAsia="ja-JP"/>
+        </w:rPr>
+        <w:t>go</w:t>
+      </w:r>
+      <w:proofErr w:type="gramEnd"/>
+      <w:r>
+        <w:rPr>
+          <w:lang w:eastAsia="ja-JP"/>
+        </w:rPr>
+        <w:t xml:space="preserve"> to way of programming </w:t>
+      </w:r>
+      <w:r>
+        <w:rPr>
+          <w:lang w:eastAsia="ja-JP"/>
+        </w:rPr>
+        <w:t xml:space="preserve">AI </w:t>
+      </w:r>
+      <w:r>
+        <w:rPr>
+          <w:lang w:eastAsia="ja-JP"/>
+        </w:rPr>
+        <w:t xml:space="preserve">as sometimes the </w:t>
+      </w:r>
+      <w:r>
+        <w:rPr>
+          <w:lang w:eastAsia="ja-JP"/>
+        </w:rPr>
+        <w:t xml:space="preserve">AI is simple enough that </w:t>
+      </w:r>
+      <w:r>
+        <w:rPr>
+          <w:lang w:eastAsia="ja-JP"/>
+        </w:rPr>
+        <w:t xml:space="preserve">the use of a </w:t>
+      </w:r>
+      <w:r>
+        <w:rPr>
+          <w:lang w:eastAsia="ja-JP"/>
+        </w:rPr>
+        <w:t xml:space="preserve">behaviour tree doesn’t </w:t>
+      </w:r>
+      <w:r>
+        <w:rPr>
+          <w:lang w:eastAsia="ja-JP"/>
+        </w:rPr>
+        <w:t>increase</w:t>
+      </w:r>
+      <w:r>
+        <w:rPr>
+          <w:lang w:eastAsia="ja-JP"/>
+        </w:rPr>
+        <w:t xml:space="preserve"> </w:t>
+      </w:r>
+      <w:r>
+        <w:rPr>
+          <w:lang w:eastAsia="ja-JP"/>
+        </w:rPr>
+        <w:lastRenderedPageBreak/>
+        <w:t xml:space="preserve">readability and organisation. </w:t>
+      </w:r>
+      <w:r>
+        <w:rPr>
+          <w:lang w:eastAsia="ja-JP"/>
+        </w:rPr>
+        <w:t>But</w:t>
+      </w:r>
+      <w:r>
+        <w:rPr>
+          <w:lang w:eastAsia="ja-JP"/>
+        </w:rPr>
+        <w:t xml:space="preserve"> bigger projects with larger AI’s behaviour trees are recommended </w:t>
+      </w:r>
+      <w:r>
+        <w:rPr>
+          <w:lang w:eastAsia="ja-JP"/>
+        </w:rPr>
+        <w:t xml:space="preserve">the benefits of a behaviour trees really shine with </w:t>
+      </w:r>
+      <w:r>
+        <w:rPr>
+          <w:lang w:eastAsia="ja-JP"/>
+        </w:rPr>
+        <w:t>organisation</w:t>
+      </w:r>
+      <w:r>
+        <w:rPr>
+          <w:lang w:eastAsia="ja-JP"/>
+        </w:rPr>
+        <w:t xml:space="preserve"> and readability </w:t>
+      </w:r>
+      <w:r>
+        <w:rPr>
+          <w:lang w:eastAsia="ja-JP"/>
+        </w:rPr>
+        <w:t xml:space="preserve">but </w:t>
+      </w:r>
+      <w:r>
+        <w:rPr>
+          <w:lang w:eastAsia="ja-JP"/>
+        </w:rPr>
+        <w:t xml:space="preserve">it </w:t>
+      </w:r>
+      <w:bookmarkStart w:id="36" w:name="_GoBack"/>
       <w:bookmarkEnd w:id="36"/>
-    </w:p>
-    <w:p>
-      <w:pPr>
-        <w:rPr>
-          <w:lang w:eastAsia="ja-JP"/>
-        </w:rPr>
-      </w:pPr>
-      <w:r>
-        <w:rPr>
-          <w:lang w:eastAsia="ja-JP"/>
-        </w:rPr>
-        <w:t>From this literature review there are many ways to program AI, this report mainly looks at behaviour tree while they are useful tools in</w:t>
-      </w:r>
-      <w:r>
-        <w:rPr>
-          <w:lang w:eastAsia="ja-JP"/>
-        </w:rPr>
-        <w:t xml:space="preserve"> aiding AI development process in organisation and readability, they are not always the </w:t>
-      </w:r>
-      <w:proofErr w:type="gramStart"/>
-      <w:r>
-        <w:rPr>
-          <w:lang w:eastAsia="ja-JP"/>
-        </w:rPr>
-        <w:t>go</w:t>
-      </w:r>
-      <w:proofErr w:type="gramEnd"/>
-      <w:r>
-        <w:rPr>
-          <w:lang w:eastAsia="ja-JP"/>
-        </w:rPr>
-        <w:t xml:space="preserve"> to way of programming as sometimes the programming of a behaviour tree doesn’t help readability and organisation in simple AI. For bigger projects with larger AI’s behaviour trees are recommended as the advantages show their benefits but can be complex to program and developers may struggle to get into the correct mindset to program with a behaviour tree.</w:t>
+      <w:r>
+        <w:rPr>
+          <w:lang w:eastAsia="ja-JP"/>
+        </w:rPr>
+        <w:t>can be complex to program and developers may struggle to get into the correct mindset to program with a behaviour tree.</w:t>
       </w:r>
     </w:p>
     <w:p>
@@ -8620,8 +9659,8 @@
                 </w:rPr>
                 <w:fldChar w:fldCharType="separate"/>
               </w:r>
-              <w:bookmarkStart w:id="107" w:name="OLE_LINK1"/>
-              <w:bookmarkStart w:id="108" w:name="OLE_LINK2"/>
+              <w:bookmarkStart w:id="107" w:name="OLE_LINK2"/>
+              <w:bookmarkStart w:id="108" w:name="OLE_LINK1"/>
               <w:r>
                 <w:t xml:space="preserve">Cuevas, R. et al. (2010a) 'A collaborative P2P scheme for NAT Traversal server discovery based on topological information', </w:t>
               </w:r>
@@ -10065,6 +11104,119 @@
     </w:lvl>
   </w:abstractNum>
   <w:abstractNum w:abstractNumId="6" w15:restartNumberingAfterBreak="0">
+    <w:nsid w:val="50593A3A"/>
+    <w:multiLevelType w:val="hybridMultilevel"/>
+    <w:tmpl w:val="0B40FE56"/>
+    <w:lvl w:ilvl="0" w:tplc="08090001">
+      <w:start w:val="1"/>
+      <w:numFmt w:val="bullet"/>
+      <w:lvlText w:val=""/>
+      <w:lvlJc w:val="left"/>
+      <w:pPr>
+        <w:ind w:left="720" w:hanging="360"/>
+      </w:pPr>
+      <w:rPr>
+        <w:rFonts w:ascii="Symbol" w:hAnsi="Symbol" w:hint="default"/>
+      </w:rPr>
+    </w:lvl>
+    <w:lvl w:ilvl="1" w:tplc="08090003" w:tentative="1">
+      <w:start w:val="1"/>
+      <w:numFmt w:val="bullet"/>
+      <w:lvlText w:val="o"/>
+      <w:lvlJc w:val="left"/>
+      <w:pPr>
+        <w:ind w:left="1440" w:hanging="360"/>
+      </w:pPr>
+      <w:rPr>
+        <w:rFonts w:ascii="Courier New" w:hAnsi="Courier New" w:cs="Courier New" w:hint="default"/>
+      </w:rPr>
+    </w:lvl>
+    <w:lvl w:ilvl="2" w:tplc="08090005" w:tentative="1">
+      <w:start w:val="1"/>
+      <w:numFmt w:val="bullet"/>
+      <w:lvlText w:val=""/>
+      <w:lvlJc w:val="left"/>
+      <w:pPr>
+        <w:ind w:left="2160" w:hanging="360"/>
+      </w:pPr>
+      <w:rPr>
+        <w:rFonts w:ascii="Wingdings" w:hAnsi="Wingdings" w:hint="default"/>
+      </w:rPr>
+    </w:lvl>
+    <w:lvl w:ilvl="3" w:tplc="08090001" w:tentative="1">
+      <w:start w:val="1"/>
+      <w:numFmt w:val="bullet"/>
+      <w:lvlText w:val=""/>
+      <w:lvlJc w:val="left"/>
+      <w:pPr>
+        <w:ind w:left="2880" w:hanging="360"/>
+      </w:pPr>
+      <w:rPr>
+        <w:rFonts w:ascii="Symbol" w:hAnsi="Symbol" w:hint="default"/>
+      </w:rPr>
+    </w:lvl>
+    <w:lvl w:ilvl="4" w:tplc="08090003" w:tentative="1">
+      <w:start w:val="1"/>
+      <w:numFmt w:val="bullet"/>
+      <w:lvlText w:val="o"/>
+      <w:lvlJc w:val="left"/>
+      <w:pPr>
+        <w:ind w:left="3600" w:hanging="360"/>
+      </w:pPr>
+      <w:rPr>
+        <w:rFonts w:ascii="Courier New" w:hAnsi="Courier New" w:cs="Courier New" w:hint="default"/>
+      </w:rPr>
+    </w:lvl>
+    <w:lvl w:ilvl="5" w:tplc="08090005" w:tentative="1">
+      <w:start w:val="1"/>
+      <w:numFmt w:val="bullet"/>
+      <w:lvlText w:val=""/>
+      <w:lvlJc w:val="left"/>
+      <w:pPr>
+        <w:ind w:left="4320" w:hanging="360"/>
+      </w:pPr>
+      <w:rPr>
+        <w:rFonts w:ascii="Wingdings" w:hAnsi="Wingdings" w:hint="default"/>
+      </w:rPr>
+    </w:lvl>
+    <w:lvl w:ilvl="6" w:tplc="08090001" w:tentative="1">
+      <w:start w:val="1"/>
+      <w:numFmt w:val="bullet"/>
+      <w:lvlText w:val=""/>
+      <w:lvlJc w:val="left"/>
+      <w:pPr>
+        <w:ind w:left="5040" w:hanging="360"/>
+      </w:pPr>
+      <w:rPr>
+        <w:rFonts w:ascii="Symbol" w:hAnsi="Symbol" w:hint="default"/>
+      </w:rPr>
+    </w:lvl>
+    <w:lvl w:ilvl="7" w:tplc="08090003" w:tentative="1">
+      <w:start w:val="1"/>
+      <w:numFmt w:val="bullet"/>
+      <w:lvlText w:val="o"/>
+      <w:lvlJc w:val="left"/>
+      <w:pPr>
+        <w:ind w:left="5760" w:hanging="360"/>
+      </w:pPr>
+      <w:rPr>
+        <w:rFonts w:ascii="Courier New" w:hAnsi="Courier New" w:cs="Courier New" w:hint="default"/>
+      </w:rPr>
+    </w:lvl>
+    <w:lvl w:ilvl="8" w:tplc="08090005" w:tentative="1">
+      <w:start w:val="1"/>
+      <w:numFmt w:val="bullet"/>
+      <w:lvlText w:val=""/>
+      <w:lvlJc w:val="left"/>
+      <w:pPr>
+        <w:ind w:left="6480" w:hanging="360"/>
+      </w:pPr>
+      <w:rPr>
+        <w:rFonts w:ascii="Wingdings" w:hAnsi="Wingdings" w:hint="default"/>
+      </w:rPr>
+    </w:lvl>
+  </w:abstractNum>
+  <w:abstractNum w:abstractNumId="7" w15:restartNumberingAfterBreak="0">
     <w:nsid w:val="6C4200D8"/>
     <w:multiLevelType w:val="hybridMultilevel"/>
     <w:tmpl w:val="7C8C7AC0"/>
@@ -10217,7 +11369,7 @@
     </w:lvlOverride>
   </w:num>
   <w:num w:numId="5">
-    <w:abstractNumId w:val="6"/>
+    <w:abstractNumId w:val="7"/>
   </w:num>
   <w:num w:numId="6">
     <w:abstractNumId w:val="2"/>
@@ -10227,6 +11379,9 @@
   </w:num>
   <w:num w:numId="8">
     <w:abstractNumId w:val="3"/>
+  </w:num>
+  <w:num w:numId="9">
+    <w:abstractNumId w:val="6"/>
   </w:num>
 </w:numbering>
 </file>
@@ -11692,6 +12847,16 @@
       <w:lang w:val="en-GB" w:eastAsia="en-GB"/>
     </w:rPr>
   </w:style>
+  <w:style w:type="paragraph" w:styleId="ListParagraph">
+    <w:name w:val="List Paragraph"/>
+    <w:basedOn w:val="Normal"/>
+    <w:uiPriority w:val="34"/>
+    <w:rsid w:val="00026887"/>
+    <w:pPr>
+      <w:ind w:left="720"/>
+      <w:contextualSpacing/>
+    </w:pPr>
+  </w:style>
 </w:styles>
 </file>
 
@@ -12232,7 +13397,7 @@
 </file>
 
 <file path=customXml/itemProps1.xml><?xml version="1.0" encoding="utf-8"?>
-<ds:datastoreItem xmlns:ds="http://schemas.openxmlformats.org/officeDocument/2006/customXml" ds:itemID="{E6D637CD-A227-48B2-8E6A-BB297224BCCF}">
+<ds:datastoreItem xmlns:ds="http://schemas.openxmlformats.org/officeDocument/2006/customXml" ds:itemID="{8188110D-5B29-4333-B7BE-C218635D7433}">
   <ds:schemaRefs>
     <ds:schemaRef ds:uri="http://schemas.openxmlformats.org/officeDocument/2006/bibliography"/>
   </ds:schemaRefs>

</xml_diff>